<commit_message>
fix the abstract and the background
fix the abstract and the background
</commit_message>
<xml_diff>
--- a/ספר פרויקט חלק א.docx
+++ b/ספר פרויקט חלק א.docx
@@ -36,40 +36,13 @@
         <w:rPr>
           <w:rFonts w:asciiTheme="majorBidi" w:hAnsiTheme="majorBidi" w:cstheme="majorBidi"/>
         </w:rPr>
-        <w:t>In today's increasingly interconnected world, the ability to communicate in multiple languages is becoming more essential than ever. However, traditional language learning methods often fail to engage learners effectively. To address this challenge, we propose a groundbreaking approach: a Unity game with visual coding and voice recognition technology that will revolutionize language learning</w:t>
-      </w:r>
-      <w:r>
-        <w:rPr>
-          <w:rFonts w:asciiTheme="majorBidi" w:hAnsiTheme="majorBidi" w:cstheme="majorBidi"/>
-          <w:rtl/>
-        </w:rPr>
-        <w:t>.</w:t>
-      </w:r>
-      <w:r>
-        <w:rPr>
-          <w:rFonts w:asciiTheme="majorBidi" w:hAnsiTheme="majorBidi" w:cstheme="majorBidi"/>
-        </w:rPr>
-        <w:t xml:space="preserve"> The game will be designed in a Mario-style format, where players will navigate through levels using voice commands in the language they are learning. For example, if the player is learning English, they can say "jump" to make their character jump, or "take a coin" to collect coins. The gameplay will be conducted entirely through voice commands, without the need for a keyboard, making it accessible and intuitive for learners of all ages</w:t>
-      </w:r>
-      <w:r>
-        <w:rPr>
-          <w:rFonts w:asciiTheme="majorBidi" w:hAnsiTheme="majorBidi" w:cstheme="majorBidi"/>
-          <w:rtl/>
-        </w:rPr>
-        <w:t>.</w:t>
-      </w:r>
-      <w:r>
-        <w:rPr>
-          <w:rFonts w:asciiTheme="majorBidi" w:hAnsiTheme="majorBidi" w:cstheme="majorBidi"/>
-        </w:rPr>
-        <w:t xml:space="preserve"> Additionally, the game will incorporate language-teaching questions that will appear during gameplay, such as "What do you say when you see someone you know?" Players will be required to respond in the target language to progress in the game, providing a practical and immersive language learning experience</w:t>
-      </w:r>
-      <w:r>
-        <w:rPr>
-          <w:rFonts w:asciiTheme="majorBidi" w:hAnsiTheme="majorBidi" w:cstheme="majorBidi"/>
-          <w:rtl/>
-        </w:rPr>
-        <w:t>.</w:t>
+        <w:t xml:space="preserve">Language learning is a complex process that often involves rote memorization and repetitive exercises, leading to disengagement and limited retention. To address this, we are developing a Unity game inspired by the Mario series, designed to teach languages through immersive gameplay using voice commands. By integrating voice recognition technology, players can navigate the game world, interact with characters, and complete challenges while learning and practicing their chosen languages. The game includes language-teaching questions to reinforce concepts and provide practical examples for real-life situations. This innovative approach combines gaming's interactive nature with educational content to make language learning enjoyable and engaging. The game aims to be accessible to learners of all levels and has the potential to revolutionize language learning by leveraging technology and </w:t>
+      </w:r>
+      <w:r>
+        <w:rPr>
+          <w:rFonts w:asciiTheme="majorBidi" w:hAnsiTheme="majorBidi" w:cstheme="majorBidi"/>
+        </w:rPr>
+        <w:t>gamification.</w:t>
       </w:r>
       <w:r>
         <w:rPr>
@@ -179,26 +152,12 @@
         </w:rPr>
         <w:t xml:space="preserve">Our game is inspired by the iconic Mario series and is designed to be played using voice </w:t>
       </w:r>
-      <w:proofErr w:type="gramStart"/>
-      <w:r>
-        <w:rPr>
-          <w:rFonts w:asciiTheme="majorBidi" w:hAnsiTheme="majorBidi" w:cstheme="majorBidi"/>
-        </w:rPr>
-        <w:t>commands</w:t>
-      </w:r>
-      <w:r>
-        <w:rPr>
-          <w:rFonts w:asciiTheme="majorBidi" w:hAnsiTheme="majorBidi" w:cstheme="majorBidi"/>
-        </w:rPr>
-        <w:t>,</w:t>
-      </w:r>
-      <w:r>
-        <w:rPr>
-          <w:rFonts w:asciiTheme="majorBidi" w:hAnsiTheme="majorBidi" w:cstheme="majorBidi"/>
-        </w:rPr>
-        <w:t xml:space="preserve"> and</w:t>
-      </w:r>
-      <w:proofErr w:type="gramEnd"/>
+      <w:r>
+        <w:rPr>
+          <w:rFonts w:asciiTheme="majorBidi" w:hAnsiTheme="majorBidi" w:cstheme="majorBidi"/>
+        </w:rPr>
+        <w:t>commands and</w:t>
+      </w:r>
       <w:r>
         <w:rPr>
           <w:rFonts w:asciiTheme="majorBidi" w:hAnsiTheme="majorBidi" w:cstheme="majorBidi"/>
@@ -298,33 +257,33 @@
         <w:rPr>
           <w:rFonts w:asciiTheme="majorBidi" w:hAnsiTheme="majorBidi" w:cstheme="majorBidi"/>
         </w:rPr>
-        <w:t xml:space="preserve">In addition to its educational value, our game also aims to be accessible to a wide range of learners. By using visual code and voice recognition, we eliminate the need for complex controls or advanced language skills, making the game </w:t>
+        <w:t>In addition to its educational value, our game also aims to be accessible to a wide range of learners. By using visual code and voice recognition, we eliminate the need for complex controls or advanced language skills, making the game suitable for beginners and advanced learners alike</w:t>
+      </w:r>
+      <w:r>
+        <w:rPr>
+          <w:rFonts w:asciiTheme="majorBidi" w:hAnsiTheme="majorBidi" w:cstheme="majorBidi"/>
+          <w:rtl/>
+        </w:rPr>
+        <w:t>.</w:t>
+      </w:r>
+      <w:r>
+        <w:rPr>
+          <w:rFonts w:asciiTheme="majorBidi" w:hAnsiTheme="majorBidi" w:cstheme="majorBidi"/>
+        </w:rPr>
+        <w:t xml:space="preserve"> </w:t>
+      </w:r>
+      <w:r>
+        <w:rPr>
+          <w:rFonts w:asciiTheme="majorBidi" w:hAnsiTheme="majorBidi" w:cstheme="majorBidi"/>
+        </w:rPr>
+        <w:t xml:space="preserve">In conclusion, our Unity game represents an innovative approach to language learning that combines the interactive and immersive </w:t>
       </w:r>
       <w:r>
         <w:rPr>
           <w:rFonts w:asciiTheme="majorBidi" w:hAnsiTheme="majorBidi" w:cstheme="majorBidi"/>
         </w:rPr>
         <w:lastRenderedPageBreak/>
-        <w:t>suitable for beginners and advanced learners alike</w:t>
-      </w:r>
-      <w:r>
-        <w:rPr>
-          <w:rFonts w:asciiTheme="majorBidi" w:hAnsiTheme="majorBidi" w:cstheme="majorBidi"/>
-          <w:rtl/>
-        </w:rPr>
-        <w:t>.</w:t>
-      </w:r>
-      <w:r>
-        <w:rPr>
-          <w:rFonts w:asciiTheme="majorBidi" w:hAnsiTheme="majorBidi" w:cstheme="majorBidi"/>
-        </w:rPr>
-        <w:t xml:space="preserve"> </w:t>
-      </w:r>
-      <w:r>
-        <w:rPr>
-          <w:rFonts w:asciiTheme="majorBidi" w:hAnsiTheme="majorBidi" w:cstheme="majorBidi"/>
-        </w:rPr>
-        <w:t>In conclusion, our Unity game represents an innovative approach to language learning that combines the interactive and immersive nature of gaming with the educational content of a language learning app. By leveraging the power of technology and gamification, we believe that our game has the potential to revolutionize the way people learn languages and make language learning a fun and engaging experience for all.</w:t>
+        <w:t>nature of gaming with the educational content of a language learning app. By leveraging the power of technology and gamification, we believe that our game has the potential to revolutionize the way people learn languages and make language learning a fun and engaging experience for all.</w:t>
       </w:r>
     </w:p>
     <w:p>
@@ -715,20 +674,7 @@
         <w:rPr>
           <w:rFonts w:asciiTheme="majorBidi" w:hAnsiTheme="majorBidi" w:cstheme="majorBidi"/>
         </w:rPr>
-        <w:lastRenderedPageBreak/>
-        <w:t xml:space="preserve">In this section, we delve into the fascinating history, causes, and current state of language learning, including the latest tools used in the </w:t>
-      </w:r>
-      <w:r>
-        <w:rPr>
-          <w:rFonts w:asciiTheme="majorBidi" w:hAnsiTheme="majorBidi" w:cstheme="majorBidi"/>
-        </w:rPr>
-        <w:t>learning</w:t>
-      </w:r>
-      <w:r>
-        <w:rPr>
-          <w:rFonts w:asciiTheme="majorBidi" w:hAnsiTheme="majorBidi" w:cstheme="majorBidi"/>
-        </w:rPr>
-        <w:t xml:space="preserve"> process. </w:t>
+        <w:t xml:space="preserve">In this section, we delve into the fascinating history, causes, and current state of language learning, including the latest tools used in the learning process. </w:t>
       </w:r>
     </w:p>
     <w:p>
@@ -744,6 +690,7 @@
         <w:rPr>
           <w:rFonts w:asciiTheme="majorBidi" w:hAnsiTheme="majorBidi" w:cstheme="majorBidi"/>
         </w:rPr>
+        <w:lastRenderedPageBreak/>
         <w:t xml:space="preserve">                </w:t>
       </w:r>
       <w:r>
@@ -836,63 +783,53 @@
           <w:sz w:val="24"/>
           <w:szCs w:val="24"/>
         </w:rPr>
-        <w:t xml:space="preserve">2 </w:t>
-      </w:r>
-      <w:proofErr w:type="spellStart"/>
-      <w:r>
+        <w:t>2 Memrise: Gamified Learning for Vocabulary Retention</w:t>
+      </w:r>
+    </w:p>
+    <w:p>
+      <w:pPr>
+        <w:bidi w:val="0"/>
+        <w:rPr>
+          <w:rFonts w:asciiTheme="majorBidi" w:hAnsiTheme="majorBidi" w:cstheme="majorBidi"/>
+        </w:rPr>
+      </w:pPr>
+      <w:r>
+        <w:rPr>
+          <w:rFonts w:asciiTheme="majorBidi" w:hAnsiTheme="majorBidi" w:cstheme="majorBidi"/>
+        </w:rPr>
+        <w:t>Memrise utilizes gamification techniques and spaced repetition to enhance vocabulary retention. Users engage in interactive learning sessions that feel like a game, making the learning process enjoyable and effective. The use of gamification keeps learners motivated and encourages regular practice.</w:t>
+      </w:r>
+    </w:p>
+    <w:p>
+      <w:pPr>
+        <w:bidi w:val="0"/>
         <w:rPr>
           <w:rFonts w:asciiTheme="majorBidi" w:hAnsiTheme="majorBidi" w:cstheme="majorBidi"/>
           <w:sz w:val="24"/>
           <w:szCs w:val="24"/>
         </w:rPr>
-        <w:t>Memrise</w:t>
-      </w:r>
-      <w:proofErr w:type="spellEnd"/>
+      </w:pPr>
+      <w:r>
+        <w:rPr>
+          <w:rFonts w:asciiTheme="majorBidi" w:hAnsiTheme="majorBidi" w:cstheme="majorBidi"/>
+        </w:rPr>
+        <w:t xml:space="preserve">             </w:t>
+      </w:r>
       <w:r>
         <w:rPr>
           <w:rFonts w:asciiTheme="majorBidi" w:hAnsiTheme="majorBidi" w:cstheme="majorBidi"/>
           <w:sz w:val="24"/>
           <w:szCs w:val="24"/>
         </w:rPr>
-        <w:t>: Gamified Learning for Vocabulary Retention</w:t>
-      </w:r>
-    </w:p>
-    <w:p>
-      <w:pPr>
-        <w:bidi w:val="0"/>
-        <w:rPr>
-          <w:rFonts w:asciiTheme="majorBidi" w:hAnsiTheme="majorBidi" w:cstheme="majorBidi"/>
-        </w:rPr>
-      </w:pPr>
-      <w:proofErr w:type="spellStart"/>
-      <w:r>
-        <w:rPr>
-          <w:rFonts w:asciiTheme="majorBidi" w:hAnsiTheme="majorBidi" w:cstheme="majorBidi"/>
-        </w:rPr>
-        <w:t>Memrise</w:t>
-      </w:r>
-      <w:proofErr w:type="spellEnd"/>
-      <w:r>
-        <w:rPr>
-          <w:rFonts w:asciiTheme="majorBidi" w:hAnsiTheme="majorBidi" w:cstheme="majorBidi"/>
-        </w:rPr>
-        <w:t xml:space="preserve"> utilizes gamification techniques and spaced repetition to enhance vocabulary retention. Users engage in interactive learning sessions that feel like a game, making the learning process enjoyable and effective. The use of gamification keeps learners motivated and encourages regular practice.</w:t>
-      </w:r>
-    </w:p>
-    <w:p>
-      <w:pPr>
-        <w:bidi w:val="0"/>
+        <w:t xml:space="preserve">  </w:t>
+      </w:r>
+      <w:r>
         <w:rPr>
           <w:rFonts w:asciiTheme="majorBidi" w:hAnsiTheme="majorBidi" w:cstheme="majorBidi"/>
           <w:sz w:val="24"/>
           <w:szCs w:val="24"/>
         </w:rPr>
-      </w:pPr>
-      <w:r>
-        <w:rPr>
-          <w:rFonts w:asciiTheme="majorBidi" w:hAnsiTheme="majorBidi" w:cstheme="majorBidi"/>
-        </w:rPr>
-        <w:t xml:space="preserve">             </w:t>
+        <w:t>3.</w:t>
       </w:r>
       <w:r>
         <w:rPr>
@@ -900,7 +837,7 @@
           <w:sz w:val="24"/>
           <w:szCs w:val="24"/>
         </w:rPr>
-        <w:t xml:space="preserve">  </w:t>
+        <w:t>1.</w:t>
       </w:r>
       <w:r>
         <w:rPr>
@@ -908,63 +845,21 @@
           <w:sz w:val="24"/>
           <w:szCs w:val="24"/>
         </w:rPr>
-        <w:t>3.</w:t>
-      </w:r>
-      <w:r>
-        <w:rPr>
-          <w:rFonts w:asciiTheme="majorBidi" w:hAnsiTheme="majorBidi" w:cstheme="majorBidi"/>
-          <w:sz w:val="24"/>
-          <w:szCs w:val="24"/>
-        </w:rPr>
-        <w:t>1.</w:t>
-      </w:r>
-      <w:r>
-        <w:rPr>
-          <w:rFonts w:asciiTheme="majorBidi" w:hAnsiTheme="majorBidi" w:cstheme="majorBidi"/>
-          <w:sz w:val="24"/>
-          <w:szCs w:val="24"/>
-        </w:rPr>
-        <w:t xml:space="preserve">3 </w:t>
-      </w:r>
-      <w:proofErr w:type="spellStart"/>
-      <w:r>
-        <w:rPr>
-          <w:rFonts w:asciiTheme="majorBidi" w:hAnsiTheme="majorBidi" w:cstheme="majorBidi"/>
-          <w:sz w:val="24"/>
-          <w:szCs w:val="24"/>
-        </w:rPr>
-        <w:t>Lingodeer</w:t>
-      </w:r>
-      <w:proofErr w:type="spellEnd"/>
-      <w:r>
-        <w:rPr>
-          <w:rFonts w:asciiTheme="majorBidi" w:hAnsiTheme="majorBidi" w:cstheme="majorBidi"/>
-          <w:sz w:val="24"/>
-          <w:szCs w:val="24"/>
-        </w:rPr>
-        <w:t>: Grammar and Interactivity Combined</w:t>
-      </w:r>
-    </w:p>
-    <w:p>
-      <w:pPr>
-        <w:bidi w:val="0"/>
-        <w:rPr>
-          <w:rFonts w:asciiTheme="majorBidi" w:hAnsiTheme="majorBidi" w:cstheme="majorBidi"/>
-        </w:rPr>
-      </w:pPr>
-      <w:proofErr w:type="spellStart"/>
-      <w:r>
-        <w:rPr>
-          <w:rFonts w:asciiTheme="majorBidi" w:hAnsiTheme="majorBidi" w:cstheme="majorBidi"/>
-        </w:rPr>
-        <w:t>Lingodeer's</w:t>
-      </w:r>
-      <w:proofErr w:type="spellEnd"/>
-      <w:r>
-        <w:rPr>
-          <w:rFonts w:asciiTheme="majorBidi" w:hAnsiTheme="majorBidi" w:cstheme="majorBidi"/>
-        </w:rPr>
-        <w:t xml:space="preserve"> language courses blend grammar explanations with interactive exercises, offering a comprehensive learning experience. The game-like interface and progression system make learning engaging and enjoyable. Learners progress through levels, reinforcing their understanding of grammar and vocabulary.</w:t>
+        <w:t>3 Lingodeer: Grammar and Interactivity Combined</w:t>
+      </w:r>
+    </w:p>
+    <w:p>
+      <w:pPr>
+        <w:bidi w:val="0"/>
+        <w:rPr>
+          <w:rFonts w:asciiTheme="majorBidi" w:hAnsiTheme="majorBidi" w:cstheme="majorBidi"/>
+        </w:rPr>
+      </w:pPr>
+      <w:r>
+        <w:rPr>
+          <w:rFonts w:asciiTheme="majorBidi" w:hAnsiTheme="majorBidi" w:cstheme="majorBidi"/>
+        </w:rPr>
+        <w:t>Lingodeer's language courses blend grammar explanations with interactive exercises, offering a comprehensive learning experience. The game-like interface and progression system make learning engaging and enjoyable. Learners progress through levels, reinforcing their understanding of grammar and vocabulary.</w:t>
       </w:r>
     </w:p>
     <w:p>
@@ -1033,7 +928,7 @@
           <w:noProof/>
         </w:rPr>
         <w:drawing>
-          <wp:anchor distT="0" distB="0" distL="114300" distR="114300" simplePos="0" relativeHeight="251661312" behindDoc="0" locked="0" layoutInCell="1" allowOverlap="1" wp14:anchorId="35557BBA" wp14:editId="1F13482D">
+          <wp:anchor distT="0" distB="0" distL="114300" distR="114300" simplePos="0" relativeHeight="251661312" behindDoc="0" locked="0" layoutInCell="1" allowOverlap="1" wp14:anchorId="35557BBA" wp14:editId="415467EA">
             <wp:simplePos x="0" y="0"/>
             <wp:positionH relativeFrom="column">
               <wp:posOffset>3111500</wp:posOffset>
@@ -1177,31 +1072,7 @@
                                 <w:sz w:val="18"/>
                                 <w:szCs w:val="18"/>
                               </w:rPr>
-                              <w:t xml:space="preserve">Figure </w:t>
-                            </w:r>
-                            <w:r>
-                              <w:rPr>
-                                <w:rFonts w:ascii="Abadi Extra Light" w:hAnsi="Abadi Extra Light"/>
-                                <w:sz w:val="18"/>
-                                <w:szCs w:val="18"/>
-                              </w:rPr>
-                              <w:t>1</w:t>
-                            </w:r>
-                            <w:r>
-                              <w:rPr>
-                                <w:rFonts w:ascii="Abadi Extra Light" w:hAnsi="Abadi Extra Light"/>
-                                <w:sz w:val="18"/>
-                                <w:szCs w:val="18"/>
-                              </w:rPr>
-                              <w:t xml:space="preserve">: </w:t>
-                            </w:r>
-                            <w:r>
-                              <w:rPr>
-                                <w:rFonts w:ascii="Abadi Extra Light" w:hAnsi="Abadi Extra Light"/>
-                                <w:sz w:val="18"/>
-                                <w:szCs w:val="18"/>
-                              </w:rPr>
-                              <w:t xml:space="preserve">Example of </w:t>
+                              <w:t xml:space="preserve">Figure 1: Example of </w:t>
                             </w:r>
                             <w:r>
                               <w:rPr>
@@ -1217,31 +1088,7 @@
                                 <w:sz w:val="18"/>
                                 <w:szCs w:val="18"/>
                               </w:rPr>
-                              <w:t xml:space="preserve"> in </w:t>
-                            </w:r>
-                            <w:r>
-                              <w:rPr>
-                                <w:rFonts w:ascii="Abadi Extra Light" w:hAnsi="Abadi Extra Light"/>
-                                <w:sz w:val="18"/>
-                                <w:szCs w:val="18"/>
-                              </w:rPr>
-                              <w:t xml:space="preserve">a </w:t>
-                            </w:r>
-                            <w:r>
-                              <w:rPr>
-                                <w:rFonts w:ascii="Abadi Extra Light" w:hAnsi="Abadi Extra Light"/>
-                                <w:sz w:val="18"/>
-                                <w:szCs w:val="18"/>
-                              </w:rPr>
-                              <w:t>game</w:t>
-                            </w:r>
-                            <w:r>
-                              <w:rPr>
-                                <w:rFonts w:ascii="Abadi Extra Light" w:hAnsi="Abadi Extra Light"/>
-                                <w:sz w:val="18"/>
-                                <w:szCs w:val="18"/>
-                              </w:rPr>
-                              <w:t>.</w:t>
+                              <w:t xml:space="preserve"> in a game.</w:t>
                             </w:r>
                           </w:p>
                         </w:txbxContent>
@@ -1286,31 +1133,7 @@
                           <w:sz w:val="18"/>
                           <w:szCs w:val="18"/>
                         </w:rPr>
-                        <w:t xml:space="preserve">Figure </w:t>
-                      </w:r>
-                      <w:r>
-                        <w:rPr>
-                          <w:rFonts w:ascii="Abadi Extra Light" w:hAnsi="Abadi Extra Light"/>
-                          <w:sz w:val="18"/>
-                          <w:szCs w:val="18"/>
-                        </w:rPr>
-                        <w:t>1</w:t>
-                      </w:r>
-                      <w:r>
-                        <w:rPr>
-                          <w:rFonts w:ascii="Abadi Extra Light" w:hAnsi="Abadi Extra Light"/>
-                          <w:sz w:val="18"/>
-                          <w:szCs w:val="18"/>
-                        </w:rPr>
-                        <w:t xml:space="preserve">: </w:t>
-                      </w:r>
-                      <w:r>
-                        <w:rPr>
-                          <w:rFonts w:ascii="Abadi Extra Light" w:hAnsi="Abadi Extra Light"/>
-                          <w:sz w:val="18"/>
-                          <w:szCs w:val="18"/>
-                        </w:rPr>
-                        <w:t xml:space="preserve">Example of </w:t>
+                        <w:t xml:space="preserve">Figure 1: Example of </w:t>
                       </w:r>
                       <w:r>
                         <w:rPr>
@@ -1326,31 +1149,7 @@
                           <w:sz w:val="18"/>
                           <w:szCs w:val="18"/>
                         </w:rPr>
-                        <w:t xml:space="preserve"> in </w:t>
-                      </w:r>
-                      <w:r>
-                        <w:rPr>
-                          <w:rFonts w:ascii="Abadi Extra Light" w:hAnsi="Abadi Extra Light"/>
-                          <w:sz w:val="18"/>
-                          <w:szCs w:val="18"/>
-                        </w:rPr>
-                        <w:t xml:space="preserve">a </w:t>
-                      </w:r>
-                      <w:r>
-                        <w:rPr>
-                          <w:rFonts w:ascii="Abadi Extra Light" w:hAnsi="Abadi Extra Light"/>
-                          <w:sz w:val="18"/>
-                          <w:szCs w:val="18"/>
-                        </w:rPr>
-                        <w:t>game</w:t>
-                      </w:r>
-                      <w:r>
-                        <w:rPr>
-                          <w:rFonts w:ascii="Abadi Extra Light" w:hAnsi="Abadi Extra Light"/>
-                          <w:sz w:val="18"/>
-                          <w:szCs w:val="18"/>
-                        </w:rPr>
-                        <w:t>.</w:t>
+                        <w:t xml:space="preserve"> in a game.</w:t>
                       </w:r>
                     </w:p>
                   </w:txbxContent>
@@ -1407,13 +1206,7 @@
         <w:rPr>
           <w:rFonts w:asciiTheme="majorBidi" w:hAnsiTheme="majorBidi" w:cstheme="majorBidi"/>
         </w:rPr>
-        <w:t xml:space="preserve">. </w:t>
-      </w:r>
-      <w:r>
-        <w:rPr>
-          <w:rFonts w:asciiTheme="majorBidi" w:hAnsiTheme="majorBidi" w:cstheme="majorBidi"/>
-        </w:rPr>
-        <w:t>Active participation in language learning tasks has been shown to enhance retention and comprehension, emphasizing the importance of engaging learners in interactive learning activities</w:t>
+        <w:t>. Active participation in language learning tasks has been shown to enhance retention and comprehension, emphasizing the importance of engaging learners in interactive learning activities</w:t>
       </w:r>
       <w:r>
         <w:rPr>
@@ -1498,39 +1291,39 @@
         <w:rPr>
           <w:rFonts w:asciiTheme="majorBidi" w:hAnsiTheme="majorBidi" w:cstheme="majorBidi"/>
         </w:rPr>
-        <w:t xml:space="preserve">Contextual learning improves language </w:t>
+        <w:t>Contextual learning improves language acquisition by providing meaningful connections between words and phrases</w:t>
+      </w:r>
+      <w:r>
+        <w:rPr>
+          <w:rStyle w:val="af2"/>
+          <w:rFonts w:asciiTheme="majorBidi" w:hAnsiTheme="majorBidi" w:cstheme="majorBidi"/>
+        </w:rPr>
+        <w:footnoteReference w:id="4"/>
+      </w:r>
+      <w:r>
+        <w:rPr>
+          <w:rFonts w:asciiTheme="majorBidi" w:hAnsiTheme="majorBidi" w:cstheme="majorBidi"/>
+        </w:rPr>
+        <w:t>.</w:t>
+      </w:r>
+      <w:r>
+        <w:rPr>
+          <w:rFonts w:asciiTheme="majorBidi" w:hAnsiTheme="majorBidi" w:cstheme="majorBidi"/>
+        </w:rPr>
+        <w:t xml:space="preserve"> </w:t>
+      </w:r>
+      <w:r>
+        <w:rPr>
+          <w:rFonts w:asciiTheme="majorBidi" w:hAnsiTheme="majorBidi" w:cstheme="majorBidi"/>
+        </w:rPr>
+        <w:t xml:space="preserve">By </w:t>
       </w:r>
       <w:r>
         <w:rPr>
           <w:rFonts w:asciiTheme="majorBidi" w:hAnsiTheme="majorBidi" w:cstheme="majorBidi"/>
         </w:rPr>
         <w:lastRenderedPageBreak/>
-        <w:t>acquisition by providing meaningful connections between words and phrases</w:t>
-      </w:r>
-      <w:r>
-        <w:rPr>
-          <w:rStyle w:val="af2"/>
-          <w:rFonts w:asciiTheme="majorBidi" w:hAnsiTheme="majorBidi" w:cstheme="majorBidi"/>
-        </w:rPr>
-        <w:footnoteReference w:id="4"/>
-      </w:r>
-      <w:r>
-        <w:rPr>
-          <w:rFonts w:asciiTheme="majorBidi" w:hAnsiTheme="majorBidi" w:cstheme="majorBidi"/>
-        </w:rPr>
-        <w:t>.</w:t>
-      </w:r>
-      <w:r>
-        <w:rPr>
-          <w:rFonts w:asciiTheme="majorBidi" w:hAnsiTheme="majorBidi" w:cstheme="majorBidi"/>
-        </w:rPr>
-        <w:t xml:space="preserve"> </w:t>
-      </w:r>
-      <w:r>
-        <w:rPr>
-          <w:rFonts w:asciiTheme="majorBidi" w:hAnsiTheme="majorBidi" w:cstheme="majorBidi"/>
-        </w:rPr>
-        <w:t>By incorporating contextual clues such as sentence structure, tone, and surrounding words, learners can better grasp the subtleties of language use. For example, hearing a word in the context of a full sentence or dialogue can enhance understanding of its meaning and usage. This approach mirrors how language is naturally learned through immersion, where learners pick up new vocabulary and expressions through exposure to real-life conversations and scenarios. Additionally, contextual learning encourages active engagement with the language, as learners must actively listen and respond based on the context provided. This interactive approach can lead to better retention and application of language skills in practical settings.</w:t>
+        <w:t>incorporating contextual clues such as sentence structure, tone, and surrounding words, learners can better grasp the subtleties of language use. For example, hearing a word in the context of a full sentence or dialogue can enhance understanding of its meaning and usage. This approach mirrors how language is naturally learned through immersion, where learners pick up new vocabulary and expressions through exposure to real-life conversations and scenarios. Additionally, contextual learning encourages active engagement with the language, as learners must actively listen and respond based on the context provided. This interactive approach can lead to better retention and application of language skills in practical settings.</w:t>
       </w:r>
     </w:p>
     <w:p>
@@ -1548,7 +1341,7 @@
       <w:pPr>
         <w:bidi w:val="0"/>
         <w:rPr>
-          <w:rFonts w:asciiTheme="majorBidi" w:hAnsiTheme="majorBidi" w:cstheme="majorBidi" w:hint="cs"/>
+          <w:rFonts w:asciiTheme="majorBidi" w:hAnsiTheme="majorBidi" w:cstheme="majorBidi"/>
         </w:rPr>
       </w:pPr>
       <w:r>
@@ -1725,34 +1518,40 @@
         <w:rPr>
           <w:rFonts w:asciiTheme="majorBidi" w:hAnsiTheme="majorBidi" w:cstheme="majorBidi"/>
         </w:rPr>
+        <w:t>3.</w:t>
+      </w:r>
+      <w:r>
+        <w:rPr>
+          <w:rFonts w:asciiTheme="majorBidi" w:hAnsiTheme="majorBidi" w:cstheme="majorBidi"/>
+        </w:rPr>
+        <w:t xml:space="preserve">3 </w:t>
+      </w:r>
+      <w:r>
+        <w:rPr>
+          <w:rFonts w:asciiTheme="majorBidi" w:hAnsiTheme="majorBidi" w:cstheme="majorBidi"/>
+        </w:rPr>
+        <w:t xml:space="preserve">Automatic Speech Recognition (ASR) </w:t>
+      </w:r>
+    </w:p>
+    <w:p>
+      <w:pPr>
+        <w:bidi w:val="0"/>
+        <w:rPr>
+          <w:rFonts w:asciiTheme="majorBidi" w:hAnsiTheme="majorBidi" w:cstheme="majorBidi"/>
+        </w:rPr>
+      </w:pPr>
+      <w:r>
+        <w:rPr>
+          <w:rFonts w:asciiTheme="majorBidi" w:hAnsiTheme="majorBidi" w:cstheme="majorBidi"/>
+        </w:rPr>
+        <w:t xml:space="preserve">A transformative technology that enables computers to transcribe spoken language into text automatically. ASR systems utilize advanced algorithms to analyze audio input, identifying </w:t>
+      </w:r>
+      <w:r>
+        <w:rPr>
+          <w:rFonts w:asciiTheme="majorBidi" w:hAnsiTheme="majorBidi" w:cstheme="majorBidi"/>
+        </w:rPr>
         <w:lastRenderedPageBreak/>
-        <w:t>3.</w:t>
-      </w:r>
-      <w:r>
-        <w:rPr>
-          <w:rFonts w:asciiTheme="majorBidi" w:hAnsiTheme="majorBidi" w:cstheme="majorBidi"/>
-        </w:rPr>
-        <w:t xml:space="preserve">3 </w:t>
-      </w:r>
-      <w:r>
-        <w:rPr>
-          <w:rFonts w:asciiTheme="majorBidi" w:hAnsiTheme="majorBidi" w:cstheme="majorBidi"/>
-        </w:rPr>
-        <w:t xml:space="preserve">Automatic Speech Recognition (ASR) </w:t>
-      </w:r>
-    </w:p>
-    <w:p>
-      <w:pPr>
-        <w:bidi w:val="0"/>
-        <w:rPr>
-          <w:rFonts w:asciiTheme="majorBidi" w:hAnsiTheme="majorBidi" w:cstheme="majorBidi"/>
-        </w:rPr>
-      </w:pPr>
-      <w:r>
-        <w:rPr>
-          <w:rFonts w:asciiTheme="majorBidi" w:hAnsiTheme="majorBidi" w:cstheme="majorBidi"/>
-        </w:rPr>
-        <w:t>A transformative technology that enables computers to transcribe spoken language into text automatically. ASR systems utilize advanced algorithms to analyze audio input, identifying and interpreting the patterns of speech to convert it into written text. This technology has found wide-ranging applications across industries, from enabling voice commands in smart devices to facilitating real-time transcription of spoken dialogue in videos or phone calls. One of the key advantages of ASR is its ability to streamline communication and improve accessibility. By converting spoken language into text, ASR allows for easier transcription, translation, and analysis of spoken content. This has significant implications for individuals with disabilities, as it can enhance their ability to communicate and access information. ASR systems have evolved significantly in recent years, thanks to advancements in artificial intelligence and machine learning. Modern ASR systems can recognize a wide range of accents, dialects, and languages, making them valuable tools for global communication.</w:t>
+        <w:t>and interpreting the patterns of speech to convert it into written text. This technology has found wide-ranging applications across industries, from enabling voice commands in smart devices to facilitating real-time transcription of spoken dialogue in videos or phone calls. One of the key advantages of ASR is its ability to streamline communication and improve accessibility. By converting spoken language into text, ASR allows for easier transcription, translation, and analysis of spoken content. This has significant implications for individuals with disabilities, as it can enhance their ability to communicate and access information. ASR systems have evolved significantly in recent years, thanks to advancements in artificial intelligence and machine learning. Modern ASR systems can recognize a wide range of accents, dialects, and languages, making them valuable tools for global communication.</w:t>
       </w:r>
     </w:p>
     <w:p>
@@ -1985,15 +1784,7 @@
                                 <w:sz w:val="18"/>
                                 <w:szCs w:val="18"/>
                               </w:rPr>
-                              <w:t xml:space="preserve">: </w:t>
-                            </w:r>
-                            <w:r>
-                              <w:rPr>
-                                <w:rFonts w:ascii="Abadi Extra Light" w:hAnsi="Abadi Extra Light"/>
-                                <w:sz w:val="18"/>
-                                <w:szCs w:val="18"/>
-                              </w:rPr>
-                              <w:t>The development interface when building</w:t>
+                              <w:t>: The development interface when building</w:t>
                             </w:r>
                             <w:r>
                               <w:rPr>
@@ -2059,15 +1850,7 @@
                           <w:sz w:val="18"/>
                           <w:szCs w:val="18"/>
                         </w:rPr>
-                        <w:t xml:space="preserve">: </w:t>
-                      </w:r>
-                      <w:r>
-                        <w:rPr>
-                          <w:rFonts w:ascii="Abadi Extra Light" w:hAnsi="Abadi Extra Light"/>
-                          <w:sz w:val="18"/>
-                          <w:szCs w:val="18"/>
-                        </w:rPr>
-                        <w:t>The development interface when building</w:t>
+                        <w:t>: The development interface when building</w:t>
                       </w:r>
                       <w:r>
                         <w:rPr>
@@ -2227,27 +2010,27 @@
           <w:b/>
           <w:bCs/>
         </w:rPr>
+        <w:t>Scalability</w:t>
+      </w:r>
+      <w:r>
+        <w:rPr>
+          <w:rFonts w:asciiTheme="majorBidi" w:hAnsiTheme="majorBidi" w:cstheme="majorBidi"/>
+        </w:rPr>
+        <w:t>: Unity allows for scalability, meaning we can start with a basic version of our game and add features and content over time. This flexibility will allow us to adapt to the needs and feedback of our users.</w:t>
+      </w:r>
+    </w:p>
+    <w:p>
+      <w:pPr>
+        <w:bidi w:val="0"/>
+        <w:rPr>
+          <w:rFonts w:asciiTheme="majorBidi" w:hAnsiTheme="majorBidi" w:cstheme="majorBidi"/>
+        </w:rPr>
+      </w:pPr>
+      <w:r>
+        <w:rPr>
+          <w:rFonts w:asciiTheme="majorBidi" w:hAnsiTheme="majorBidi" w:cstheme="majorBidi"/>
+        </w:rPr>
         <w:lastRenderedPageBreak/>
-        <w:t>Scalability</w:t>
-      </w:r>
-      <w:r>
-        <w:rPr>
-          <w:rFonts w:asciiTheme="majorBidi" w:hAnsiTheme="majorBidi" w:cstheme="majorBidi"/>
-        </w:rPr>
-        <w:t>: Unity allows for scalability, meaning we can start with a basic version of our game and add features and content over time. This flexibility will allow us to adapt to the needs and feedback of our users.</w:t>
-      </w:r>
-    </w:p>
-    <w:p>
-      <w:pPr>
-        <w:bidi w:val="0"/>
-        <w:rPr>
-          <w:rFonts w:asciiTheme="majorBidi" w:hAnsiTheme="majorBidi" w:cstheme="majorBidi"/>
-        </w:rPr>
-      </w:pPr>
-      <w:r>
-        <w:rPr>
-          <w:rFonts w:asciiTheme="majorBidi" w:hAnsiTheme="majorBidi" w:cstheme="majorBidi"/>
-        </w:rPr>
         <w:t>Overall, Unity's features and capabilities make it an ideal platform for developing our language learning game, ensuring a high-quality and engaging experience for our users.</w:t>
       </w:r>
     </w:p>
@@ -2411,7 +2194,7 @@
       <w:pPr>
         <w:numPr>
           <w:ilvl w:val="0"/>
-          <w:numId w:val="6"/>
+          <w:numId w:val="13"/>
         </w:numPr>
         <w:bidi w:val="0"/>
         <w:rPr>
@@ -2437,7 +2220,7 @@
       <w:pPr>
         <w:numPr>
           <w:ilvl w:val="0"/>
-          <w:numId w:val="6"/>
+          <w:numId w:val="13"/>
         </w:numPr>
         <w:bidi w:val="0"/>
         <w:rPr>
@@ -2463,7 +2246,7 @@
       <w:pPr>
         <w:numPr>
           <w:ilvl w:val="0"/>
-          <w:numId w:val="6"/>
+          <w:numId w:val="13"/>
         </w:numPr>
         <w:bidi w:val="0"/>
         <w:rPr>
@@ -2489,7 +2272,7 @@
       <w:pPr>
         <w:numPr>
           <w:ilvl w:val="0"/>
-          <w:numId w:val="6"/>
+          <w:numId w:val="13"/>
         </w:numPr>
         <w:bidi w:val="0"/>
         <w:rPr>
@@ -2554,71 +2337,21 @@
         <w:rPr>
           <w:rFonts w:asciiTheme="majorBidi" w:hAnsiTheme="majorBidi" w:cstheme="majorBidi"/>
         </w:rPr>
-        <w:t>During our testing phase, we evaluated the performance of both Windows Speech Recognition and Google Cloud Speech-to-Text tools in Unity. One critical aspect we examined was the response time or delay in processing voice commands, as this factor is particularly significant for our game's design, where precise and timely input is essential for a smooth gameplay experience.</w:t>
-      </w:r>
-      <w:r>
-        <w:rPr>
-          <w:rFonts w:asciiTheme="majorBidi" w:hAnsiTheme="majorBidi" w:cstheme="majorBidi"/>
-        </w:rPr>
-        <w:t xml:space="preserve"> </w:t>
-      </w:r>
-      <w:r>
-        <w:rPr>
-          <w:rFonts w:asciiTheme="majorBidi" w:hAnsiTheme="majorBidi" w:cstheme="majorBidi"/>
-        </w:rPr>
-        <w:t>Our tests revealed that Windows Speech Recognition exhibited a noticeable delay of approximately 0.</w:t>
-      </w:r>
-      <w:r>
-        <w:rPr>
-          <w:rFonts w:asciiTheme="majorBidi" w:hAnsiTheme="majorBidi" w:cstheme="majorBidi"/>
-        </w:rPr>
-        <w:t>05</w:t>
-      </w:r>
-      <w:r>
-        <w:rPr>
-          <w:rFonts w:asciiTheme="majorBidi" w:hAnsiTheme="majorBidi" w:cstheme="majorBidi"/>
-        </w:rPr>
-        <w:t xml:space="preserve"> milliseconds in processing voice commands. While this delay might seem minimal, it can have a significant impact on the overall user experience, especially in a game where every millisecond counts.</w:t>
-      </w:r>
-      <w:r>
-        <w:rPr>
-          <w:rFonts w:asciiTheme="majorBidi" w:hAnsiTheme="majorBidi" w:cstheme="majorBidi"/>
-        </w:rPr>
-        <w:t xml:space="preserve"> </w:t>
-      </w:r>
-      <w:r>
-        <w:rPr>
-          <w:rFonts w:asciiTheme="majorBidi" w:hAnsiTheme="majorBidi" w:cstheme="majorBidi"/>
-        </w:rPr>
-        <w:t>In contrast, Google Cloud Speech-to-Text showed significantly faster response times, with negligible delay in processing voice commands. This swift responsiveness is crucial for our game, as it ensures that players can control their gameplay seamlessly and without frustration.</w:t>
-      </w:r>
-    </w:p>
-    <w:p>
-      <w:pPr>
-        <w:bidi w:val="0"/>
-        <w:rPr>
-          <w:rFonts w:asciiTheme="majorBidi" w:hAnsiTheme="majorBidi" w:cstheme="majorBidi"/>
-        </w:rPr>
-      </w:pPr>
-      <w:r>
-        <w:rPr>
-          <w:rFonts w:asciiTheme="majorBidi" w:hAnsiTheme="majorBidi" w:cstheme="majorBidi"/>
-        </w:rPr>
-        <w:lastRenderedPageBreak/>
-        <w:br/>
-        <w:t>Given the importance of minimal delay in our game's voice-controlled interactions, we ultimately decided to integrate Google Cloud Speech-to-Text into our Unity application. Its superior performance in terms of accuracy, language support, and real-time transcription, coupled with its minimal delay, aligns with our goal of delivering a highly responsive and immersive user experience. Additionally, Google Cloud Speech-to-Text's adaptation to a wide range of languages and its high accuracy rate were key factors in our decision-making process, making it the ideal choice for our multilingual and precise voice recognition</w:t>
-      </w:r>
-      <w:r>
-        <w:rPr>
-          <w:rFonts w:asciiTheme="majorBidi" w:hAnsiTheme="majorBidi" w:cstheme="majorBidi"/>
-        </w:rPr>
-        <w:t>.</w:t>
-      </w:r>
-      <w:r>
-        <w:rPr>
-          <w:rFonts w:asciiTheme="majorBidi" w:hAnsiTheme="majorBidi" w:cstheme="majorBidi"/>
-        </w:rPr>
-        <w:t xml:space="preserve"> </w:t>
+        <w:t>During our testing phase, we evaluated the performance of both Windows Speech Recognition and Google Cloud Speech-to-Text tools in Unity. One critical aspect we examined was the response time or delay in processing voice commands, as this factor is particularly significant for our game's design, where precise and timely input is essential for a smooth gameplay experience. Our tests revealed that both Windows Speech Recognition and Google Cloud Speech-to-Text exhibited a delay of approximately 2 milliseconds in processing voice commands.</w:t>
+      </w:r>
+    </w:p>
+    <w:p>
+      <w:pPr>
+        <w:bidi w:val="0"/>
+        <w:rPr>
+          <w:rFonts w:asciiTheme="majorBidi" w:hAnsiTheme="majorBidi" w:cstheme="majorBidi"/>
+        </w:rPr>
+      </w:pPr>
+      <w:r>
+        <w:rPr>
+          <w:rFonts w:asciiTheme="majorBidi" w:hAnsiTheme="majorBidi" w:cstheme="majorBidi"/>
+        </w:rPr>
+        <w:t>In terms of language support and accuracy, we found that Google Cloud Speech-to-Text offers a wider range of languages and higher accuracy in high languages compared to Windows Speech Recognition. These factors were key considerations in our decision-making process, as they align with our goal of delivering a highly responsive and immersive user experience. Ultimately, we decided to integrate Google Cloud Speech-to-Text into our Unity application for its superior performance and adaptability to multilingual voice recognition needs.</w:t>
       </w:r>
     </w:p>
     <w:p>
@@ -2643,6 +2376,7 @@
           <w:vanish/>
           <w:rtl/>
         </w:rPr>
+        <w:lastRenderedPageBreak/>
         <w:t>ראש הטופס</w:t>
       </w:r>
     </w:p>
@@ -2916,7 +2650,6 @@
       <w:pPr>
         <w:pStyle w:val="af0"/>
         <w:rPr>
-          <w:rFonts w:hint="cs"/>
           <w:rtl/>
         </w:rPr>
       </w:pPr>
@@ -2973,7 +2706,7 @@
           <w:sz w:val="16"/>
           <w:szCs w:val="16"/>
         </w:rPr>
-        <w:t xml:space="preserve">," </w:t>
+        <w:t>," Listening Comprehension Strategies in Second Language Acquisition"</w:t>
       </w:r>
       <w:r>
         <w:rPr>
@@ -2981,22 +2714,6 @@
           <w:sz w:val="16"/>
           <w:szCs w:val="16"/>
         </w:rPr>
-        <w:t>Listening Comprehension Strategies in Second Language Acquisition</w:t>
-      </w:r>
-      <w:r>
-        <w:rPr>
-          <w:rFonts w:ascii="Tahoma" w:hAnsi="Tahoma" w:cs="Tahoma"/>
-          <w:sz w:val="16"/>
-          <w:szCs w:val="16"/>
-        </w:rPr>
-        <w:t>"</w:t>
-      </w:r>
-      <w:r>
-        <w:rPr>
-          <w:rFonts w:ascii="Tahoma" w:hAnsi="Tahoma" w:cs="Tahoma"/>
-          <w:sz w:val="16"/>
-          <w:szCs w:val="16"/>
-        </w:rPr>
         <w:t>.</w:t>
       </w:r>
     </w:p>
@@ -3020,15 +2737,7 @@
         <w:t xml:space="preserve"> </w:t>
       </w:r>
       <w:r>
-        <w:t xml:space="preserve">Thomas T. Hills a, Josita </w:t>
-      </w:r>
-      <w:proofErr w:type="spellStart"/>
-      <w:r>
-        <w:t>Maouene</w:t>
-      </w:r>
-      <w:proofErr w:type="spellEnd"/>
-      <w:r>
-        <w:t xml:space="preserve"> b, Brian Riordan c, Linda B. Smith d</w:t>
+        <w:t>Thomas T. Hills a, Josita Maouene b, Brian Riordan c, Linda B. Smith d</w:t>
       </w:r>
       <w:r>
         <w:t>.</w:t>
@@ -3069,10 +2778,7 @@
         <w:t>., "</w:t>
       </w:r>
       <w:r>
-        <w:t xml:space="preserve"> </w:t>
-      </w:r>
-      <w:r>
-        <w:t>Timing matters: the impact of immediate and delayed feedback on artificial language learning</w:t>
+        <w:t xml:space="preserve"> Timing matters: the impact of immediate and delayed feedback on artificial language learning</w:t>
       </w:r>
       <w:r>
         <w:t>".</w:t>
@@ -3104,10 +2810,7 @@
         <w:t>., "</w:t>
       </w:r>
       <w:r>
-        <w:t xml:space="preserve"> </w:t>
-      </w:r>
-      <w:r>
-        <w:t>Personalized learning: From neurogenetics of behaviors to designing optimal language training</w:t>
+        <w:t xml:space="preserve"> Personalized learning: From neurogenetics of behaviors to designing optimal language training</w:t>
       </w:r>
       <w:r>
         <w:t>".</w:t>
@@ -3382,6 +3085,122 @@
     </w:lvl>
   </w:abstractNum>
   <w:abstractNum w:abstractNumId="2" w15:restartNumberingAfterBreak="0">
+    <w:nsid w:val="182B63DE"/>
+    <w:multiLevelType w:val="multilevel"/>
+    <w:tmpl w:val="6CD4A3AE"/>
+    <w:lvl w:ilvl="0">
+      <w:start w:val="1"/>
+      <w:numFmt w:val="bullet"/>
+      <w:lvlText w:val=""/>
+      <w:lvlJc w:val="left"/>
+      <w:pPr>
+        <w:tabs>
+          <w:tab w:val="num" w:pos="720"/>
+        </w:tabs>
+        <w:ind w:left="720" w:hanging="360"/>
+      </w:pPr>
+      <w:rPr>
+        <w:rFonts w:ascii="Symbol" w:hAnsi="Symbol" w:hint="default"/>
+      </w:rPr>
+    </w:lvl>
+    <w:lvl w:ilvl="1" w:tentative="1">
+      <w:start w:val="1"/>
+      <w:numFmt w:val="decimal"/>
+      <w:lvlText w:val="%2."/>
+      <w:lvlJc w:val="left"/>
+      <w:pPr>
+        <w:tabs>
+          <w:tab w:val="num" w:pos="1440"/>
+        </w:tabs>
+        <w:ind w:left="1440" w:hanging="360"/>
+      </w:pPr>
+    </w:lvl>
+    <w:lvl w:ilvl="2" w:tentative="1">
+      <w:start w:val="1"/>
+      <w:numFmt w:val="decimal"/>
+      <w:lvlText w:val="%3."/>
+      <w:lvlJc w:val="left"/>
+      <w:pPr>
+        <w:tabs>
+          <w:tab w:val="num" w:pos="2160"/>
+        </w:tabs>
+        <w:ind w:left="2160" w:hanging="360"/>
+      </w:pPr>
+    </w:lvl>
+    <w:lvl w:ilvl="3" w:tentative="1">
+      <w:start w:val="1"/>
+      <w:numFmt w:val="decimal"/>
+      <w:lvlText w:val="%4."/>
+      <w:lvlJc w:val="left"/>
+      <w:pPr>
+        <w:tabs>
+          <w:tab w:val="num" w:pos="2880"/>
+        </w:tabs>
+        <w:ind w:left="2880" w:hanging="360"/>
+      </w:pPr>
+    </w:lvl>
+    <w:lvl w:ilvl="4" w:tentative="1">
+      <w:start w:val="1"/>
+      <w:numFmt w:val="decimal"/>
+      <w:lvlText w:val="%5."/>
+      <w:lvlJc w:val="left"/>
+      <w:pPr>
+        <w:tabs>
+          <w:tab w:val="num" w:pos="3600"/>
+        </w:tabs>
+        <w:ind w:left="3600" w:hanging="360"/>
+      </w:pPr>
+    </w:lvl>
+    <w:lvl w:ilvl="5" w:tentative="1">
+      <w:start w:val="1"/>
+      <w:numFmt w:val="decimal"/>
+      <w:lvlText w:val="%6."/>
+      <w:lvlJc w:val="left"/>
+      <w:pPr>
+        <w:tabs>
+          <w:tab w:val="num" w:pos="4320"/>
+        </w:tabs>
+        <w:ind w:left="4320" w:hanging="360"/>
+      </w:pPr>
+    </w:lvl>
+    <w:lvl w:ilvl="6" w:tentative="1">
+      <w:start w:val="1"/>
+      <w:numFmt w:val="decimal"/>
+      <w:lvlText w:val="%7."/>
+      <w:lvlJc w:val="left"/>
+      <w:pPr>
+        <w:tabs>
+          <w:tab w:val="num" w:pos="5040"/>
+        </w:tabs>
+        <w:ind w:left="5040" w:hanging="360"/>
+      </w:pPr>
+    </w:lvl>
+    <w:lvl w:ilvl="7" w:tentative="1">
+      <w:start w:val="1"/>
+      <w:numFmt w:val="decimal"/>
+      <w:lvlText w:val="%8."/>
+      <w:lvlJc w:val="left"/>
+      <w:pPr>
+        <w:tabs>
+          <w:tab w:val="num" w:pos="5760"/>
+        </w:tabs>
+        <w:ind w:left="5760" w:hanging="360"/>
+      </w:pPr>
+    </w:lvl>
+    <w:lvl w:ilvl="8" w:tentative="1">
+      <w:start w:val="1"/>
+      <w:numFmt w:val="decimal"/>
+      <w:lvlText w:val="%9."/>
+      <w:lvlJc w:val="left"/>
+      <w:pPr>
+        <w:tabs>
+          <w:tab w:val="num" w:pos="6480"/>
+        </w:tabs>
+        <w:ind w:left="6480" w:hanging="360"/>
+      </w:pPr>
+    </w:lvl>
+  </w:abstractNum>
+  <w:abstractNum w:abstractNumId="3" w15:restartNumberingAfterBreak="0">
     <w:nsid w:val="18C043E2"/>
     <w:multiLevelType w:val="multilevel"/>
     <w:tmpl w:val="EB0A8F6A"/>
@@ -3494,7 +3313,7 @@
       </w:pPr>
     </w:lvl>
   </w:abstractNum>
-  <w:abstractNum w:abstractNumId="3" w15:restartNumberingAfterBreak="0">
+  <w:abstractNum w:abstractNumId="4" w15:restartNumberingAfterBreak="0">
     <w:nsid w:val="1E7A7023"/>
     <w:multiLevelType w:val="multilevel"/>
     <w:tmpl w:val="8436758A"/>
@@ -3643,7 +3462,7 @@
       </w:rPr>
     </w:lvl>
   </w:abstractNum>
-  <w:abstractNum w:abstractNumId="4" w15:restartNumberingAfterBreak="0">
+  <w:abstractNum w:abstractNumId="5" w15:restartNumberingAfterBreak="0">
     <w:nsid w:val="238E3695"/>
     <w:multiLevelType w:val="multilevel"/>
     <w:tmpl w:val="725CD39C"/>
@@ -3792,7 +3611,7 @@
       </w:rPr>
     </w:lvl>
   </w:abstractNum>
-  <w:abstractNum w:abstractNumId="5" w15:restartNumberingAfterBreak="0">
+  <w:abstractNum w:abstractNumId="6" w15:restartNumberingAfterBreak="0">
     <w:nsid w:val="2D2B0E59"/>
     <w:multiLevelType w:val="multilevel"/>
     <w:tmpl w:val="35521D6E"/>
@@ -3941,7 +3760,7 @@
       </w:rPr>
     </w:lvl>
   </w:abstractNum>
-  <w:abstractNum w:abstractNumId="6" w15:restartNumberingAfterBreak="0">
+  <w:abstractNum w:abstractNumId="7" w15:restartNumberingAfterBreak="0">
     <w:nsid w:val="448D29A8"/>
     <w:multiLevelType w:val="multilevel"/>
     <w:tmpl w:val="94540828"/>
@@ -4090,7 +3909,7 @@
       </w:rPr>
     </w:lvl>
   </w:abstractNum>
-  <w:abstractNum w:abstractNumId="7" w15:restartNumberingAfterBreak="0">
+  <w:abstractNum w:abstractNumId="8" w15:restartNumberingAfterBreak="0">
     <w:nsid w:val="48CA363D"/>
     <w:multiLevelType w:val="multilevel"/>
     <w:tmpl w:val="0C2AE72A"/>
@@ -4239,7 +4058,7 @@
       </w:rPr>
     </w:lvl>
   </w:abstractNum>
-  <w:abstractNum w:abstractNumId="8" w15:restartNumberingAfterBreak="0">
+  <w:abstractNum w:abstractNumId="9" w15:restartNumberingAfterBreak="0">
     <w:nsid w:val="53510813"/>
     <w:multiLevelType w:val="multilevel"/>
     <w:tmpl w:val="C7D49B96"/>
@@ -4352,7 +4171,7 @@
       </w:rPr>
     </w:lvl>
   </w:abstractNum>
-  <w:abstractNum w:abstractNumId="9" w15:restartNumberingAfterBreak="0">
+  <w:abstractNum w:abstractNumId="10" w15:restartNumberingAfterBreak="0">
     <w:nsid w:val="5A425043"/>
     <w:multiLevelType w:val="multilevel"/>
     <w:tmpl w:val="D652C4EA"/>
@@ -4465,7 +4284,7 @@
       </w:pPr>
     </w:lvl>
   </w:abstractNum>
-  <w:abstractNum w:abstractNumId="10" w15:restartNumberingAfterBreak="0">
+  <w:abstractNum w:abstractNumId="11" w15:restartNumberingAfterBreak="0">
     <w:nsid w:val="612756D6"/>
     <w:multiLevelType w:val="multilevel"/>
     <w:tmpl w:val="48AA0E48"/>
@@ -4614,7 +4433,7 @@
       </w:rPr>
     </w:lvl>
   </w:abstractNum>
-  <w:abstractNum w:abstractNumId="11" w15:restartNumberingAfterBreak="0">
+  <w:abstractNum w:abstractNumId="12" w15:restartNumberingAfterBreak="0">
     <w:nsid w:val="742321AC"/>
     <w:multiLevelType w:val="hybridMultilevel"/>
     <w:tmpl w:val="E1226A22"/>
@@ -4705,40 +4524,43 @@
     </w:lvl>
   </w:abstractNum>
   <w:num w:numId="1" w16cid:durableId="769617322">
-    <w:abstractNumId w:val="2"/>
+    <w:abstractNumId w:val="3"/>
   </w:num>
   <w:num w:numId="2" w16cid:durableId="1416442286">
-    <w:abstractNumId w:val="11"/>
+    <w:abstractNumId w:val="12"/>
   </w:num>
   <w:num w:numId="3" w16cid:durableId="1235748738">
-    <w:abstractNumId w:val="4"/>
+    <w:abstractNumId w:val="5"/>
   </w:num>
   <w:num w:numId="4" w16cid:durableId="893931914">
-    <w:abstractNumId w:val="5"/>
+    <w:abstractNumId w:val="6"/>
   </w:num>
   <w:num w:numId="5" w16cid:durableId="470711062">
+    <w:abstractNumId w:val="9"/>
+  </w:num>
+  <w:num w:numId="6" w16cid:durableId="1676179529">
+    <w:abstractNumId w:val="10"/>
+  </w:num>
+  <w:num w:numId="7" w16cid:durableId="329410398">
+    <w:abstractNumId w:val="7"/>
+  </w:num>
+  <w:num w:numId="8" w16cid:durableId="2069377953">
     <w:abstractNumId w:val="8"/>
   </w:num>
-  <w:num w:numId="6" w16cid:durableId="1676179529">
-    <w:abstractNumId w:val="9"/>
-  </w:num>
-  <w:num w:numId="7" w16cid:durableId="329410398">
-    <w:abstractNumId w:val="6"/>
-  </w:num>
-  <w:num w:numId="8" w16cid:durableId="2069377953">
-    <w:abstractNumId w:val="7"/>
-  </w:num>
   <w:num w:numId="9" w16cid:durableId="494036178">
-    <w:abstractNumId w:val="10"/>
+    <w:abstractNumId w:val="11"/>
   </w:num>
   <w:num w:numId="10" w16cid:durableId="1299530773">
     <w:abstractNumId w:val="1"/>
   </w:num>
   <w:num w:numId="11" w16cid:durableId="1439257790">
-    <w:abstractNumId w:val="3"/>
+    <w:abstractNumId w:val="4"/>
   </w:num>
   <w:num w:numId="12" w16cid:durableId="716078882">
     <w:abstractNumId w:val="0"/>
+  </w:num>
+  <w:num w:numId="13" w16cid:durableId="424228448">
+    <w:abstractNumId w:val="2"/>
   </w:num>
 </w:numbering>
 </file>

</xml_diff>

<commit_message>
Correcting Moshe's notes and continuing the book
I added paragraphs to the introduction and the abstract, in addition I corrected the title of the abstract and continued the expected results.
</commit_message>
<xml_diff>
--- a/ספר פרויקט חלק א.docx
+++ b/ספר פרויקט חלק א.docx
@@ -22,7 +22,7 @@
           <w:sz w:val="28"/>
           <w:szCs w:val="28"/>
         </w:rPr>
-        <w:t>`</w:t>
+        <w:t>A</w:t>
       </w:r>
       <w:r>
         <w:rPr>
@@ -32,54 +32,9 @@
           <w:sz w:val="28"/>
           <w:szCs w:val="28"/>
         </w:rPr>
-        <w:t>Abstract</w:t>
-      </w:r>
-    </w:p>
-    <w:p>
-      <w:pPr>
-        <w:bidi w:val="0"/>
-        <w:rPr>
-          <w:rFonts w:asciiTheme="majorBidi" w:hAnsiTheme="majorBidi" w:cstheme="majorBidi"/>
-        </w:rPr>
-      </w:pPr>
-      <w:r>
-        <w:rPr>
-          <w:rFonts w:asciiTheme="majorBidi" w:hAnsiTheme="majorBidi" w:cstheme="majorBidi"/>
-        </w:rPr>
-        <w:t>Language learning is a complex process that often involves rote memorization and repetitive exercises, leading to disengagement and limited retention. To address this, we are developing a Unity game inspired by the Mario series, designed to teach languages through immersive gameplay using voice commands. By integrating voice recognition technology, players can navigate the game world, interact with characters, and complete challenges while learning and practicing their chosen languages. The game includes language-teaching questions to reinforce concepts and provide practical examples for real-life situations. This innovative approach combines gaming's interactive nature with educational content to make language learning enjoyable and engaging. The game aims to be accessible to learners of all levels and has the potential to revolutionize language learning by leveraging technology and gamification.</w:t>
-      </w:r>
-      <w:r>
-        <w:rPr>
-          <w:rFonts w:asciiTheme="majorBidi" w:hAnsiTheme="majorBidi" w:cstheme="majorBidi"/>
-        </w:rPr>
-        <w:t xml:space="preserve"> By combining the</w:t>
-      </w:r>
-      <w:r>
-        <w:rPr>
-          <w:rFonts w:asciiTheme="majorBidi" w:hAnsiTheme="majorBidi" w:cstheme="majorBidi"/>
-        </w:rPr>
-        <w:t xml:space="preserve"> </w:t>
-      </w:r>
-      <w:r>
-        <w:rPr>
-          <w:rFonts w:asciiTheme="majorBidi" w:hAnsiTheme="majorBidi" w:cstheme="majorBidi"/>
-        </w:rPr>
-        <w:t>engaging gameplay of a video game with the educational benefits of language learning, our game aims to make language learning fun, interactive, and accessible to a wide range of learners. Whether you're a beginner looking to learn the basics or an advanced learner looking to practice your skills, our game has something to offer for everyone.</w:t>
-      </w:r>
-    </w:p>
-    <w:p>
-      <w:pPr>
-        <w:bidi w:val="0"/>
-        <w:jc w:val="center"/>
-        <w:rPr>
-          <w:rFonts w:asciiTheme="majorBidi" w:hAnsiTheme="majorBidi" w:cstheme="majorBidi"/>
-          <w:rtl/>
-        </w:rPr>
-      </w:pPr>
-    </w:p>
-    <w:p>
-      <w:pPr>
-        <w:bidi w:val="0"/>
+        <w:t xml:space="preserve"> Unity platformer game inspired by</w:t>
+      </w:r>
+      <w:r>
         <w:rPr>
           <w:rFonts w:asciiTheme="majorBidi" w:hAnsiTheme="majorBidi" w:cstheme="majorBidi"/>
           <w:b/>
@@ -87,8 +42,9 @@
           <w:sz w:val="28"/>
           <w:szCs w:val="28"/>
         </w:rPr>
-      </w:pPr>
-      <w:bookmarkStart w:id="0" w:name="_Hlk162710180"/>
+        <w:t xml:space="preserve"> </w:t>
+      </w:r>
+      <w:proofErr w:type="gramStart"/>
       <w:r>
         <w:rPr>
           <w:rFonts w:asciiTheme="majorBidi" w:hAnsiTheme="majorBidi" w:cstheme="majorBidi"/>
@@ -97,9 +53,97 @@
           <w:sz w:val="28"/>
           <w:szCs w:val="28"/>
         </w:rPr>
-        <w:t>1.</w:t>
-      </w:r>
-      <w:r>
+        <w:t>Mario</w:t>
+      </w:r>
+      <w:proofErr w:type="gramEnd"/>
+    </w:p>
+    <w:p>
+      <w:pPr>
+        <w:bidi w:val="0"/>
+        <w:rPr>
+          <w:rFonts w:asciiTheme="majorBidi" w:hAnsiTheme="majorBidi" w:cstheme="majorBidi"/>
+        </w:rPr>
+      </w:pPr>
+      <w:r>
+        <w:rPr>
+          <w:rFonts w:asciiTheme="majorBidi" w:hAnsiTheme="majorBidi" w:cstheme="majorBidi"/>
+        </w:rPr>
+        <w:t xml:space="preserve">Language learning is a complex process that often involves rote memorization and repetitive exercises, leading to disengagement and limited retention. To address this, we are developing a Unity game inspired by the Mario series, designed to teach languages through immersive gameplay using voice commands. </w:t>
+      </w:r>
+    </w:p>
+    <w:p>
+      <w:pPr>
+        <w:bidi w:val="0"/>
+        <w:rPr>
+          <w:rFonts w:asciiTheme="majorBidi" w:hAnsiTheme="majorBidi" w:cstheme="majorBidi"/>
+        </w:rPr>
+      </w:pPr>
+      <w:r>
+        <w:rPr>
+          <w:rFonts w:asciiTheme="majorBidi" w:hAnsiTheme="majorBidi" w:cstheme="majorBidi"/>
+        </w:rPr>
+        <w:t xml:space="preserve">By integrating voice recognition technology, players can navigate the game world, interact with characters, and complete challenges while learning and practicing their chosen languages. </w:t>
+      </w:r>
+    </w:p>
+    <w:p>
+      <w:pPr>
+        <w:bidi w:val="0"/>
+        <w:rPr>
+          <w:rFonts w:asciiTheme="majorBidi" w:hAnsiTheme="majorBidi" w:cstheme="majorBidi"/>
+        </w:rPr>
+      </w:pPr>
+      <w:r>
+        <w:rPr>
+          <w:rFonts w:asciiTheme="majorBidi" w:hAnsiTheme="majorBidi" w:cstheme="majorBidi"/>
+        </w:rPr>
+        <w:t>The game includes language-teaching questions to reinforce concepts and provide practical examples for real-life situations. This innovative approach combines gaming's interactive nature with educational content to make language learning enjoyable and engaging. The game aims to be accessible to learners of all levels and has the potential to revolutionize language learning by leveraging technology and gamification.</w:t>
+      </w:r>
+      <w:r>
+        <w:rPr>
+          <w:rFonts w:asciiTheme="majorBidi" w:hAnsiTheme="majorBidi" w:cstheme="majorBidi"/>
+        </w:rPr>
+        <w:t xml:space="preserve"> </w:t>
+      </w:r>
+    </w:p>
+    <w:p>
+      <w:pPr>
+        <w:bidi w:val="0"/>
+        <w:rPr>
+          <w:rFonts w:asciiTheme="majorBidi" w:hAnsiTheme="majorBidi" w:cstheme="majorBidi"/>
+        </w:rPr>
+      </w:pPr>
+      <w:r>
+        <w:rPr>
+          <w:rFonts w:asciiTheme="majorBidi" w:hAnsiTheme="majorBidi" w:cstheme="majorBidi"/>
+        </w:rPr>
+        <w:t>By combining the</w:t>
+      </w:r>
+      <w:r>
+        <w:rPr>
+          <w:rFonts w:asciiTheme="majorBidi" w:hAnsiTheme="majorBidi" w:cstheme="majorBidi"/>
+        </w:rPr>
+        <w:t xml:space="preserve"> </w:t>
+      </w:r>
+      <w:r>
+        <w:rPr>
+          <w:rFonts w:asciiTheme="majorBidi" w:hAnsiTheme="majorBidi" w:cstheme="majorBidi"/>
+        </w:rPr>
+        <w:t>engaging gameplay of a video game with the educational benefits of language learning, our game aims to make language learning fun, interactive, and accessible to a wide range of learners. Whether you're a beginner looking to learn the basics or an advanced learner looking to practice your skills, our game has something to offer for everyone.</w:t>
+      </w:r>
+    </w:p>
+    <w:p>
+      <w:pPr>
+        <w:bidi w:val="0"/>
+        <w:jc w:val="center"/>
+        <w:rPr>
+          <w:rFonts w:asciiTheme="majorBidi" w:hAnsiTheme="majorBidi" w:cstheme="majorBidi"/>
+          <w:rtl/>
+        </w:rPr>
+      </w:pPr>
+    </w:p>
+    <w:p>
+      <w:pPr>
+        <w:bidi w:val="0"/>
         <w:rPr>
           <w:rFonts w:asciiTheme="majorBidi" w:hAnsiTheme="majorBidi" w:cstheme="majorBidi"/>
           <w:b/>
@@ -107,6 +151,26 @@
           <w:sz w:val="28"/>
           <w:szCs w:val="28"/>
         </w:rPr>
+      </w:pPr>
+      <w:bookmarkStart w:id="0" w:name="_Hlk162710180"/>
+      <w:r>
+        <w:rPr>
+          <w:rFonts w:asciiTheme="majorBidi" w:hAnsiTheme="majorBidi" w:cstheme="majorBidi"/>
+          <w:b/>
+          <w:bCs/>
+          <w:sz w:val="28"/>
+          <w:szCs w:val="28"/>
+        </w:rPr>
+        <w:t>1.</w:t>
+      </w:r>
+      <w:r>
+        <w:rPr>
+          <w:rFonts w:asciiTheme="majorBidi" w:hAnsiTheme="majorBidi" w:cstheme="majorBidi"/>
+          <w:b/>
+          <w:bCs/>
+          <w:sz w:val="28"/>
+          <w:szCs w:val="28"/>
+        </w:rPr>
         <w:t>Introduction</w:t>
       </w:r>
     </w:p>
@@ -126,7 +190,7 @@
       </w:r>
       <w:r>
         <w:rPr>
-          <w:rStyle w:val="FootnoteReference"/>
+          <w:rStyle w:val="af2"/>
           <w:rFonts w:asciiTheme="majorBidi" w:hAnsiTheme="majorBidi" w:cstheme="majorBidi"/>
         </w:rPr>
         <w:footnoteReference w:id="1"/>
@@ -150,6 +214,14 @@
         </w:rPr>
         <w:t xml:space="preserve"> </w:t>
       </w:r>
+    </w:p>
+    <w:p>
+      <w:pPr>
+        <w:bidi w:val="0"/>
+        <w:rPr>
+          <w:rFonts w:asciiTheme="majorBidi" w:hAnsiTheme="majorBidi" w:cstheme="majorBidi"/>
+        </w:rPr>
+      </w:pPr>
       <w:r>
         <w:rPr>
           <w:rFonts w:asciiTheme="majorBidi" w:hAnsiTheme="majorBidi" w:cstheme="majorBidi"/>
@@ -189,14 +261,14 @@
       </w:r>
       <w:r>
         <w:rPr>
-          <w:rStyle w:val="FootnoteReference"/>
+          <w:rStyle w:val="af2"/>
           <w:rFonts w:asciiTheme="majorBidi" w:hAnsiTheme="majorBidi" w:cstheme="majorBidi"/>
         </w:rPr>
         <w:footnoteReference w:id="2"/>
       </w:r>
       <w:r>
         <w:rPr>
-          <w:rStyle w:val="FootnoteReference"/>
+          <w:rStyle w:val="af2"/>
           <w:rFonts w:asciiTheme="majorBidi" w:hAnsiTheme="majorBidi" w:cstheme="majorBidi"/>
         </w:rPr>
         <w:t>.</w:t>
@@ -211,7 +283,21 @@
         <w:rPr>
           <w:rFonts w:asciiTheme="majorBidi" w:hAnsiTheme="majorBidi" w:cstheme="majorBidi"/>
         </w:rPr>
-        <w:t xml:space="preserve"> By combining the engaging gameplay of a platformer with the educational content of a language learning app, our game aims to make language learning a fun and enjoyable experience</w:t>
+        <w:t xml:space="preserve"> </w:t>
+      </w:r>
+    </w:p>
+    <w:p>
+      <w:pPr>
+        <w:bidi w:val="0"/>
+        <w:rPr>
+          <w:rFonts w:asciiTheme="majorBidi" w:hAnsiTheme="majorBidi" w:cstheme="majorBidi"/>
+        </w:rPr>
+      </w:pPr>
+      <w:r>
+        <w:rPr>
+          <w:rFonts w:asciiTheme="majorBidi" w:hAnsiTheme="majorBidi" w:cstheme="majorBidi"/>
+        </w:rPr>
+        <w:t>By combining the engaging gameplay of a platformer with the educational content of a language learning app, our game aims to make language learning a fun and enjoyable experience</w:t>
       </w:r>
       <w:r>
         <w:rPr>
@@ -230,7 +316,28 @@
         <w:rPr>
           <w:rFonts w:asciiTheme="majorBidi" w:hAnsiTheme="majorBidi" w:cstheme="majorBidi"/>
         </w:rPr>
-        <w:t>One of the key features of our game is the inclusion of language-teaching questions during gameplay. These questions are designed to reinforce language concepts and provide players with practical examples of how to use the language in real-life situations. For example, players may be asked to respond to common greetings or phrases, such as "What do you say when you meet someone for the first time?" These questions not only enhance language</w:t>
+        <w:t xml:space="preserve">One of the key features of our game is the inclusion of language-teaching questions during gameplay. These questions are designed to reinforce language concepts and provide players with practical examples of how to use the language in real-life situations. </w:t>
+      </w:r>
+    </w:p>
+    <w:p>
+      <w:pPr>
+        <w:bidi w:val="0"/>
+        <w:rPr>
+          <w:rFonts w:asciiTheme="majorBidi" w:hAnsiTheme="majorBidi" w:cstheme="majorBidi"/>
+        </w:rPr>
+      </w:pPr>
+      <w:r>
+        <w:rPr>
+          <w:rFonts w:asciiTheme="majorBidi" w:hAnsiTheme="majorBidi" w:cstheme="majorBidi"/>
+        </w:rPr>
+        <w:t xml:space="preserve">For example, players may be asked to respond to common greetings or phrases, such as "What do you say when you meet someone for the first time?" These questions not only </w:t>
+      </w:r>
+      <w:r>
+        <w:rPr>
+          <w:rFonts w:asciiTheme="majorBidi" w:hAnsiTheme="majorBidi" w:cstheme="majorBidi"/>
+        </w:rPr>
+        <w:lastRenderedPageBreak/>
+        <w:t>enhance language</w:t>
       </w:r>
       <w:r>
         <w:rPr>
@@ -276,18 +383,19 @@
         </w:rPr>
         <w:t xml:space="preserve"> </w:t>
       </w:r>
-      <w:r>
-        <w:rPr>
-          <w:rFonts w:asciiTheme="majorBidi" w:hAnsiTheme="majorBidi" w:cstheme="majorBidi"/>
-        </w:rPr>
-        <w:t xml:space="preserve">In conclusion, our Unity game represents an innovative approach to language learning that combines the interactive and immersive </w:t>
-      </w:r>
-      <w:r>
-        <w:rPr>
-          <w:rFonts w:asciiTheme="majorBidi" w:hAnsiTheme="majorBidi" w:cstheme="majorBidi"/>
-        </w:rPr>
-        <w:lastRenderedPageBreak/>
-        <w:t>nature of gaming with the educational content of a language learning app. By leveraging the power of technology and gamification, we believe that our game has the potential to revolutionize the way people learn languages and make language learning a fun and engaging experience for all.</w:t>
+    </w:p>
+    <w:p>
+      <w:pPr>
+        <w:bidi w:val="0"/>
+        <w:rPr>
+          <w:rFonts w:asciiTheme="majorBidi" w:hAnsiTheme="majorBidi" w:cstheme="majorBidi"/>
+        </w:rPr>
+      </w:pPr>
+      <w:r>
+        <w:rPr>
+          <w:rFonts w:asciiTheme="majorBidi" w:hAnsiTheme="majorBidi" w:cstheme="majorBidi"/>
+        </w:rPr>
+        <w:t>In conclusion, our Unity game represents an innovative approach to language learning that combines the interactive and immersive nature of gaming with the educational content of a language learning app. By leveraging the power of technology and gamification, we believe that our game has the potential to revolutionize the way people learn languages and make language learning a fun and engaging experience for all.</w:t>
       </w:r>
     </w:p>
     <w:p>
@@ -426,7 +534,7 @@
       </w:r>
       <w:r>
         <w:rPr>
-          <w:rStyle w:val="FootnoteReference"/>
+          <w:rStyle w:val="af2"/>
           <w:rFonts w:asciiTheme="majorBidi" w:hAnsiTheme="majorBidi" w:cstheme="majorBidi"/>
           <w:lang w:eastAsia="ja-JP"/>
         </w:rPr>
@@ -513,7 +621,7 @@
       </w:r>
       <w:r>
         <w:rPr>
-          <w:rStyle w:val="FootnoteReference"/>
+          <w:rStyle w:val="af2"/>
           <w:rFonts w:asciiTheme="majorBidi" w:hAnsiTheme="majorBidi" w:cstheme="majorBidi"/>
           <w:lang w:eastAsia="ja-JP"/>
         </w:rPr>
@@ -538,13 +646,21 @@
           <w:rFonts w:asciiTheme="majorBidi" w:hAnsiTheme="majorBidi" w:cstheme="majorBidi"/>
           <w:lang w:eastAsia="ja-JP"/>
         </w:rPr>
-        <w:t xml:space="preserve">Educational gamification may help to reduce limitations, including time and place, as portable devices can enable students to study or learn anytime and anywhere. These user-friendly tools can make difficult subjects easier to understand and memorize. </w:t>
+        <w:t xml:space="preserve">Educational gamification may help to reduce limitations, including time and place, as portable devices can </w:t>
       </w:r>
       <w:r>
         <w:rPr>
           <w:rFonts w:asciiTheme="majorBidi" w:hAnsiTheme="majorBidi" w:cstheme="majorBidi"/>
           <w:lang w:eastAsia="ja-JP"/>
         </w:rPr>
+        <w:lastRenderedPageBreak/>
+        <w:t xml:space="preserve">enable students to study or learn anytime and anywhere. These user-friendly tools can make difficult subjects easier to understand and memorize. </w:t>
+      </w:r>
+      <w:r>
+        <w:rPr>
+          <w:rFonts w:asciiTheme="majorBidi" w:hAnsiTheme="majorBidi" w:cstheme="majorBidi"/>
+          <w:lang w:eastAsia="ja-JP"/>
+        </w:rPr>
         <w:t xml:space="preserve"> </w:t>
       </w:r>
       <w:r>
@@ -556,7 +672,7 @@
       </w:r>
       <w:r>
         <w:rPr>
-          <w:rStyle w:val="FootnoteReference"/>
+          <w:rStyle w:val="af2"/>
           <w:rFonts w:asciiTheme="majorBidi" w:hAnsiTheme="majorBidi" w:cstheme="majorBidi"/>
           <w:lang w:eastAsia="ja-JP"/>
         </w:rPr>
@@ -903,7 +1019,15 @@
         <w:rPr>
           <w:rFonts w:asciiTheme="majorBidi" w:hAnsiTheme="majorBidi" w:cstheme="majorBidi"/>
         </w:rPr>
-        <w:t xml:space="preserve">               3.1.4</w:t>
+        <w:lastRenderedPageBreak/>
+        <w:t xml:space="preserve">               </w:t>
+      </w:r>
+      <w:proofErr w:type="gramStart"/>
+      <w:r>
+        <w:rPr>
+          <w:rFonts w:asciiTheme="majorBidi" w:hAnsiTheme="majorBidi" w:cstheme="majorBidi"/>
+        </w:rPr>
+        <w:t>3.1.4</w:t>
       </w:r>
       <w:r>
         <w:rPr>
@@ -931,6 +1055,7 @@
         <w:t>Translate</w:t>
       </w:r>
       <w:proofErr w:type="spellEnd"/>
+      <w:proofErr w:type="gramEnd"/>
       <w:r>
         <w:rPr>
           <w:rFonts w:asciiTheme="majorBidi" w:hAnsiTheme="majorBidi" w:cstheme="majorBidi"/>
@@ -991,7 +1116,6 @@
         <w:rPr>
           <w:rFonts w:asciiTheme="majorBidi" w:hAnsiTheme="majorBidi" w:cstheme="majorBidi"/>
         </w:rPr>
-        <w:lastRenderedPageBreak/>
         <w:t>Drops concentrates on vocabulary learning through engaging, game-like interactions. It covers a vast array of topics and offers vocabulary learning for 45 languages, making it a fun option for those looking to expand their lexicon before or during their travels.</w:t>
       </w:r>
     </w:p>
@@ -1008,12 +1132,14 @@
         </w:rPr>
         <w:t xml:space="preserve">               3.1.6 Tandem: Facilitates language </w:t>
       </w:r>
+      <w:proofErr w:type="gramStart"/>
       <w:r>
         <w:rPr>
           <w:rFonts w:asciiTheme="majorBidi" w:hAnsiTheme="majorBidi" w:cstheme="majorBidi"/>
         </w:rPr>
         <w:t>exchange</w:t>
       </w:r>
+      <w:proofErr w:type="gramEnd"/>
     </w:p>
     <w:p>
       <w:pPr>
@@ -1059,7 +1185,7 @@
     </w:p>
     <w:p>
       <w:pPr>
-        <w:pStyle w:val="ListParagraph"/>
+        <w:pStyle w:val="af3"/>
         <w:numPr>
           <w:ilvl w:val="1"/>
           <w:numId w:val="5"/>
@@ -1082,7 +1208,7 @@
     </w:p>
     <w:p>
       <w:pPr>
-        <w:pStyle w:val="ListParagraph"/>
+        <w:pStyle w:val="af3"/>
         <w:bidi w:val="0"/>
         <w:ind w:left="420"/>
         <w:rPr>
@@ -1097,7 +1223,7 @@
           <w:noProof/>
         </w:rPr>
         <w:drawing>
-          <wp:anchor distT="0" distB="0" distL="114300" distR="114300" simplePos="0" relativeHeight="251661312" behindDoc="0" locked="0" layoutInCell="1" allowOverlap="1" wp14:anchorId="35557BBA" wp14:editId="6F1EE377">
+          <wp:anchor distT="0" distB="0" distL="114300" distR="114300" simplePos="0" relativeHeight="251661312" behindDoc="0" locked="0" layoutInCell="1" allowOverlap="1" wp14:anchorId="35557BBA" wp14:editId="2EE34D1E">
             <wp:simplePos x="0" y="0"/>
             <wp:positionH relativeFrom="column">
               <wp:posOffset>3111500</wp:posOffset>
@@ -1379,7 +1505,7 @@
       </w:r>
       <w:r>
         <w:rPr>
-          <w:rStyle w:val="FootnoteReference"/>
+          <w:rStyle w:val="af2"/>
           <w:rFonts w:asciiTheme="majorBidi" w:hAnsiTheme="majorBidi" w:cstheme="majorBidi"/>
         </w:rPr>
         <w:footnoteReference w:id="6"/>
@@ -1464,7 +1590,7 @@
       </w:r>
       <w:r>
         <w:rPr>
-          <w:rStyle w:val="FootnoteReference"/>
+          <w:rStyle w:val="af2"/>
           <w:rFonts w:asciiTheme="majorBidi" w:hAnsiTheme="majorBidi" w:cstheme="majorBidi"/>
         </w:rPr>
         <w:footnoteReference w:id="7"/>
@@ -1485,12 +1611,19 @@
         <w:rPr>
           <w:rFonts w:asciiTheme="majorBidi" w:hAnsiTheme="majorBidi" w:cstheme="majorBidi"/>
         </w:rPr>
-        <w:t>By incorporating contextual clues such as sentence structure, tone, and surrounding words, learners can better grasp the subtleties of language use. For example, hearing a word in the context of a full sentence or dialogue can enhance understanding of its meaning and usage. This approach mirrors how language is naturally learned through immersion, where learners pick up new vocabulary and expressions through exposure to real-life conversations and scenarios. Additionally, contextual learning encourages active engagement with the language, as learners must actively listen and respond based on the context provided. This interactive approach can lead to better retention and application of language skills in practical settings.</w:t>
-      </w:r>
-    </w:p>
-    <w:p>
-      <w:pPr>
-        <w:pStyle w:val="ListParagraph"/>
+        <w:t xml:space="preserve">By incorporating contextual clues such as sentence structure, tone, and surrounding words, </w:t>
+      </w:r>
+      <w:r>
+        <w:rPr>
+          <w:rFonts w:asciiTheme="majorBidi" w:hAnsiTheme="majorBidi" w:cstheme="majorBidi"/>
+        </w:rPr>
+        <w:lastRenderedPageBreak/>
+        <w:t>learners can better grasp the subtleties of language use. For example, hearing a word in the context of a full sentence or dialogue can enhance understanding of its meaning and usage. This approach mirrors how language is naturally learned through immersion, where learners pick up new vocabulary and expressions through exposure to real-life conversations and scenarios. Additionally, contextual learning encourages active engagement with the language, as learners must actively listen and respond based on the context provided. This interactive approach can lead to better retention and application of language skills in practical settings.</w:t>
+      </w:r>
+    </w:p>
+    <w:p>
+      <w:pPr>
+        <w:pStyle w:val="af3"/>
         <w:bidi w:val="0"/>
         <w:rPr>
           <w:rFonts w:asciiTheme="majorBidi" w:hAnsiTheme="majorBidi" w:cstheme="majorBidi"/>
@@ -1558,7 +1691,7 @@
       </w:r>
       <w:r>
         <w:rPr>
-          <w:rStyle w:val="FootnoteReference"/>
+          <w:rStyle w:val="af2"/>
           <w:rFonts w:asciiTheme="majorBidi" w:hAnsiTheme="majorBidi" w:cstheme="majorBidi"/>
         </w:rPr>
         <w:footnoteReference w:id="8"/>
@@ -1619,7 +1752,7 @@
       </w:r>
       <w:r>
         <w:rPr>
-          <w:rStyle w:val="FootnoteReference"/>
+          <w:rStyle w:val="af2"/>
           <w:rFonts w:asciiTheme="majorBidi" w:hAnsiTheme="majorBidi" w:cstheme="majorBidi"/>
         </w:rPr>
         <w:footnoteReference w:id="9"/>
@@ -1706,14 +1839,14 @@
         <w:rPr>
           <w:rFonts w:asciiTheme="majorBidi" w:hAnsiTheme="majorBidi" w:cstheme="majorBidi"/>
         </w:rPr>
-        <w:t xml:space="preserve">A transformative technology that enables computers to transcribe spoken language into text automatically. ASR systems utilize advanced algorithms to analyze audio input, identifying and interpreting the patterns of speech to convert it into written text. This technology has found wide-ranging applications across industries, from enabling voice commands in smart devices to facilitating real-time transcription of spoken dialogue in videos or phone calls. One of the key advantages of ASR is its ability to streamline communication and improve accessibility. By converting spoken language into text, ASR allows for easier transcription, translation, and analysis of spoken content. This has significant implications for individuals with disabilities, as it can enhance their ability to communicate and access information. ASR systems have evolved significantly in recent years, thanks to advancements in artificial </w:t>
+        <w:t xml:space="preserve">A transformative technology that enables computers to transcribe spoken language into text automatically. ASR systems utilize advanced algorithms to analyze audio input, identifying and interpreting the patterns of speech to convert it into written text. This technology has </w:t>
       </w:r>
       <w:r>
         <w:rPr>
           <w:rFonts w:asciiTheme="majorBidi" w:hAnsiTheme="majorBidi" w:cstheme="majorBidi"/>
         </w:rPr>
         <w:lastRenderedPageBreak/>
-        <w:t>intelligence and machine learning. Modern ASR systems can recognize a wide range of accents, dialects, and languages, making them valuable tools for global communication.</w:t>
+        <w:t>found wide-ranging applications across industries, from enabling voice commands in smart devices to facilitating real-time transcription of spoken dialogue in videos or phone calls. One of the key advantages of ASR is its ability to streamline communication and improve accessibility. By converting spoken language into text, ASR allows for easier transcription, translation, and analysis of spoken content. This has significant implications for individuals with disabilities, as it can enhance their ability to communicate and access information. ASR systems have evolved significantly in recent years, thanks to advancements in artificial intelligence and machine learning. Modern ASR systems can recognize a wide range of accents, dialects, and languages, making them valuable tools for global communication.</w:t>
       </w:r>
     </w:p>
     <w:p>
@@ -1861,7 +1994,7 @@
     </w:p>
     <w:p>
       <w:pPr>
-        <w:pStyle w:val="ListParagraph"/>
+        <w:pStyle w:val="af3"/>
         <w:numPr>
           <w:ilvl w:val="0"/>
           <w:numId w:val="12"/>
@@ -2206,6 +2339,7 @@
         <w:rPr>
           <w:rFonts w:asciiTheme="majorBidi" w:hAnsiTheme="majorBidi" w:cstheme="majorBidi"/>
         </w:rPr>
+        <w:lastRenderedPageBreak/>
         <w:t>3.</w:t>
       </w:r>
       <w:r>
@@ -2296,7 +2430,6 @@
         <w:rPr>
           <w:rFonts w:asciiTheme="majorBidi" w:hAnsiTheme="majorBidi" w:cstheme="majorBidi"/>
         </w:rPr>
-        <w:lastRenderedPageBreak/>
         <w:t>Google Cloud Speech-to-Text is another tool that Unity developers can use for voice recognition. This tool provides highly accurate speech recognition capabilities, supporting multiple languages and dialects. It offers real-time transcription and can handle noisy environments, making it suitable for a wide range of applications.</w:t>
       </w:r>
     </w:p>
@@ -2536,7 +2669,6 @@
       <w:pPr>
         <w:spacing w:after="0" w:line="360" w:lineRule="auto"/>
         <w:ind w:right="446"/>
-        <w:jc w:val="right"/>
         <w:rPr>
           <w:rFonts w:asciiTheme="majorBidi" w:hAnsiTheme="majorBidi" w:cstheme="majorBidi"/>
           <w:rtl/>
@@ -2545,68 +2677,14 @@
     </w:p>
     <w:p>
       <w:pPr>
+        <w:bidi w:val="0"/>
         <w:spacing w:after="0" w:line="360" w:lineRule="auto"/>
         <w:ind w:right="446"/>
-        <w:jc w:val="right"/>
-        <w:rPr>
-          <w:rFonts w:asciiTheme="majorBidi" w:hAnsiTheme="majorBidi" w:cstheme="majorBidi"/>
+        <w:rPr>
+          <w:rFonts w:asciiTheme="majorBidi" w:hAnsiTheme="majorBidi" w:cstheme="majorBidi"/>
+          <w:i/>
+          <w:iCs/>
           <w:rtl/>
-        </w:rPr>
-      </w:pPr>
-    </w:p>
-    <w:p>
-      <w:pPr>
-        <w:spacing w:after="0" w:line="360" w:lineRule="auto"/>
-        <w:ind w:right="446"/>
-        <w:jc w:val="right"/>
-        <w:rPr>
-          <w:rFonts w:asciiTheme="majorBidi" w:hAnsiTheme="majorBidi" w:cstheme="majorBidi"/>
-          <w:rtl/>
-        </w:rPr>
-      </w:pPr>
-      <w:r>
-        <w:rPr>
-          <w:rFonts w:asciiTheme="majorBidi" w:hAnsiTheme="majorBidi" w:cstheme="majorBidi" w:hint="cs"/>
-          <w:rtl/>
-        </w:rPr>
-        <w:t>לא לבדיקה :</w:t>
-      </w:r>
-    </w:p>
-    <w:p>
-      <w:pPr>
-        <w:spacing w:after="0" w:line="360" w:lineRule="auto"/>
-        <w:ind w:right="446"/>
-        <w:jc w:val="right"/>
-        <w:rPr>
-          <w:rFonts w:asciiTheme="majorBidi" w:hAnsiTheme="majorBidi" w:cstheme="majorBidi"/>
-          <w:rtl/>
-        </w:rPr>
-      </w:pPr>
-    </w:p>
-    <w:p>
-      <w:pPr>
-        <w:spacing w:after="0" w:line="360" w:lineRule="auto"/>
-        <w:ind w:right="446"/>
-        <w:jc w:val="right"/>
-        <w:rPr>
-          <w:rFonts w:asciiTheme="majorBidi" w:hAnsiTheme="majorBidi" w:cstheme="majorBidi"/>
-          <w:rtl/>
-        </w:rPr>
-      </w:pPr>
-    </w:p>
-    <w:p>
-      <w:pPr>
-        <w:spacing w:after="0" w:line="360" w:lineRule="auto"/>
-        <w:ind w:right="446"/>
-        <w:jc w:val="right"/>
-        <w:rPr>
-          <w:rFonts w:asciiTheme="majorBidi" w:hAnsiTheme="majorBidi" w:cstheme="majorBidi"/>
-          <w:b/>
-          <w:bCs/>
-          <w:sz w:val="32"/>
-          <w:szCs w:val="32"/>
-          <w:rtl/>
-          <w:lang w:eastAsia="ja-JP"/>
         </w:rPr>
       </w:pPr>
       <w:r>
@@ -2641,36 +2719,24 @@
           <w:szCs w:val="32"/>
           <w:lang w:eastAsia="ja-JP"/>
         </w:rPr>
-        <w:t>Expected Achievements</w:t>
-      </w:r>
-    </w:p>
-    <w:p>
-      <w:pPr>
-        <w:spacing w:after="0" w:line="360" w:lineRule="auto"/>
-        <w:ind w:right="446"/>
-        <w:jc w:val="center"/>
+        <w:t>Expected Achievement</w:t>
+      </w:r>
+      <w:r>
         <w:rPr>
           <w:rFonts w:asciiTheme="majorBidi" w:hAnsiTheme="majorBidi" w:cstheme="majorBidi"/>
           <w:b/>
           <w:bCs/>
           <w:sz w:val="32"/>
           <w:szCs w:val="32"/>
-          <w:rtl/>
           <w:lang w:eastAsia="ja-JP"/>
         </w:rPr>
-      </w:pPr>
-    </w:p>
-    <w:p>
-      <w:pPr>
-        <w:bidi w:val="0"/>
-        <w:rPr>
-          <w:rFonts w:asciiTheme="majorBidi" w:hAnsiTheme="majorBidi" w:cstheme="majorBidi"/>
-          <w:vanish/>
-        </w:rPr>
-      </w:pPr>
-      <w:r>
-        <w:rPr>
-          <w:rFonts w:asciiTheme="majorBidi" w:hAnsiTheme="majorBidi" w:cstheme="majorBidi"/>
+        <w:t>s</w:t>
+      </w:r>
+      <w:r>
+        <w:rPr>
+          <w:rFonts w:asciiTheme="majorBidi" w:hAnsiTheme="majorBidi" w:cstheme="majorBidi"/>
+          <w:i/>
+          <w:iCs/>
           <w:vanish/>
           <w:rtl/>
         </w:rPr>
@@ -2680,14 +2746,72 @@
     <w:p>
       <w:pPr>
         <w:bidi w:val="0"/>
-        <w:rPr>
-          <w:rFonts w:asciiTheme="majorBidi" w:hAnsiTheme="majorBidi" w:cstheme="majorBidi"/>
+        <w:spacing w:after="0" w:line="360" w:lineRule="auto"/>
+        <w:ind w:right="446"/>
+        <w:rPr>
+          <w:rFonts w:asciiTheme="majorBidi" w:hAnsiTheme="majorBidi" w:cstheme="majorBidi"/>
+          <w:i/>
+          <w:iCs/>
+          <w:rtl/>
+        </w:rPr>
+      </w:pPr>
+    </w:p>
+    <w:p>
+      <w:pPr>
+        <w:bidi w:val="0"/>
+        <w:spacing w:after="0" w:line="360" w:lineRule="auto"/>
+        <w:ind w:right="446"/>
+        <w:rPr>
+          <w:rFonts w:asciiTheme="majorBidi" w:hAnsiTheme="majorBidi" w:cstheme="majorBidi"/>
+          <w:i/>
+          <w:iCs/>
+          <w:sz w:val="24"/>
+          <w:szCs w:val="24"/>
+          <w:lang w:eastAsia="ja-JP"/>
+        </w:rPr>
+      </w:pPr>
+      <w:r>
+        <w:rPr>
+          <w:rFonts w:asciiTheme="majorBidi" w:hAnsiTheme="majorBidi" w:cstheme="majorBidi"/>
+          <w:i/>
+          <w:iCs/>
+          <w:sz w:val="24"/>
+          <w:szCs w:val="24"/>
+          <w:lang w:eastAsia="ja-JP"/>
+        </w:rPr>
+        <w:t>4.1 Outcomes</w:t>
+      </w:r>
+    </w:p>
+    <w:p>
+      <w:pPr>
+        <w:bidi w:val="0"/>
+        <w:spacing w:after="0" w:line="360" w:lineRule="auto"/>
+        <w:ind w:right="446"/>
+        <w:rPr>
+          <w:rFonts w:asciiTheme="majorBidi" w:hAnsiTheme="majorBidi" w:cstheme="majorBidi"/>
+          <w:i/>
+          <w:iCs/>
+          <w:sz w:val="24"/>
+          <w:szCs w:val="24"/>
+          <w:lang w:eastAsia="ja-JP"/>
+        </w:rPr>
+      </w:pPr>
+    </w:p>
+    <w:p>
+      <w:pPr>
+        <w:bidi w:val="0"/>
+        <w:rPr>
+          <w:rFonts w:asciiTheme="majorBidi" w:hAnsiTheme="majorBidi" w:cstheme="majorBidi"/>
+          <w:i/>
+          <w:iCs/>
           <w:vanish/>
         </w:rPr>
       </w:pPr>
       <w:r>
         <w:rPr>
           <w:rFonts w:asciiTheme="majorBidi" w:hAnsiTheme="majorBidi" w:cstheme="majorBidi"/>
+          <w:i/>
+          <w:iCs/>
           <w:vanish/>
           <w:rtl/>
         </w:rPr>
@@ -2696,10 +2820,41 @@
     </w:p>
     <w:p>
       <w:pPr>
+        <w:bidi w:val="0"/>
         <w:spacing w:after="0" w:line="360" w:lineRule="auto"/>
-        <w:ind w:right="446" w:firstLine="720"/>
+        <w:ind w:right="446"/>
         <w:contextualSpacing/>
-        <w:jc w:val="right"/>
+        <w:rPr>
+          <w:rFonts w:asciiTheme="majorBidi" w:hAnsiTheme="majorBidi" w:cstheme="majorBidi"/>
+          <w:lang w:eastAsia="ja-JP"/>
+        </w:rPr>
+      </w:pPr>
+      <w:r>
+        <w:rPr>
+          <w:rFonts w:asciiTheme="majorBidi" w:hAnsiTheme="majorBidi" w:cstheme="majorBidi"/>
+          <w:lang w:eastAsia="ja-JP"/>
+        </w:rPr>
+        <w:t xml:space="preserve">Our project aims to revolutionize the way people prepare for global travel by providing a comprehensive and engaging learning experience. Through our game, travelers will not only familiarize themselves with common travel scenarios but also learn crucial skills, such as requesting help in foreign languages, thus fostering a sense of independence and confidence. </w:t>
+      </w:r>
+    </w:p>
+    <w:p>
+      <w:pPr>
+        <w:bidi w:val="0"/>
+        <w:spacing w:after="0" w:line="360" w:lineRule="auto"/>
+        <w:ind w:right="446"/>
+        <w:contextualSpacing/>
+        <w:rPr>
+          <w:rFonts w:asciiTheme="majorBidi" w:hAnsiTheme="majorBidi" w:cstheme="majorBidi"/>
+          <w:lang w:eastAsia="ja-JP"/>
+        </w:rPr>
+      </w:pPr>
+    </w:p>
+    <w:p>
+      <w:pPr>
+        <w:bidi w:val="0"/>
+        <w:spacing w:after="0" w:line="360" w:lineRule="auto"/>
+        <w:ind w:right="446"/>
+        <w:contextualSpacing/>
         <w:rPr>
           <w:rFonts w:asciiTheme="majorBidi" w:hAnsiTheme="majorBidi" w:cstheme="majorBidi"/>
           <w:i/>
@@ -2712,95 +2867,17 @@
       <w:r>
         <w:rPr>
           <w:rFonts w:asciiTheme="majorBidi" w:hAnsiTheme="majorBidi" w:cstheme="majorBidi"/>
-          <w:i/>
-          <w:iCs/>
-          <w:sz w:val="28"/>
-          <w:szCs w:val="28"/>
           <w:lang w:eastAsia="ja-JP"/>
         </w:rPr>
-        <w:t>4.1 Outcomes</w:t>
-      </w:r>
-    </w:p>
-    <w:p>
-      <w:pPr>
+        <w:t>To achieve this, we have conducted an in-depth survey to identify the most pertinent travel situations. These scenarios will be seamlessly integrated into the game using Google Voice recognition technology, ensuring a realistic and immersive experience. Additionally, our system will track users' progress, storing their performance data in a Google cloud-based database. This feature enables users to monitor their improvement over time, providing motivation and encouraging continued practice. Ultimately, our goal is to empower travelers to navigate unfamiliar environments with ease and self-assurance.</w:t>
+      </w:r>
+    </w:p>
+    <w:p>
+      <w:pPr>
+        <w:bidi w:val="0"/>
         <w:spacing w:after="0" w:line="360" w:lineRule="auto"/>
-        <w:ind w:right="446" w:firstLine="720"/>
+        <w:ind w:right="446"/>
         <w:contextualSpacing/>
-        <w:jc w:val="right"/>
-        <w:rPr>
-          <w:rFonts w:asciiTheme="majorBidi" w:hAnsiTheme="majorBidi" w:cstheme="majorBidi"/>
-          <w:i/>
-          <w:iCs/>
-          <w:sz w:val="28"/>
-          <w:szCs w:val="28"/>
-          <w:lang w:eastAsia="ja-JP"/>
-        </w:rPr>
-      </w:pPr>
-    </w:p>
-    <w:p>
-      <w:pPr>
-        <w:spacing w:after="0" w:line="360" w:lineRule="auto"/>
-        <w:ind w:right="446" w:firstLine="720"/>
-        <w:contextualSpacing/>
-        <w:jc w:val="right"/>
-        <w:rPr>
-          <w:rFonts w:asciiTheme="majorBidi" w:hAnsiTheme="majorBidi" w:cstheme="majorBidi"/>
-          <w:i/>
-          <w:iCs/>
-          <w:sz w:val="28"/>
-          <w:szCs w:val="28"/>
-          <w:lang w:eastAsia="ja-JP"/>
-        </w:rPr>
-      </w:pPr>
-    </w:p>
-    <w:p>
-      <w:pPr>
-        <w:spacing w:after="0" w:line="360" w:lineRule="auto"/>
-        <w:ind w:right="446" w:firstLine="720"/>
-        <w:contextualSpacing/>
-        <w:jc w:val="right"/>
-        <w:rPr>
-          <w:rFonts w:asciiTheme="majorBidi" w:hAnsiTheme="majorBidi" w:cstheme="majorBidi"/>
-          <w:i/>
-          <w:iCs/>
-          <w:sz w:val="28"/>
-          <w:szCs w:val="28"/>
-          <w:lang w:eastAsia="ja-JP"/>
-        </w:rPr>
-      </w:pPr>
-    </w:p>
-    <w:p>
-      <w:pPr>
-        <w:spacing w:after="0" w:line="360" w:lineRule="auto"/>
-        <w:ind w:right="446" w:firstLine="720"/>
-        <w:contextualSpacing/>
-        <w:jc w:val="right"/>
-        <w:rPr>
-          <w:rFonts w:asciiTheme="majorBidi" w:hAnsiTheme="majorBidi" w:cstheme="majorBidi"/>
-          <w:i/>
-          <w:iCs/>
-          <w:sz w:val="28"/>
-          <w:szCs w:val="28"/>
-          <w:lang w:eastAsia="ja-JP"/>
-        </w:rPr>
-      </w:pPr>
-    </w:p>
-    <w:p>
-      <w:pPr>
-        <w:spacing w:after="0" w:line="360" w:lineRule="auto"/>
-        <w:ind w:right="446" w:firstLine="720"/>
-        <w:contextualSpacing/>
-        <w:jc w:val="right"/>
-        <w:rPr>
-          <w:rFonts w:asciiTheme="majorBidi" w:hAnsiTheme="majorBidi" w:cstheme="majorBidi"/>
-          <w:i/>
-          <w:iCs/>
-          <w:sz w:val="28"/>
-          <w:szCs w:val="28"/>
-          <w:lang w:eastAsia="ja-JP"/>
-        </w:rPr>
-      </w:pPr>
-      <w:r>
         <w:rPr>
           <w:rFonts w:asciiTheme="majorBidi" w:hAnsiTheme="majorBidi" w:cstheme="majorBidi" w:hint="cs"/>
           <w:i/>
@@ -2810,19 +2887,7 @@
           <w:rtl/>
           <w:lang w:eastAsia="ja-JP"/>
         </w:rPr>
-        <w:t xml:space="preserve">  </w:t>
-      </w:r>
-      <w:r>
-        <w:rPr>
-          <w:rFonts w:asciiTheme="majorBidi" w:hAnsiTheme="majorBidi" w:cstheme="majorBidi"/>
-          <w:i/>
-          <w:iCs/>
-          <w:sz w:val="28"/>
-          <w:szCs w:val="28"/>
-          <w:lang w:eastAsia="ja-JP"/>
-        </w:rPr>
-        <w:t xml:space="preserve">        </w:t>
-      </w:r>
+      </w:pPr>
     </w:p>
     <w:p>
       <w:pPr>
@@ -2834,103 +2899,23 @@
           <w:rFonts w:asciiTheme="majorBidi" w:hAnsiTheme="majorBidi" w:cstheme="majorBidi"/>
           <w:i/>
           <w:iCs/>
-          <w:sz w:val="28"/>
-          <w:szCs w:val="28"/>
+          <w:sz w:val="24"/>
+          <w:szCs w:val="24"/>
+          <w:rtl/>
           <w:lang w:eastAsia="ja-JP"/>
         </w:rPr>
       </w:pPr>
-    </w:p>
-    <w:p>
-      <w:pPr>
-        <w:spacing w:after="0" w:line="360" w:lineRule="auto"/>
-        <w:ind w:right="446" w:firstLine="720"/>
-        <w:contextualSpacing/>
-        <w:jc w:val="right"/>
+      <w:r>
         <w:rPr>
           <w:rFonts w:asciiTheme="majorBidi" w:hAnsiTheme="majorBidi" w:cstheme="majorBidi"/>
           <w:i/>
           <w:iCs/>
-          <w:sz w:val="28"/>
-          <w:szCs w:val="28"/>
+          <w:sz w:val="24"/>
+          <w:szCs w:val="24"/>
           <w:lang w:eastAsia="ja-JP"/>
         </w:rPr>
-      </w:pPr>
-    </w:p>
-    <w:p>
-      <w:pPr>
-        <w:spacing w:after="0" w:line="360" w:lineRule="auto"/>
-        <w:ind w:right="446" w:firstLine="720"/>
-        <w:contextualSpacing/>
-        <w:jc w:val="right"/>
-        <w:rPr>
-          <w:rFonts w:asciiTheme="majorBidi" w:hAnsiTheme="majorBidi" w:cstheme="majorBidi"/>
-          <w:i/>
-          <w:iCs/>
-          <w:sz w:val="28"/>
-          <w:szCs w:val="28"/>
-          <w:lang w:eastAsia="ja-JP"/>
-        </w:rPr>
-      </w:pPr>
-    </w:p>
-    <w:p>
-      <w:pPr>
-        <w:spacing w:after="0" w:line="360" w:lineRule="auto"/>
-        <w:ind w:right="446" w:firstLine="720"/>
-        <w:contextualSpacing/>
-        <w:jc w:val="right"/>
-        <w:rPr>
-          <w:rFonts w:asciiTheme="majorBidi" w:hAnsiTheme="majorBidi" w:cstheme="majorBidi"/>
-          <w:i/>
-          <w:iCs/>
-          <w:sz w:val="28"/>
-          <w:szCs w:val="28"/>
-          <w:lang w:eastAsia="ja-JP"/>
-        </w:rPr>
-      </w:pPr>
-    </w:p>
-    <w:p>
-      <w:pPr>
-        <w:spacing w:after="0" w:line="360" w:lineRule="auto"/>
-        <w:ind w:right="446" w:firstLine="720"/>
-        <w:contextualSpacing/>
-        <w:jc w:val="right"/>
-        <w:rPr>
-          <w:rFonts w:asciiTheme="majorBidi" w:hAnsiTheme="majorBidi" w:cstheme="majorBidi"/>
-          <w:i/>
-          <w:iCs/>
-          <w:sz w:val="28"/>
-          <w:szCs w:val="28"/>
-          <w:rtl/>
-          <w:lang w:eastAsia="ja-JP"/>
-        </w:rPr>
-      </w:pPr>
-      <w:r>
-        <w:rPr>
-          <w:rFonts w:asciiTheme="majorBidi" w:hAnsiTheme="majorBidi" w:cstheme="majorBidi"/>
-          <w:i/>
-          <w:iCs/>
-          <w:sz w:val="28"/>
-          <w:szCs w:val="28"/>
-          <w:lang w:eastAsia="ja-JP"/>
-        </w:rPr>
         <w:t>4.2 Unique Features</w:t>
       </w:r>
-    </w:p>
-    <w:p>
-      <w:pPr>
-        <w:spacing w:after="0" w:line="360" w:lineRule="auto"/>
-        <w:ind w:right="446" w:firstLine="720"/>
-        <w:contextualSpacing/>
-        <w:jc w:val="right"/>
-        <w:rPr>
-          <w:rFonts w:asciiTheme="majorBidi" w:hAnsiTheme="majorBidi" w:cstheme="majorBidi"/>
-          <w:i/>
-          <w:iCs/>
-          <w:sz w:val="28"/>
-          <w:szCs w:val="28"/>
-          <w:lang w:eastAsia="ja-JP"/>
-        </w:rPr>
-      </w:pPr>
     </w:p>
     <w:p>
       <w:pPr>
@@ -2939,24 +2924,29 @@
         <w:jc w:val="right"/>
         <w:rPr>
           <w:rFonts w:asciiTheme="majorBidi" w:hAnsiTheme="majorBidi" w:cstheme="majorBidi"/>
-          <w:sz w:val="24"/>
-          <w:szCs w:val="24"/>
           <w:u w:val="single"/>
         </w:rPr>
       </w:pPr>
       <w:r>
         <w:rPr>
           <w:rFonts w:asciiTheme="majorBidi" w:hAnsiTheme="majorBidi" w:cstheme="majorBidi"/>
-          <w:sz w:val="24"/>
-          <w:szCs w:val="24"/>
         </w:rPr>
         <w:t xml:space="preserve">        </w:t>
       </w:r>
-      <w:r>
-        <w:rPr>
-          <w:rFonts w:asciiTheme="majorBidi" w:hAnsiTheme="majorBidi" w:cstheme="majorBidi"/>
-          <w:sz w:val="24"/>
-          <w:szCs w:val="24"/>
+    </w:p>
+    <w:p>
+      <w:pPr>
+        <w:spacing w:line="360" w:lineRule="auto"/>
+        <w:ind w:firstLine="720"/>
+        <w:jc w:val="right"/>
+        <w:rPr>
+          <w:rFonts w:asciiTheme="majorBidi" w:hAnsiTheme="majorBidi" w:cstheme="majorBidi"/>
+          <w:u w:val="single"/>
+        </w:rPr>
+      </w:pPr>
+      <w:r>
+        <w:rPr>
+          <w:rFonts w:asciiTheme="majorBidi" w:hAnsiTheme="majorBidi" w:cstheme="majorBidi"/>
           <w:u w:val="single"/>
         </w:rPr>
         <w:t>4.2.1 Unity Engine for Modeling a 2D Environment:</w:t>
@@ -3045,7 +3035,14 @@
         <w:rPr>
           <w:rFonts w:asciiTheme="majorBidi" w:hAnsiTheme="majorBidi" w:cstheme="majorBidi"/>
         </w:rPr>
-        <w:t>Voice recognition integration is a cornerstone of our project, offering a unique combination of challenge and opportunity in a two-dimensional environment. This technology will be essential for real-time pronunciation assessment and feedback, a task that requires a deep understanding of voice recognition APIs. Our goal is to fully harness this technology, ensuring that our game not only recognizes speech accurately but also improves the user's pronunciation skills effectively within a 2D interface.</w:t>
+        <w:t xml:space="preserve">Voice recognition integration is a cornerstone of our project, offering a unique combination of challenge and opportunity in a two-dimensional environment. This technology will be essential for real-time pronunciation assessment and feedback, a task that requires a </w:t>
+      </w:r>
+      <w:r>
+        <w:rPr>
+          <w:rFonts w:asciiTheme="majorBidi" w:hAnsiTheme="majorBidi" w:cstheme="majorBidi"/>
+        </w:rPr>
+        <w:lastRenderedPageBreak/>
+        <w:t>deep understanding of voice recognition APIs. Our goal is to fully harness this technology, ensuring that our game not only recognizes speech accurately but also improves the user's pronunciation skills effectively within a 2D interface.</w:t>
       </w:r>
     </w:p>
     <w:p>
@@ -3091,7 +3088,6 @@
           <w:sz w:val="24"/>
           <w:szCs w:val="24"/>
         </w:rPr>
-        <w:lastRenderedPageBreak/>
         <w:t xml:space="preserve">       </w:t>
       </w:r>
       <w:r>
@@ -3130,7 +3126,21 @@
         <w:rPr>
           <w:rFonts w:asciiTheme="majorBidi" w:hAnsiTheme="majorBidi" w:cstheme="majorBidi"/>
         </w:rPr>
-        <w:t>A web-based interface will track and display users' progress. This dashboard will show the user's language development over time and will show the user where he needs to improve and in which subjects he is at a sufficient level. The interplay between front-end user experience and back-end data processing will be critical in providing a clear and proactive overview of achievements and areas for growth.</w:t>
+        <w:t xml:space="preserve">A web-based interface will track and display users' progress. This dashboard will show the user's language development over time and will show the user where he needs to improve and in which </w:t>
+      </w:r>
+      <w:proofErr w:type="gramStart"/>
+      <w:r>
+        <w:rPr>
+          <w:rFonts w:asciiTheme="majorBidi" w:hAnsiTheme="majorBidi" w:cstheme="majorBidi"/>
+        </w:rPr>
+        <w:t>subjects</w:t>
+      </w:r>
+      <w:proofErr w:type="gramEnd"/>
+      <w:r>
+        <w:rPr>
+          <w:rFonts w:asciiTheme="majorBidi" w:hAnsiTheme="majorBidi" w:cstheme="majorBidi"/>
+        </w:rPr>
+        <w:t xml:space="preserve"> he is at a sufficient level. The interplay between front-end user experience and back-end data processing will be critical in providing a clear and proactive overview of achievements and areas for growth.</w:t>
       </w:r>
     </w:p>
     <w:p>
@@ -3373,14 +3383,14 @@
         <w:rPr>
           <w:rFonts w:asciiTheme="majorBidi" w:hAnsiTheme="majorBidi" w:cstheme="majorBidi"/>
         </w:rPr>
-        <w:t xml:space="preserve">To support pronunciation accuracy feedback, we will integrate third-party packages that specialize in string comparison. This system would work by taking the text output from the voice recognition feature, which translates the user's spoken words into text, and then comparing that output with the correct spelling of the practiced words or phrases. The comparison algorithm will assess how well the user's pronunciation matches the expected pronunciation by evaluating the similarity between the two text strings. Based on this comparison, the system will provide the user with a percentage score or a simple qualitative </w:t>
+        <w:t xml:space="preserve">To support pronunciation accuracy feedback, we will integrate third-party packages that specialize in string comparison. This system would work by taking the text output from the voice recognition feature, which translates the user's spoken words into text, and then </w:t>
       </w:r>
       <w:r>
         <w:rPr>
           <w:rFonts w:asciiTheme="majorBidi" w:hAnsiTheme="majorBidi" w:cstheme="majorBidi"/>
         </w:rPr>
         <w:lastRenderedPageBreak/>
-        <w:t>assessment (</w:t>
+        <w:t>comparing that output with the correct spelling of the practiced words or phrases. The comparison algorithm will assess how well the user's pronunciation matches the expected pronunciation by evaluating the similarity between the two text strings. Based on this comparison, the system will provide the user with a percentage score or a simple qualitative assessment (</w:t>
       </w:r>
       <w:proofErr w:type="spellStart"/>
       <w:r>
@@ -3690,6 +3700,7 @@
           <w:sz w:val="32"/>
           <w:szCs w:val="32"/>
         </w:rPr>
+        <w:lastRenderedPageBreak/>
         <w:t>Reference:</w:t>
       </w:r>
     </w:p>
@@ -3712,6 +3723,7 @@
         </w:rPr>
         <w:t>The Benefits Of Language While Traveling</w:t>
       </w:r>
+      <w:proofErr w:type="gramStart"/>
       <w:r>
         <w:rPr>
           <w:rFonts w:asciiTheme="majorBidi" w:hAnsiTheme="majorBidi" w:cstheme="majorBidi"/>
@@ -3724,6 +3736,7 @@
         </w:rPr>
         <w:t>https://www.redefinerswl.org/post/the-benefits-of-language-while-traveling</w:t>
       </w:r>
+      <w:proofErr w:type="gramEnd"/>
     </w:p>
     <w:sectPr>
       <w:footerReference w:type="default" r:id="rId10"/>
@@ -3779,7 +3792,7 @@
     <w:sdtContent>
       <w:p>
         <w:pPr>
-          <w:pStyle w:val="Footer"/>
+          <w:pStyle w:val="aa"/>
           <w:jc w:val="center"/>
         </w:pPr>
         <w:r>
@@ -3806,7 +3819,7 @@
   </w:sdt>
   <w:p>
     <w:pPr>
-      <w:pStyle w:val="Footer"/>
+      <w:pStyle w:val="aa"/>
     </w:pPr>
   </w:p>
 </w:ftr>
@@ -3846,7 +3859,7 @@
       </w:pPr>
       <w:r>
         <w:rPr>
-          <w:rStyle w:val="FootnoteReference"/>
+          <w:rStyle w:val="af2"/>
           <w:sz w:val="16"/>
           <w:szCs w:val="16"/>
         </w:rPr>
@@ -3890,7 +3903,7 @@
       </w:pPr>
       <w:r>
         <w:rPr>
-          <w:rStyle w:val="FootnoteReference"/>
+          <w:rStyle w:val="af2"/>
           <w:sz w:val="16"/>
           <w:szCs w:val="16"/>
         </w:rPr>
@@ -3943,9 +3956,8 @@
     </w:p>
     <w:p>
       <w:pPr>
-        <w:pStyle w:val="FootnoteText"/>
-        <w:rPr>
-          <w:rFonts w:hint="cs"/>
+        <w:pStyle w:val="af0"/>
+        <w:rPr>
           <w:rtl/>
         </w:rPr>
       </w:pPr>
@@ -3954,7 +3966,7 @@
   <w:footnote w:id="3">
     <w:p>
       <w:pPr>
-        <w:pStyle w:val="FootnoteText"/>
+        <w:pStyle w:val="af0"/>
         <w:jc w:val="right"/>
         <w:rPr>
           <w:sz w:val="18"/>
@@ -4029,7 +4041,7 @@
       </w:r>
       <w:r>
         <w:rPr>
-          <w:rStyle w:val="FootnoteReference"/>
+          <w:rStyle w:val="af2"/>
         </w:rPr>
         <w:footnoteRef/>
       </w:r>
@@ -4038,7 +4050,7 @@
   <w:footnote w:id="4">
     <w:p>
       <w:pPr>
-        <w:pStyle w:val="FootnoteText"/>
+        <w:pStyle w:val="af0"/>
         <w:bidi w:val="0"/>
         <w:rPr>
           <w:rFonts w:asciiTheme="majorBidi" w:hAnsiTheme="majorBidi" w:cstheme="majorBidi"/>
@@ -4049,7 +4061,7 @@
       </w:pPr>
       <w:r>
         <w:rPr>
-          <w:rStyle w:val="FootnoteReference"/>
+          <w:rStyle w:val="af2"/>
           <w:rFonts w:asciiTheme="majorBidi" w:hAnsiTheme="majorBidi" w:cstheme="majorBidi"/>
           <w:sz w:val="18"/>
           <w:szCs w:val="18"/>
@@ -4071,19 +4083,37 @@
           <w:sz w:val="18"/>
           <w:szCs w:val="18"/>
         </w:rPr>
-        <w:t>Jiang, M.Y.-C., Jong, M.S.-Y., Wu, N., Shen, B., Chai, C.-S., Lau, W.W.-F., &amp; Huang, B. (2022). Integrating Automatic Speech Recognition Technology Into Vocabulary Learning in a Flipped English Class for Chinese College Students.</w:t>
+        <w:t xml:space="preserve">Jiang, M.Y.-C., Jong, M.S.-Y., Wu, N., Shen, B., Chai, C.-S., Lau, W.W.-F., &amp; Huang, B. (2022). Integrating Automatic Speech Recognition Technology </w:t>
+      </w:r>
+      <w:proofErr w:type="gramStart"/>
+      <w:r>
+        <w:rPr>
+          <w:rFonts w:asciiTheme="majorBidi" w:hAnsiTheme="majorBidi" w:cstheme="majorBidi"/>
+          <w:sz w:val="18"/>
+          <w:szCs w:val="18"/>
+        </w:rPr>
+        <w:t>Into</w:t>
+      </w:r>
+      <w:proofErr w:type="gramEnd"/>
+      <w:r>
+        <w:rPr>
+          <w:rFonts w:asciiTheme="majorBidi" w:hAnsiTheme="majorBidi" w:cstheme="majorBidi"/>
+          <w:sz w:val="18"/>
+          <w:szCs w:val="18"/>
+        </w:rPr>
+        <w:t xml:space="preserve"> Vocabulary Learning in a Flipped English Class for Chinese College Students.</w:t>
       </w:r>
     </w:p>
   </w:footnote>
   <w:footnote w:id="5">
     <w:p>
       <w:pPr>
-        <w:pStyle w:val="FootnoteText"/>
-        <w:bidi w:val="0"/>
-      </w:pPr>
-      <w:r>
-        <w:rPr>
-          <w:rStyle w:val="FootnoteReference"/>
+        <w:pStyle w:val="af0"/>
+        <w:bidi w:val="0"/>
+      </w:pPr>
+      <w:r>
+        <w:rPr>
+          <w:rStyle w:val="af2"/>
         </w:rPr>
         <w:footnoteRef/>
       </w:r>
@@ -4108,7 +4138,7 @@
   <w:footnote w:id="6">
     <w:p>
       <w:pPr>
-        <w:pStyle w:val="FootnoteText"/>
+        <w:pStyle w:val="af0"/>
         <w:bidi w:val="0"/>
         <w:rPr>
           <w:rFonts w:asciiTheme="majorBidi" w:hAnsiTheme="majorBidi" w:cstheme="majorBidi"/>
@@ -4118,7 +4148,7 @@
       </w:pPr>
       <w:r>
         <w:rPr>
-          <w:rStyle w:val="FootnoteReference"/>
+          <w:rStyle w:val="af2"/>
           <w:rFonts w:asciiTheme="majorBidi" w:hAnsiTheme="majorBidi" w:cstheme="majorBidi"/>
           <w:sz w:val="18"/>
           <w:szCs w:val="18"/>
@@ -4171,12 +4201,12 @@
   <w:footnote w:id="7">
     <w:p>
       <w:pPr>
-        <w:pStyle w:val="FootnoteText"/>
-        <w:bidi w:val="0"/>
-      </w:pPr>
-      <w:r>
-        <w:rPr>
-          <w:rStyle w:val="FootnoteReference"/>
+        <w:pStyle w:val="af0"/>
+        <w:bidi w:val="0"/>
+      </w:pPr>
+      <w:r>
+        <w:rPr>
+          <w:rStyle w:val="af2"/>
           <w:rFonts w:asciiTheme="majorBidi" w:hAnsiTheme="majorBidi" w:cstheme="majorBidi"/>
           <w:sz w:val="18"/>
           <w:szCs w:val="18"/>
@@ -4239,12 +4269,12 @@
   <w:footnote w:id="8">
     <w:p>
       <w:pPr>
-        <w:pStyle w:val="FootnoteText"/>
-        <w:bidi w:val="0"/>
-      </w:pPr>
-      <w:r>
-        <w:rPr>
-          <w:rStyle w:val="FootnoteReference"/>
+        <w:pStyle w:val="af0"/>
+        <w:bidi w:val="0"/>
+      </w:pPr>
+      <w:r>
+        <w:rPr>
+          <w:rStyle w:val="af2"/>
         </w:rPr>
         <w:footnoteRef/>
       </w:r>
@@ -4271,12 +4301,12 @@
   <w:footnote w:id="9">
     <w:p>
       <w:pPr>
-        <w:pStyle w:val="FootnoteText"/>
-        <w:bidi w:val="0"/>
-      </w:pPr>
-      <w:r>
-        <w:rPr>
-          <w:rStyle w:val="FootnoteReference"/>
+        <w:pStyle w:val="af0"/>
+        <w:bidi w:val="0"/>
+      </w:pPr>
+      <w:r>
+        <w:rPr>
+          <w:rStyle w:val="af2"/>
         </w:rPr>
         <w:footnoteRef/>
       </w:r>
@@ -6445,7 +6475,7 @@
     <w:lsdException w:name="Unresolved Mention" w:semiHidden="1" w:unhideWhenUsed="1"/>
     <w:lsdException w:name="Smart Link" w:semiHidden="1" w:unhideWhenUsed="1"/>
   </w:latentStyles>
-  <w:style w:type="paragraph" w:default="1" w:styleId="Normal">
+  <w:style w:type="paragraph" w:default="1" w:styleId="a">
     <w:name w:val="Normal"/>
     <w:qFormat/>
     <w:rsid w:val="00AA4818"/>
@@ -6453,13 +6483,12 @@
       <w:bidi/>
     </w:pPr>
   </w:style>
-  <w:style w:type="character" w:default="1" w:styleId="DefaultParagraphFont">
+  <w:style w:type="character" w:default="1" w:styleId="a0">
     <w:name w:val="Default Paragraph Font"/>
     <w:uiPriority w:val="1"/>
-    <w:semiHidden/>
     <w:unhideWhenUsed/>
   </w:style>
-  <w:style w:type="table" w:default="1" w:styleId="TableNormal">
+  <w:style w:type="table" w:default="1" w:styleId="a1">
     <w:name w:val="Normal Table"/>
     <w:uiPriority w:val="99"/>
     <w:semiHidden/>
@@ -6474,15 +6503,15 @@
       </w:tblCellMar>
     </w:tblPr>
   </w:style>
-  <w:style w:type="numbering" w:default="1" w:styleId="NoList">
+  <w:style w:type="numbering" w:default="1" w:styleId="a2">
     <w:name w:val="No List"/>
     <w:uiPriority w:val="99"/>
     <w:semiHidden/>
     <w:unhideWhenUsed/>
   </w:style>
-  <w:style w:type="character" w:styleId="CommentReference">
+  <w:style w:type="character" w:styleId="a3">
     <w:name w:val="annotation reference"/>
-    <w:basedOn w:val="DefaultParagraphFont"/>
+    <w:basedOn w:val="a0"/>
     <w:uiPriority w:val="99"/>
     <w:semiHidden/>
     <w:unhideWhenUsed/>
@@ -6492,10 +6521,10 @@
       <w:szCs w:val="16"/>
     </w:rPr>
   </w:style>
-  <w:style w:type="paragraph" w:styleId="CommentText">
+  <w:style w:type="paragraph" w:styleId="a4">
     <w:name w:val="annotation text"/>
-    <w:basedOn w:val="Normal"/>
-    <w:link w:val="CommentTextChar"/>
+    <w:basedOn w:val="a"/>
+    <w:link w:val="a5"/>
     <w:uiPriority w:val="99"/>
     <w:unhideWhenUsed/>
     <w:rsid w:val="00B16047"/>
@@ -6507,10 +6536,10 @@
       <w:szCs w:val="20"/>
     </w:rPr>
   </w:style>
-  <w:style w:type="character" w:customStyle="1" w:styleId="CommentTextChar">
-    <w:name w:val="Comment Text Char"/>
-    <w:basedOn w:val="DefaultParagraphFont"/>
-    <w:link w:val="CommentText"/>
+  <w:style w:type="character" w:customStyle="1" w:styleId="a5">
+    <w:name w:val="טקסט הערה תו"/>
+    <w:basedOn w:val="a0"/>
+    <w:link w:val="a4"/>
     <w:uiPriority w:val="99"/>
     <w:rsid w:val="00B16047"/>
     <w:rPr>
@@ -6518,11 +6547,11 @@
       <w:szCs w:val="20"/>
     </w:rPr>
   </w:style>
-  <w:style w:type="paragraph" w:styleId="CommentSubject">
+  <w:style w:type="paragraph" w:styleId="a6">
     <w:name w:val="annotation subject"/>
-    <w:basedOn w:val="CommentText"/>
-    <w:next w:val="CommentText"/>
-    <w:link w:val="CommentSubjectChar"/>
+    <w:basedOn w:val="a4"/>
+    <w:next w:val="a4"/>
+    <w:link w:val="a7"/>
     <w:uiPriority w:val="99"/>
     <w:semiHidden/>
     <w:unhideWhenUsed/>
@@ -6532,10 +6561,10 @@
       <w:bCs/>
     </w:rPr>
   </w:style>
-  <w:style w:type="character" w:customStyle="1" w:styleId="CommentSubjectChar">
-    <w:name w:val="Comment Subject Char"/>
-    <w:basedOn w:val="CommentTextChar"/>
-    <w:link w:val="CommentSubject"/>
+  <w:style w:type="character" w:customStyle="1" w:styleId="a7">
+    <w:name w:val="נושא הערה תו"/>
+    <w:basedOn w:val="a5"/>
+    <w:link w:val="a6"/>
     <w:uiPriority w:val="99"/>
     <w:semiHidden/>
     <w:rsid w:val="00B16047"/>
@@ -6546,10 +6575,10 @@
       <w:szCs w:val="20"/>
     </w:rPr>
   </w:style>
-  <w:style w:type="paragraph" w:styleId="Header">
+  <w:style w:type="paragraph" w:styleId="a8">
     <w:name w:val="header"/>
-    <w:basedOn w:val="Normal"/>
-    <w:link w:val="HeaderChar"/>
+    <w:basedOn w:val="a"/>
+    <w:link w:val="a9"/>
     <w:uiPriority w:val="99"/>
     <w:unhideWhenUsed/>
     <w:rsid w:val="008C6AF5"/>
@@ -6561,17 +6590,17 @@
       <w:spacing w:after="0" w:line="240" w:lineRule="auto"/>
     </w:pPr>
   </w:style>
-  <w:style w:type="character" w:customStyle="1" w:styleId="HeaderChar">
-    <w:name w:val="Header Char"/>
-    <w:basedOn w:val="DefaultParagraphFont"/>
-    <w:link w:val="Header"/>
+  <w:style w:type="character" w:customStyle="1" w:styleId="a9">
+    <w:name w:val="כותרת עליונה תו"/>
+    <w:basedOn w:val="a0"/>
+    <w:link w:val="a8"/>
     <w:uiPriority w:val="99"/>
     <w:rsid w:val="008C6AF5"/>
   </w:style>
-  <w:style w:type="paragraph" w:styleId="Footer">
+  <w:style w:type="paragraph" w:styleId="aa">
     <w:name w:val="footer"/>
-    <w:basedOn w:val="Normal"/>
-    <w:link w:val="FooterChar"/>
+    <w:basedOn w:val="a"/>
+    <w:link w:val="ab"/>
     <w:uiPriority w:val="99"/>
     <w:unhideWhenUsed/>
     <w:rsid w:val="008C6AF5"/>
@@ -6583,17 +6612,17 @@
       <w:spacing w:after="0" w:line="240" w:lineRule="auto"/>
     </w:pPr>
   </w:style>
-  <w:style w:type="character" w:customStyle="1" w:styleId="FooterChar">
-    <w:name w:val="Footer Char"/>
-    <w:basedOn w:val="DefaultParagraphFont"/>
-    <w:link w:val="Footer"/>
+  <w:style w:type="character" w:customStyle="1" w:styleId="ab">
+    <w:name w:val="כותרת תחתונה תו"/>
+    <w:basedOn w:val="a0"/>
+    <w:link w:val="aa"/>
     <w:uiPriority w:val="99"/>
     <w:rsid w:val="008C6AF5"/>
   </w:style>
-  <w:style w:type="paragraph" w:styleId="Caption">
+  <w:style w:type="paragraph" w:styleId="ac">
     <w:name w:val="caption"/>
-    <w:basedOn w:val="Normal"/>
-    <w:next w:val="Normal"/>
+    <w:basedOn w:val="a"/>
+    <w:next w:val="a"/>
     <w:uiPriority w:val="35"/>
     <w:semiHidden/>
     <w:unhideWhenUsed/>
@@ -6610,10 +6639,10 @@
       <w:szCs w:val="18"/>
     </w:rPr>
   </w:style>
-  <w:style w:type="paragraph" w:styleId="EndnoteText">
+  <w:style w:type="paragraph" w:styleId="ad">
     <w:name w:val="endnote text"/>
-    <w:basedOn w:val="Normal"/>
-    <w:link w:val="EndnoteTextChar"/>
+    <w:basedOn w:val="a"/>
+    <w:link w:val="ae"/>
     <w:uiPriority w:val="99"/>
     <w:semiHidden/>
     <w:unhideWhenUsed/>
@@ -6626,10 +6655,10 @@
       <w:szCs w:val="20"/>
     </w:rPr>
   </w:style>
-  <w:style w:type="character" w:customStyle="1" w:styleId="EndnoteTextChar">
-    <w:name w:val="Endnote Text Char"/>
-    <w:basedOn w:val="DefaultParagraphFont"/>
-    <w:link w:val="EndnoteText"/>
+  <w:style w:type="character" w:customStyle="1" w:styleId="ae">
+    <w:name w:val="טקסט הערת סיום תו"/>
+    <w:basedOn w:val="a0"/>
+    <w:link w:val="ad"/>
     <w:uiPriority w:val="99"/>
     <w:semiHidden/>
     <w:rsid w:val="006C2B17"/>
@@ -6638,9 +6667,9 @@
       <w:szCs w:val="20"/>
     </w:rPr>
   </w:style>
-  <w:style w:type="character" w:styleId="EndnoteReference">
+  <w:style w:type="character" w:styleId="af">
     <w:name w:val="endnote reference"/>
-    <w:basedOn w:val="DefaultParagraphFont"/>
+    <w:basedOn w:val="a0"/>
     <w:uiPriority w:val="99"/>
     <w:semiHidden/>
     <w:unhideWhenUsed/>
@@ -6649,10 +6678,10 @@
       <w:vertAlign w:val="superscript"/>
     </w:rPr>
   </w:style>
-  <w:style w:type="paragraph" w:styleId="FootnoteText">
+  <w:style w:type="paragraph" w:styleId="af0">
     <w:name w:val="footnote text"/>
-    <w:basedOn w:val="Normal"/>
-    <w:link w:val="FootnoteTextChar"/>
+    <w:basedOn w:val="a"/>
+    <w:link w:val="af1"/>
     <w:uiPriority w:val="99"/>
     <w:semiHidden/>
     <w:unhideWhenUsed/>
@@ -6665,10 +6694,10 @@
       <w:szCs w:val="20"/>
     </w:rPr>
   </w:style>
-  <w:style w:type="character" w:customStyle="1" w:styleId="FootnoteTextChar">
-    <w:name w:val="Footnote Text Char"/>
-    <w:basedOn w:val="DefaultParagraphFont"/>
-    <w:link w:val="FootnoteText"/>
+  <w:style w:type="character" w:customStyle="1" w:styleId="af1">
+    <w:name w:val="טקסט הערת שוליים תו"/>
+    <w:basedOn w:val="a0"/>
+    <w:link w:val="af0"/>
     <w:uiPriority w:val="99"/>
     <w:semiHidden/>
     <w:rsid w:val="006C2B17"/>
@@ -6677,9 +6706,9 @@
       <w:szCs w:val="20"/>
     </w:rPr>
   </w:style>
-  <w:style w:type="character" w:styleId="FootnoteReference">
+  <w:style w:type="character" w:styleId="af2">
     <w:name w:val="footnote reference"/>
-    <w:basedOn w:val="DefaultParagraphFont"/>
+    <w:basedOn w:val="a0"/>
     <w:uiPriority w:val="99"/>
     <w:semiHidden/>
     <w:unhideWhenUsed/>
@@ -6690,7 +6719,7 @@
   </w:style>
   <w:style w:type="character" w:customStyle="1" w:styleId="cf01">
     <w:name w:val="cf01"/>
-    <w:basedOn w:val="DefaultParagraphFont"/>
+    <w:basedOn w:val="a0"/>
     <w:rsid w:val="006C2B17"/>
     <w:rPr>
       <w:rFonts w:ascii="Tahoma" w:hAnsi="Tahoma" w:cs="Tahoma" w:hint="default"/>
@@ -6702,7 +6731,7 @@
   </w:style>
   <w:style w:type="paragraph" w:customStyle="1" w:styleId="pf0">
     <w:name w:val="pf0"/>
-    <w:basedOn w:val="Normal"/>
+    <w:basedOn w:val="a"/>
     <w:rsid w:val="006C2B17"/>
     <w:pPr>
       <w:bidi w:val="0"/>
@@ -6718,7 +6747,7 @@
   </w:style>
   <w:style w:type="character" w:customStyle="1" w:styleId="cf11">
     <w:name w:val="cf11"/>
-    <w:basedOn w:val="DefaultParagraphFont"/>
+    <w:basedOn w:val="a0"/>
     <w:rsid w:val="006C2B17"/>
     <w:rPr>
       <w:rFonts w:ascii="Tahoma" w:hAnsi="Tahoma" w:cs="Tahoma" w:hint="default"/>
@@ -6730,7 +6759,7 @@
   </w:style>
   <w:style w:type="character" w:customStyle="1" w:styleId="cf21">
     <w:name w:val="cf21"/>
-    <w:basedOn w:val="DefaultParagraphFont"/>
+    <w:basedOn w:val="a0"/>
     <w:rsid w:val="006C2B17"/>
     <w:rPr>
       <w:rFonts w:ascii="Tahoma" w:hAnsi="Tahoma" w:cs="Tahoma" w:hint="default"/>
@@ -6740,9 +6769,9 @@
       <w:shd w:val="clear" w:color="auto" w:fill="FFFFFF"/>
     </w:rPr>
   </w:style>
-  <w:style w:type="paragraph" w:styleId="ListParagraph">
+  <w:style w:type="paragraph" w:styleId="af3">
     <w:name w:val="List Paragraph"/>
-    <w:basedOn w:val="Normal"/>
+    <w:basedOn w:val="a"/>
     <w:uiPriority w:val="34"/>
     <w:qFormat/>
     <w:rsid w:val="00E76380"/>
@@ -6753,7 +6782,7 @@
   </w:style>
   <w:style w:type="character" w:styleId="Hyperlink">
     <w:name w:val="Hyperlink"/>
-    <w:basedOn w:val="DefaultParagraphFont"/>
+    <w:basedOn w:val="a0"/>
     <w:uiPriority w:val="99"/>
     <w:unhideWhenUsed/>
     <w:rsid w:val="00CB6053"/>
@@ -6762,9 +6791,9 @@
       <w:u w:val="single"/>
     </w:rPr>
   </w:style>
-  <w:style w:type="character" w:styleId="UnresolvedMention">
+  <w:style w:type="character" w:styleId="af4">
     <w:name w:val="Unresolved Mention"/>
-    <w:basedOn w:val="DefaultParagraphFont"/>
+    <w:basedOn w:val="a0"/>
     <w:uiPriority w:val="99"/>
     <w:semiHidden/>
     <w:unhideWhenUsed/>

</xml_diff>

<commit_message>
Doing the research part on orientation in a foreign country + methodology + requirements
I added the research part on orientation in a foreign country, the development process and the constraints. In addition, I added the methodology we work with in the project and why we chose it, and I made the non-functional and functional requirements of our system.
</commit_message>
<xml_diff>
--- a/ספר פרויקט חלק א.docx
+++ b/ספר פרויקט חלק א.docx
@@ -4248,15 +4248,6 @@
     </w:p>
     <w:p>
       <w:pPr>
-        <w:bidi w:val="0"/>
-        <w:rPr>
-          <w:rFonts w:asciiTheme="majorBidi" w:hAnsiTheme="majorBidi" w:cstheme="majorBidi"/>
-          <w:rtl/>
-        </w:rPr>
-      </w:pPr>
-    </w:p>
-    <w:p>
-      <w:pPr>
         <w:pStyle w:val="af3"/>
         <w:bidi w:val="0"/>
         <w:spacing w:line="360" w:lineRule="auto"/>
@@ -4264,8 +4255,717 @@
         <w:jc w:val="both"/>
         <w:rPr>
           <w:rFonts w:asciiTheme="majorBidi" w:hAnsiTheme="majorBidi" w:cstheme="majorBidi"/>
-          <w:i/>
-          <w:iCs/>
+          <w:b/>
+          <w:bCs/>
+          <w:sz w:val="32"/>
+          <w:szCs w:val="32"/>
+        </w:rPr>
+      </w:pPr>
+    </w:p>
+    <w:p>
+      <w:pPr>
+        <w:bidi w:val="0"/>
+        <w:spacing w:after="0" w:line="360" w:lineRule="auto"/>
+        <w:ind w:right="446"/>
+        <w:jc w:val="both"/>
+        <w:rPr>
+          <w:rFonts w:ascii="Times New Roman" w:eastAsia="Yu Mincho" w:hAnsi="Times New Roman" w:cs="Times New Roman"/>
+          <w:b/>
+          <w:bCs/>
+          <w:kern w:val="0"/>
+          <w:sz w:val="32"/>
+          <w:szCs w:val="32"/>
+          <w:lang w:eastAsia="ja-JP"/>
+          <w14:ligatures w14:val="none"/>
+        </w:rPr>
+      </w:pPr>
+      <w:r>
+        <w:rPr>
+          <w:rFonts w:ascii="Times New Roman" w:eastAsia="Yu Mincho" w:hAnsi="Times New Roman" w:cs="Times New Roman"/>
+          <w:b/>
+          <w:bCs/>
+          <w:kern w:val="0"/>
+          <w:sz w:val="32"/>
+          <w:szCs w:val="32"/>
+          <w:lang w:eastAsia="ja-JP"/>
+          <w14:ligatures w14:val="none"/>
+        </w:rPr>
+        <w:t>5. Research/Engineering Process</w:t>
+      </w:r>
+    </w:p>
+    <w:p>
+      <w:pPr>
+        <w:bidi w:val="0"/>
+        <w:spacing w:line="360" w:lineRule="auto"/>
+        <w:contextualSpacing/>
+        <w:rPr>
+          <w:rFonts w:ascii="Times New Roman" w:eastAsia="Yu Mincho" w:hAnsi="Times New Roman" w:cs="Times New Roman"/>
+          <w:kern w:val="0"/>
+          <w:sz w:val="24"/>
+          <w:szCs w:val="24"/>
+          <w14:ligatures w14:val="none"/>
+        </w:rPr>
+      </w:pPr>
+      <w:r>
+        <w:rPr>
+          <w:rFonts w:ascii="Times New Roman" w:eastAsia="Yu Mincho" w:hAnsi="Times New Roman" w:cs="Times New Roman"/>
+          <w:kern w:val="0"/>
+          <w:sz w:val="24"/>
+          <w:szCs w:val="24"/>
+          <w14:ligatures w14:val="none"/>
+        </w:rPr>
+        <w:t>Our research and engineering process has been crucial in shaping the development of our language learning game. It has primarily focused on two key areas: theoretical knowledge and practical considerations</w:t>
+      </w:r>
+      <w:r>
+        <w:rPr>
+          <w:rFonts w:ascii="Times New Roman" w:eastAsia="Yu Mincho" w:hAnsi="Times New Roman" w:cs="Times New Roman"/>
+          <w:kern w:val="0"/>
+          <w:sz w:val="24"/>
+          <w:szCs w:val="24"/>
+          <w:rtl/>
+          <w14:ligatures w14:val="none"/>
+        </w:rPr>
+        <w:t>.</w:t>
+      </w:r>
+    </w:p>
+    <w:p>
+      <w:pPr>
+        <w:bidi w:val="0"/>
+        <w:spacing w:line="360" w:lineRule="auto"/>
+        <w:ind w:firstLine="720"/>
+        <w:contextualSpacing/>
+        <w:rPr>
+          <w:rFonts w:ascii="Times New Roman" w:eastAsia="Yu Mincho" w:hAnsi="Times New Roman" w:cs="Times New Roman"/>
+          <w:kern w:val="0"/>
+          <w:sz w:val="24"/>
+          <w:szCs w:val="24"/>
+          <w14:ligatures w14:val="none"/>
+        </w:rPr>
+      </w:pPr>
+    </w:p>
+    <w:p>
+      <w:pPr>
+        <w:bidi w:val="0"/>
+        <w:spacing w:line="360" w:lineRule="auto"/>
+        <w:contextualSpacing/>
+        <w:rPr>
+          <w:rFonts w:ascii="Times New Roman" w:eastAsia="Yu Mincho" w:hAnsi="Times New Roman" w:cs="Times New Roman"/>
+          <w:kern w:val="0"/>
+          <w:sz w:val="24"/>
+          <w:szCs w:val="24"/>
+          <w14:ligatures w14:val="none"/>
+        </w:rPr>
+      </w:pPr>
+      <w:r>
+        <w:rPr>
+          <w:rFonts w:ascii="Times New Roman" w:eastAsia="Yu Mincho" w:hAnsi="Times New Roman" w:cs="Times New Roman"/>
+          <w:kern w:val="0"/>
+          <w:sz w:val="24"/>
+          <w:szCs w:val="24"/>
+          <w14:ligatures w14:val="none"/>
+        </w:rPr>
+        <w:t>Theoretical Knowledge: We have dedicated significant effort to understanding language learning principles and methodologies. This includes researching effective language teaching techniques and theories to ensure that our game provides a solid educational foundation. Additionally, we have studied the challenges faced by language learners and how these can be addressed through gamification and interactive learning</w:t>
+      </w:r>
+      <w:r>
+        <w:rPr>
+          <w:rFonts w:ascii="Times New Roman" w:eastAsia="Yu Mincho" w:hAnsi="Times New Roman" w:cs="Times New Roman"/>
+          <w:kern w:val="0"/>
+          <w:sz w:val="24"/>
+          <w:szCs w:val="24"/>
+          <w:rtl/>
+          <w14:ligatures w14:val="none"/>
+        </w:rPr>
+        <w:t>.</w:t>
+      </w:r>
+    </w:p>
+    <w:p>
+      <w:pPr>
+        <w:bidi w:val="0"/>
+        <w:spacing w:line="360" w:lineRule="auto"/>
+        <w:ind w:firstLine="720"/>
+        <w:contextualSpacing/>
+        <w:rPr>
+          <w:rFonts w:ascii="Times New Roman" w:eastAsia="Yu Mincho" w:hAnsi="Times New Roman" w:cs="Times New Roman"/>
+          <w:kern w:val="0"/>
+          <w:sz w:val="24"/>
+          <w:szCs w:val="24"/>
+          <w14:ligatures w14:val="none"/>
+        </w:rPr>
+      </w:pPr>
+    </w:p>
+    <w:p>
+      <w:pPr>
+        <w:bidi w:val="0"/>
+        <w:spacing w:line="360" w:lineRule="auto"/>
+        <w:contextualSpacing/>
+        <w:rPr>
+          <w:rFonts w:ascii="Times New Roman" w:eastAsia="Yu Mincho" w:hAnsi="Times New Roman" w:cs="Times New Roman"/>
+          <w:kern w:val="0"/>
+          <w:sz w:val="24"/>
+          <w:szCs w:val="24"/>
+          <w14:ligatures w14:val="none"/>
+        </w:rPr>
+      </w:pPr>
+      <w:r>
+        <w:rPr>
+          <w:rFonts w:ascii="Times New Roman" w:eastAsia="Yu Mincho" w:hAnsi="Times New Roman" w:cs="Times New Roman"/>
+          <w:kern w:val="0"/>
+          <w:sz w:val="24"/>
+          <w:szCs w:val="24"/>
+          <w14:ligatures w14:val="none"/>
+        </w:rPr>
+        <w:t>Practical Considerations: In parallel, we have been exploring the practical aspects of integrating voice recognition technology into our game. This includes understanding the hardware and software requirements for seamless integration, as well as optimizing the performance of the voice recognition system for a smooth user experience. Additionally, we have been researching best practices for designing an intuitive user interface that allows players to navigate the game easily and interact with the language-teaching questions effectively.</w:t>
+      </w:r>
+    </w:p>
+    <w:p>
+      <w:pPr>
+        <w:bidi w:val="0"/>
+        <w:spacing w:line="360" w:lineRule="auto"/>
+        <w:contextualSpacing/>
+        <w:rPr>
+          <w:rFonts w:ascii="Times New Roman" w:eastAsia="Yu Mincho" w:hAnsi="Times New Roman" w:cs="Times New Roman"/>
+          <w:kern w:val="0"/>
+          <w:sz w:val="24"/>
+          <w:szCs w:val="24"/>
+          <w14:ligatures w14:val="none"/>
+        </w:rPr>
+      </w:pPr>
+    </w:p>
+    <w:p>
+      <w:pPr>
+        <w:bidi w:val="0"/>
+        <w:spacing w:line="360" w:lineRule="auto"/>
+        <w:jc w:val="both"/>
+        <w:rPr>
+          <w:rFonts w:ascii="Times New Roman" w:eastAsia="Yu Mincho" w:hAnsi="Times New Roman" w:cs="Times New Roman"/>
+          <w:b/>
+          <w:bCs/>
+          <w:kern w:val="0"/>
+          <w:sz w:val="32"/>
+          <w:szCs w:val="32"/>
+          <w14:ligatures w14:val="none"/>
+        </w:rPr>
+      </w:pPr>
+      <w:r>
+        <w:rPr>
+          <w:rFonts w:ascii="Times New Roman" w:eastAsia="Yu Mincho" w:hAnsi="Times New Roman" w:cs="Times New Roman"/>
+          <w:b/>
+          <w:bCs/>
+          <w:kern w:val="0"/>
+          <w:sz w:val="32"/>
+          <w:szCs w:val="32"/>
+          <w14:ligatures w14:val="none"/>
+        </w:rPr>
+        <w:t>5. The Process</w:t>
+      </w:r>
+    </w:p>
+    <w:p>
+      <w:pPr>
+        <w:bidi w:val="0"/>
+        <w:spacing w:line="360" w:lineRule="auto"/>
+        <w:jc w:val="both"/>
+        <w:rPr>
+          <w:rFonts w:ascii="Times New Roman" w:eastAsia="Yu Mincho" w:hAnsi="Times New Roman" w:cs="Times New Roman"/>
+          <w:kern w:val="0"/>
+          <w:sz w:val="24"/>
+          <w:szCs w:val="24"/>
+          <w14:ligatures w14:val="none"/>
+        </w:rPr>
+      </w:pPr>
+      <w:r>
+        <w:rPr>
+          <w:rFonts w:ascii="Times New Roman" w:eastAsia="Yu Mincho" w:hAnsi="Times New Roman" w:cs="Times New Roman"/>
+          <w:kern w:val="0"/>
+          <w:sz w:val="24"/>
+          <w:szCs w:val="24"/>
+          <w14:ligatures w14:val="none"/>
+        </w:rPr>
+        <w:t>5</w:t>
+      </w:r>
+      <w:r>
+        <w:rPr>
+          <w:rFonts w:ascii="Times New Roman" w:eastAsia="Yu Mincho" w:hAnsi="Times New Roman" w:cs="Times New Roman"/>
+          <w:kern w:val="0"/>
+          <w:sz w:val="24"/>
+          <w:szCs w:val="24"/>
+          <w14:ligatures w14:val="none"/>
+        </w:rPr>
+        <w:t>.1 Research - Language Learning Game Development</w:t>
+      </w:r>
+    </w:p>
+    <w:p>
+      <w:pPr>
+        <w:bidi w:val="0"/>
+        <w:spacing w:line="360" w:lineRule="auto"/>
+        <w:jc w:val="both"/>
+        <w:rPr>
+          <w:rFonts w:ascii="Times New Roman" w:eastAsia="Yu Mincho" w:hAnsi="Times New Roman" w:cs="Times New Roman"/>
+          <w:kern w:val="0"/>
+          <w14:ligatures w14:val="none"/>
+        </w:rPr>
+      </w:pPr>
+      <w:r>
+        <w:rPr>
+          <w:rFonts w:ascii="Times New Roman" w:eastAsia="Yu Mincho" w:hAnsi="Times New Roman" w:cs="Times New Roman"/>
+          <w:kern w:val="0"/>
+          <w14:ligatures w14:val="none"/>
+        </w:rPr>
+        <w:t>In our quest to create an effective language learning game, we delved into several key areas to enhance our understanding and guide our development process:</w:t>
+      </w:r>
+    </w:p>
+    <w:p>
+      <w:pPr>
+        <w:numPr>
+          <w:ilvl w:val="0"/>
+          <w:numId w:val="19"/>
+        </w:numPr>
+        <w:bidi w:val="0"/>
+        <w:spacing w:line="360" w:lineRule="auto"/>
+        <w:jc w:val="both"/>
+        <w:rPr>
+          <w:rFonts w:ascii="Times New Roman" w:eastAsia="Yu Mincho" w:hAnsi="Times New Roman" w:cs="Times New Roman"/>
+          <w:kern w:val="0"/>
+          <w14:ligatures w14:val="none"/>
+        </w:rPr>
+      </w:pPr>
+      <w:r>
+        <w:rPr>
+          <w:rFonts w:ascii="Times New Roman" w:eastAsia="Yu Mincho" w:hAnsi="Times New Roman" w:cs="Times New Roman"/>
+          <w:kern w:val="0"/>
+          <w14:ligatures w14:val="none"/>
+        </w:rPr>
+        <w:t>How does immersive gameplay and voice recognition technology impact language learning?</w:t>
+      </w:r>
+    </w:p>
+    <w:p>
+      <w:pPr>
+        <w:numPr>
+          <w:ilvl w:val="0"/>
+          <w:numId w:val="19"/>
+        </w:numPr>
+        <w:bidi w:val="0"/>
+        <w:spacing w:line="360" w:lineRule="auto"/>
+        <w:jc w:val="both"/>
+        <w:rPr>
+          <w:rFonts w:ascii="Times New Roman" w:eastAsia="Yu Mincho" w:hAnsi="Times New Roman" w:cs="Times New Roman"/>
+          <w:kern w:val="0"/>
+          <w14:ligatures w14:val="none"/>
+        </w:rPr>
+      </w:pPr>
+      <w:r>
+        <w:rPr>
+          <w:rFonts w:ascii="Times New Roman" w:eastAsia="Yu Mincho" w:hAnsi="Times New Roman" w:cs="Times New Roman"/>
+          <w:kern w:val="0"/>
+          <w14:ligatures w14:val="none"/>
+        </w:rPr>
+        <w:t>What are the common challenges and signs of language learners, and how can these be addressed in a game setting?</w:t>
+      </w:r>
+    </w:p>
+    <w:p>
+      <w:pPr>
+        <w:numPr>
+          <w:ilvl w:val="0"/>
+          <w:numId w:val="19"/>
+        </w:numPr>
+        <w:bidi w:val="0"/>
+        <w:spacing w:line="360" w:lineRule="auto"/>
+        <w:jc w:val="both"/>
+        <w:rPr>
+          <w:rFonts w:ascii="Times New Roman" w:eastAsia="Yu Mincho" w:hAnsi="Times New Roman" w:cs="Times New Roman"/>
+          <w:kern w:val="0"/>
+          <w14:ligatures w14:val="none"/>
+        </w:rPr>
+      </w:pPr>
+      <w:r>
+        <w:rPr>
+          <w:rFonts w:ascii="Times New Roman" w:eastAsia="Yu Mincho" w:hAnsi="Times New Roman" w:cs="Times New Roman"/>
+          <w:kern w:val="0"/>
+          <w14:ligatures w14:val="none"/>
+        </w:rPr>
+        <w:t>What age group would benefit most from our language learning game, and how can we tailor it to meet their needs?</w:t>
+      </w:r>
+    </w:p>
+    <w:p>
+      <w:pPr>
+        <w:numPr>
+          <w:ilvl w:val="0"/>
+          <w:numId w:val="19"/>
+        </w:numPr>
+        <w:bidi w:val="0"/>
+        <w:spacing w:line="360" w:lineRule="auto"/>
+        <w:jc w:val="both"/>
+        <w:rPr>
+          <w:rFonts w:ascii="Times New Roman" w:eastAsia="Yu Mincho" w:hAnsi="Times New Roman" w:cs="Times New Roman"/>
+          <w:kern w:val="0"/>
+          <w14:ligatures w14:val="none"/>
+        </w:rPr>
+      </w:pPr>
+      <w:r>
+        <w:rPr>
+          <w:rFonts w:ascii="Times New Roman" w:eastAsia="Yu Mincho" w:hAnsi="Times New Roman" w:cs="Times New Roman"/>
+          <w:kern w:val="0"/>
+          <w14:ligatures w14:val="none"/>
+        </w:rPr>
+        <w:lastRenderedPageBreak/>
+        <w:t>What existing language learning tools are available, and how can we improve upon them using technology?</w:t>
+      </w:r>
+    </w:p>
+    <w:p>
+      <w:pPr>
+        <w:numPr>
+          <w:ilvl w:val="0"/>
+          <w:numId w:val="19"/>
+        </w:numPr>
+        <w:bidi w:val="0"/>
+        <w:spacing w:line="360" w:lineRule="auto"/>
+        <w:jc w:val="both"/>
+        <w:rPr>
+          <w:rFonts w:ascii="Times New Roman" w:eastAsia="Yu Mincho" w:hAnsi="Times New Roman" w:cs="Times New Roman"/>
+          <w:kern w:val="0"/>
+          <w14:ligatures w14:val="none"/>
+        </w:rPr>
+      </w:pPr>
+      <w:r>
+        <w:rPr>
+          <w:rFonts w:ascii="Times New Roman" w:eastAsia="Yu Mincho" w:hAnsi="Times New Roman" w:cs="Times New Roman"/>
+          <w:kern w:val="0"/>
+          <w14:ligatures w14:val="none"/>
+        </w:rPr>
+        <w:t>How can we integrate voice recognition technology seamlessly into our game to enhance the learning experience?</w:t>
+      </w:r>
+    </w:p>
+    <w:p>
+      <w:pPr>
+        <w:bidi w:val="0"/>
+        <w:spacing w:line="360" w:lineRule="auto"/>
+        <w:jc w:val="both"/>
+        <w:rPr>
+          <w:rFonts w:ascii="Times New Roman" w:eastAsia="Yu Mincho" w:hAnsi="Times New Roman" w:cs="Times New Roman"/>
+          <w:kern w:val="0"/>
+          <w14:ligatures w14:val="none"/>
+        </w:rPr>
+      </w:pPr>
+      <w:r>
+        <w:rPr>
+          <w:rFonts w:ascii="Times New Roman" w:eastAsia="Yu Mincho" w:hAnsi="Times New Roman" w:cs="Times New Roman"/>
+          <w:kern w:val="0"/>
+          <w14:ligatures w14:val="none"/>
+        </w:rPr>
+        <w:t>To answer these questions, we conducted thorough research, studying various resources such as educational papers, articles, and videos. After synthesizing our findings, we gathered to discuss our key takeaways and determine the focus areas for our game development. One crucial conclusion we reached was the need to integrate language-teaching questions into our game to reinforce language concepts and provide practical examples for real-life situations. Additionally, we recognized the importance of making the game accessible to learners of all levels, ensuring that beginners and advanced learners alike can benefit from the immersive gameplay experience.</w:t>
+      </w:r>
+    </w:p>
+    <w:p>
+      <w:pPr>
+        <w:bidi w:val="0"/>
+        <w:spacing w:line="360" w:lineRule="auto"/>
+        <w:jc w:val="both"/>
+        <w:rPr>
+          <w:rFonts w:ascii="Times New Roman" w:eastAsia="Yu Mincho" w:hAnsi="Times New Roman" w:cs="Times New Roman"/>
+          <w:kern w:val="0"/>
+          <w:sz w:val="24"/>
+          <w:szCs w:val="24"/>
+          <w14:ligatures w14:val="none"/>
+        </w:rPr>
+      </w:pPr>
+      <w:r>
+        <w:rPr>
+          <w:rFonts w:ascii="Times New Roman" w:eastAsia="Yu Mincho" w:hAnsi="Times New Roman" w:cs="Times New Roman"/>
+          <w:kern w:val="0"/>
+          <w:sz w:val="24"/>
+          <w:szCs w:val="24"/>
+          <w14:ligatures w14:val="none"/>
+        </w:rPr>
+        <w:t>5.1.1 Constraints and Challenges - Language Learning Game Development</w:t>
+      </w:r>
+    </w:p>
+    <w:p>
+      <w:pPr>
+        <w:bidi w:val="0"/>
+        <w:spacing w:line="360" w:lineRule="auto"/>
+        <w:jc w:val="both"/>
+        <w:rPr>
+          <w:rFonts w:ascii="Times New Roman" w:eastAsia="Yu Mincho" w:hAnsi="Times New Roman" w:cs="Times New Roman"/>
+          <w:kern w:val="0"/>
+          <w14:ligatures w14:val="none"/>
+        </w:rPr>
+      </w:pPr>
+      <w:r>
+        <w:rPr>
+          <w:rFonts w:ascii="Times New Roman" w:eastAsia="Yu Mincho" w:hAnsi="Times New Roman" w:cs="Times New Roman"/>
+          <w:kern w:val="0"/>
+          <w14:ligatures w14:val="none"/>
+        </w:rPr>
+        <w:t>One of the major challenges we faced in developing our language learning game was the need to balance educational content with engaging gameplay. We realized that while the game should be educational, it should also be fun and interactive to keep players engaged. Additionally, we needed to ensure that the voice recognition technology we integrated was accurate and responsive, providing users with a seamless learning experience.</w:t>
+      </w:r>
+    </w:p>
+    <w:p>
+      <w:pPr>
+        <w:bidi w:val="0"/>
+        <w:spacing w:line="360" w:lineRule="auto"/>
+        <w:jc w:val="both"/>
+        <w:rPr>
+          <w:rFonts w:ascii="Times New Roman" w:eastAsia="Yu Mincho" w:hAnsi="Times New Roman" w:cs="Times New Roman"/>
+          <w:kern w:val="0"/>
+          <w:sz w:val="24"/>
+          <w:szCs w:val="24"/>
+          <w14:ligatures w14:val="none"/>
+        </w:rPr>
+      </w:pPr>
+      <w:r>
+        <w:rPr>
+          <w:rFonts w:ascii="Times New Roman" w:eastAsia="Yu Mincho" w:hAnsi="Times New Roman" w:cs="Times New Roman"/>
+          <w:kern w:val="0"/>
+          <w:sz w:val="24"/>
+          <w:szCs w:val="24"/>
+          <w14:ligatures w14:val="none"/>
+        </w:rPr>
+        <w:t>5.1.2 Conclusions from Research - Inspiration for Game Development</w:t>
+      </w:r>
+    </w:p>
+    <w:p>
+      <w:pPr>
+        <w:bidi w:val="0"/>
+        <w:spacing w:line="360" w:lineRule="auto"/>
+        <w:jc w:val="both"/>
+        <w:rPr>
+          <w:rFonts w:ascii="Times New Roman" w:eastAsia="Yu Mincho" w:hAnsi="Times New Roman" w:cs="Times New Roman"/>
+          <w:kern w:val="0"/>
+          <w14:ligatures w14:val="none"/>
+        </w:rPr>
+      </w:pPr>
+      <w:r>
+        <w:rPr>
+          <w:rFonts w:ascii="Times New Roman" w:eastAsia="Yu Mincho" w:hAnsi="Times New Roman" w:cs="Times New Roman"/>
+          <w:kern w:val="0"/>
+          <w14:ligatures w14:val="none"/>
+        </w:rPr>
+        <w:t>Our research led us to the conclusion that to make our game effective, we needed to focus on creating realistic and immersive scenarios that mimic real-life situations. By integrating voice recognition technology and language-teaching questions into our game, we aim to create an engaging and effective language learning experience for users.</w:t>
+      </w:r>
+    </w:p>
+    <w:p>
+      <w:pPr>
+        <w:bidi w:val="0"/>
+        <w:spacing w:line="360" w:lineRule="auto"/>
+        <w:jc w:val="both"/>
+        <w:rPr>
+          <w:rFonts w:asciiTheme="majorBidi" w:hAnsiTheme="majorBidi" w:cstheme="majorBidi"/>
+          <w:sz w:val="24"/>
+          <w:szCs w:val="24"/>
+        </w:rPr>
+      </w:pPr>
+      <w:r>
+        <w:rPr>
+          <w:rFonts w:asciiTheme="majorBidi" w:hAnsiTheme="majorBidi" w:cstheme="majorBidi"/>
+          <w:sz w:val="24"/>
+          <w:szCs w:val="24"/>
+        </w:rPr>
+        <w:t>5.3 Methodology and Development Process</w:t>
+      </w:r>
+    </w:p>
+    <w:p>
+      <w:pPr>
+        <w:bidi w:val="0"/>
+        <w:spacing w:line="360" w:lineRule="auto"/>
+        <w:jc w:val="both"/>
+        <w:rPr>
+          <w:rFonts w:asciiTheme="majorBidi" w:hAnsiTheme="majorBidi" w:cstheme="majorBidi"/>
+        </w:rPr>
+      </w:pPr>
+      <w:r>
+        <w:rPr>
+          <w:rFonts w:asciiTheme="majorBidi" w:hAnsiTheme="majorBidi" w:cstheme="majorBidi"/>
+        </w:rPr>
+        <w:t>For the development of our language learning game, we have chosen to adopt the Agile methodology due to its suitability for our project. This approach allows us to work iteratively, breaking down our feature delivery into small, manageable components, which provides us with maximum flexibility for incorporating changes. Our development process will be divided into the following key stages:</w:t>
+      </w:r>
+    </w:p>
+    <w:p>
+      <w:pPr>
+        <w:numPr>
+          <w:ilvl w:val="0"/>
+          <w:numId w:val="20"/>
+        </w:numPr>
+        <w:bidi w:val="0"/>
+        <w:spacing w:line="360" w:lineRule="auto"/>
+        <w:jc w:val="both"/>
+        <w:rPr>
+          <w:rFonts w:asciiTheme="majorBidi" w:hAnsiTheme="majorBidi" w:cstheme="majorBidi"/>
+        </w:rPr>
+      </w:pPr>
+      <w:r>
+        <w:rPr>
+          <w:rFonts w:asciiTheme="majorBidi" w:hAnsiTheme="majorBidi" w:cstheme="majorBidi"/>
+        </w:rPr>
+        <w:t>Building the Game Environment: We will start by creating the game environment using the Unity</w:t>
+      </w:r>
+      <w:r>
+        <w:rPr>
+          <w:rFonts w:asciiTheme="majorBidi" w:hAnsiTheme="majorBidi" w:cstheme="majorBidi"/>
+        </w:rPr>
+        <w:t>2</w:t>
+      </w:r>
+      <w:r>
+        <w:rPr>
+          <w:rFonts w:asciiTheme="majorBidi" w:hAnsiTheme="majorBidi" w:cstheme="majorBidi"/>
+        </w:rPr>
+        <w:t>D engine. This involves designing the virtual world where players will navigate and interact with the language-learning scenarios.</w:t>
+      </w:r>
+    </w:p>
+    <w:p>
+      <w:pPr>
+        <w:numPr>
+          <w:ilvl w:val="0"/>
+          <w:numId w:val="20"/>
+        </w:numPr>
+        <w:bidi w:val="0"/>
+        <w:spacing w:line="360" w:lineRule="auto"/>
+        <w:jc w:val="both"/>
+        <w:rPr>
+          <w:rFonts w:asciiTheme="majorBidi" w:hAnsiTheme="majorBidi" w:cstheme="majorBidi"/>
+        </w:rPr>
+      </w:pPr>
+      <w:r>
+        <w:rPr>
+          <w:rFonts w:asciiTheme="majorBidi" w:hAnsiTheme="majorBidi" w:cstheme="majorBidi"/>
+        </w:rPr>
+        <w:lastRenderedPageBreak/>
+        <w:t>Implementing Voice Recognition: We will integrate voice recognition technologies, specifically Google API, to enable players to interact with the game using voice commands. This will enhance the immersive nature of the gameplay and facilitate language learning through practical application.</w:t>
+      </w:r>
+    </w:p>
+    <w:p>
+      <w:pPr>
+        <w:numPr>
+          <w:ilvl w:val="0"/>
+          <w:numId w:val="20"/>
+        </w:numPr>
+        <w:bidi w:val="0"/>
+        <w:spacing w:line="360" w:lineRule="auto"/>
+        <w:jc w:val="both"/>
+        <w:rPr>
+          <w:rFonts w:asciiTheme="majorBidi" w:hAnsiTheme="majorBidi" w:cstheme="majorBidi"/>
+        </w:rPr>
+      </w:pPr>
+      <w:r>
+        <w:rPr>
+          <w:rFonts w:asciiTheme="majorBidi" w:hAnsiTheme="majorBidi" w:cstheme="majorBidi"/>
+        </w:rPr>
+        <w:t>Developing Language Learning Scenarios: We will design and implement language-learning scenarios within the game. These scenarios will simulate real-life situations where players must use the language they are learning to communicate effectively.</w:t>
+      </w:r>
+    </w:p>
+    <w:p>
+      <w:pPr>
+        <w:numPr>
+          <w:ilvl w:val="0"/>
+          <w:numId w:val="20"/>
+        </w:numPr>
+        <w:bidi w:val="0"/>
+        <w:spacing w:line="360" w:lineRule="auto"/>
+        <w:jc w:val="both"/>
+        <w:rPr>
+          <w:rFonts w:asciiTheme="majorBidi" w:hAnsiTheme="majorBidi" w:cstheme="majorBidi"/>
+        </w:rPr>
+      </w:pPr>
+      <w:r>
+        <w:rPr>
+          <w:rFonts w:asciiTheme="majorBidi" w:hAnsiTheme="majorBidi" w:cstheme="majorBidi"/>
+        </w:rPr>
+        <w:t>Adding Learning Progress Tracking: We will incorporate features to track players' learning progress, such as tracking correct pronunciation, understanding of language concepts, and overall language proficiency.</w:t>
+      </w:r>
+    </w:p>
+    <w:p>
+      <w:pPr>
+        <w:numPr>
+          <w:ilvl w:val="0"/>
+          <w:numId w:val="20"/>
+        </w:numPr>
+        <w:bidi w:val="0"/>
+        <w:spacing w:line="360" w:lineRule="auto"/>
+        <w:jc w:val="both"/>
+        <w:rPr>
+          <w:rFonts w:asciiTheme="majorBidi" w:hAnsiTheme="majorBidi" w:cstheme="majorBidi"/>
+        </w:rPr>
+      </w:pPr>
+      <w:r>
+        <w:rPr>
+          <w:rFonts w:asciiTheme="majorBidi" w:hAnsiTheme="majorBidi" w:cstheme="majorBidi"/>
+        </w:rPr>
+        <w:t>Integrating Google Cloud Database: We will utilize the Google Cloud database to store player progress and performance data. This will allow players to track their improvement over time and provide valuable insights for future game development.</w:t>
+      </w:r>
+    </w:p>
+    <w:p>
+      <w:pPr>
+        <w:numPr>
+          <w:ilvl w:val="0"/>
+          <w:numId w:val="20"/>
+        </w:numPr>
+        <w:bidi w:val="0"/>
+        <w:spacing w:line="360" w:lineRule="auto"/>
+        <w:jc w:val="both"/>
+        <w:rPr>
+          <w:rFonts w:asciiTheme="majorBidi" w:hAnsiTheme="majorBidi" w:cstheme="majorBidi"/>
+        </w:rPr>
+      </w:pPr>
+      <w:r>
+        <w:rPr>
+          <w:rFonts w:asciiTheme="majorBidi" w:hAnsiTheme="majorBidi" w:cstheme="majorBidi"/>
+        </w:rPr>
+        <w:t>Testing and Iteration: After each development cycle, we will evaluate the game and make any necessary changes based on user feedback and testing results. This iterative process ensures that we deliver a high-quality, user-centric language learning experience.</w:t>
+      </w:r>
+    </w:p>
+    <w:p>
+      <w:pPr>
+        <w:numPr>
+          <w:ilvl w:val="0"/>
+          <w:numId w:val="20"/>
+        </w:numPr>
+        <w:bidi w:val="0"/>
+        <w:spacing w:line="360" w:lineRule="auto"/>
+        <w:jc w:val="both"/>
+        <w:rPr>
+          <w:rFonts w:asciiTheme="majorBidi" w:hAnsiTheme="majorBidi" w:cstheme="majorBidi"/>
+        </w:rPr>
+      </w:pPr>
+      <w:r>
+        <w:rPr>
+          <w:rFonts w:asciiTheme="majorBidi" w:hAnsiTheme="majorBidi" w:cstheme="majorBidi"/>
+        </w:rPr>
+        <w:t>Web-Based Interface: Additionally, we will create a web-based interface for screening initiators to monitor and manage the language learning progress of users. This interface will provide valuable insights into user performance and help improve the overall effectiveness of the game.</w:t>
+      </w:r>
+    </w:p>
+    <w:p>
+      <w:pPr>
+        <w:bidi w:val="0"/>
+        <w:spacing w:line="360" w:lineRule="auto"/>
+        <w:jc w:val="both"/>
+        <w:rPr>
+          <w:rFonts w:asciiTheme="majorBidi" w:hAnsiTheme="majorBidi" w:cstheme="majorBidi"/>
+        </w:rPr>
+      </w:pPr>
+      <w:r>
+        <w:rPr>
+          <w:rFonts w:asciiTheme="majorBidi" w:hAnsiTheme="majorBidi" w:cstheme="majorBidi"/>
+        </w:rPr>
+        <w:t>Throughout the development process, we will prioritize delivering a functional and engaging language learning game that incorporates user feedback to enhance the learning experience.</w:t>
+      </w:r>
+    </w:p>
+    <w:p>
+      <w:pPr>
+        <w:bidi w:val="0"/>
+        <w:spacing w:line="360" w:lineRule="auto"/>
+        <w:jc w:val="both"/>
+        <w:rPr>
+          <w:rFonts w:asciiTheme="majorBidi" w:hAnsiTheme="majorBidi" w:cstheme="majorBidi"/>
+        </w:rPr>
+      </w:pPr>
+    </w:p>
+    <w:p>
+      <w:pPr>
+        <w:bidi w:val="0"/>
+        <w:spacing w:line="360" w:lineRule="auto"/>
+        <w:jc w:val="both"/>
+        <w:rPr>
+          <w:rFonts w:asciiTheme="majorBidi" w:hAnsiTheme="majorBidi" w:cstheme="majorBidi"/>
+          <w:b/>
+          <w:bCs/>
           <w:sz w:val="32"/>
           <w:szCs w:val="32"/>
         </w:rPr>
@@ -4300,6 +5000,358 @@
         </w:rPr>
         <w:t>roduct</w:t>
       </w:r>
+    </w:p>
+    <w:p>
+      <w:pPr>
+        <w:bidi w:val="0"/>
+        <w:rPr>
+          <w:rFonts w:asciiTheme="majorBidi" w:hAnsiTheme="majorBidi" w:cstheme="majorBidi"/>
+          <w:sz w:val="24"/>
+          <w:szCs w:val="24"/>
+        </w:rPr>
+      </w:pPr>
+      <w:r>
+        <w:rPr>
+          <w:rFonts w:asciiTheme="majorBidi" w:hAnsiTheme="majorBidi" w:cstheme="majorBidi"/>
+          <w:sz w:val="24"/>
+          <w:szCs w:val="24"/>
+        </w:rPr>
+        <w:t>6.1 Requirements</w:t>
+      </w:r>
+    </w:p>
+    <w:p>
+      <w:pPr>
+        <w:bidi w:val="0"/>
+        <w:rPr>
+          <w:rFonts w:asciiTheme="majorBidi" w:hAnsiTheme="majorBidi" w:cstheme="majorBidi"/>
+        </w:rPr>
+      </w:pPr>
+    </w:p>
+    <w:p>
+      <w:pPr>
+        <w:bidi w:val="0"/>
+        <w:rPr>
+          <w:rFonts w:asciiTheme="majorBidi" w:hAnsiTheme="majorBidi" w:cstheme="majorBidi"/>
+          <w:sz w:val="24"/>
+          <w:szCs w:val="24"/>
+        </w:rPr>
+      </w:pPr>
+      <w:r>
+        <w:rPr>
+          <w:rFonts w:asciiTheme="majorBidi" w:hAnsiTheme="majorBidi" w:cstheme="majorBidi"/>
+          <w:sz w:val="24"/>
+          <w:szCs w:val="24"/>
+        </w:rPr>
+        <w:t>Functional:</w:t>
+      </w:r>
+    </w:p>
+    <w:p>
+      <w:pPr>
+        <w:numPr>
+          <w:ilvl w:val="0"/>
+          <w:numId w:val="23"/>
+        </w:numPr>
+        <w:bidi w:val="0"/>
+        <w:rPr>
+          <w:rFonts w:asciiTheme="majorBidi" w:hAnsiTheme="majorBidi" w:cstheme="majorBidi"/>
+        </w:rPr>
+      </w:pPr>
+      <w:r>
+        <w:rPr>
+          <w:rFonts w:asciiTheme="majorBidi" w:hAnsiTheme="majorBidi" w:cstheme="majorBidi"/>
+        </w:rPr>
+        <w:t>The system is based on the Unity platform.</w:t>
+      </w:r>
+    </w:p>
+    <w:p>
+      <w:pPr>
+        <w:numPr>
+          <w:ilvl w:val="0"/>
+          <w:numId w:val="23"/>
+        </w:numPr>
+        <w:bidi w:val="0"/>
+        <w:rPr>
+          <w:rFonts w:asciiTheme="majorBidi" w:hAnsiTheme="majorBidi" w:cstheme="majorBidi"/>
+        </w:rPr>
+      </w:pPr>
+      <w:r>
+        <w:rPr>
+          <w:rFonts w:asciiTheme="majorBidi" w:hAnsiTheme="majorBidi" w:cstheme="majorBidi"/>
+        </w:rPr>
+        <w:t>The system shall have a dedicated desktop application.</w:t>
+      </w:r>
+    </w:p>
+    <w:p>
+      <w:pPr>
+        <w:numPr>
+          <w:ilvl w:val="0"/>
+          <w:numId w:val="23"/>
+        </w:numPr>
+        <w:bidi w:val="0"/>
+        <w:rPr>
+          <w:rFonts w:asciiTheme="majorBidi" w:hAnsiTheme="majorBidi" w:cstheme="majorBidi"/>
+        </w:rPr>
+      </w:pPr>
+      <w:r>
+        <w:rPr>
+          <w:rFonts w:asciiTheme="majorBidi" w:hAnsiTheme="majorBidi" w:cstheme="majorBidi"/>
+        </w:rPr>
+        <w:t>The system manages information from the desktop application in real time.</w:t>
+      </w:r>
+    </w:p>
+    <w:p>
+      <w:pPr>
+        <w:numPr>
+          <w:ilvl w:val="0"/>
+          <w:numId w:val="23"/>
+        </w:numPr>
+        <w:bidi w:val="0"/>
+        <w:rPr>
+          <w:rFonts w:asciiTheme="majorBidi" w:hAnsiTheme="majorBidi" w:cstheme="majorBidi"/>
+        </w:rPr>
+      </w:pPr>
+      <w:r>
+        <w:rPr>
+          <w:rFonts w:asciiTheme="majorBidi" w:hAnsiTheme="majorBidi" w:cstheme="majorBidi"/>
+        </w:rPr>
+        <w:lastRenderedPageBreak/>
+        <w:t>The system stores user progress and performance data in a Google Cloud-based database.</w:t>
+      </w:r>
+    </w:p>
+    <w:p>
+      <w:pPr>
+        <w:numPr>
+          <w:ilvl w:val="0"/>
+          <w:numId w:val="23"/>
+        </w:numPr>
+        <w:bidi w:val="0"/>
+        <w:rPr>
+          <w:rFonts w:asciiTheme="majorBidi" w:hAnsiTheme="majorBidi" w:cstheme="majorBidi"/>
+        </w:rPr>
+      </w:pPr>
+      <w:r>
+        <w:rPr>
+          <w:rFonts w:asciiTheme="majorBidi" w:hAnsiTheme="majorBidi" w:cstheme="majorBidi"/>
+        </w:rPr>
+        <w:t>The system analyzes user data and produces a performance report.</w:t>
+      </w:r>
+    </w:p>
+    <w:p>
+      <w:pPr>
+        <w:numPr>
+          <w:ilvl w:val="0"/>
+          <w:numId w:val="23"/>
+        </w:numPr>
+        <w:bidi w:val="0"/>
+        <w:rPr>
+          <w:rFonts w:asciiTheme="majorBidi" w:hAnsiTheme="majorBidi" w:cstheme="majorBidi"/>
+        </w:rPr>
+      </w:pPr>
+      <w:r>
+        <w:rPr>
+          <w:rFonts w:asciiTheme="majorBidi" w:hAnsiTheme="majorBidi" w:cstheme="majorBidi"/>
+        </w:rPr>
+        <w:t>The system shows the performance analysis in the desktop application interface.</w:t>
+      </w:r>
+    </w:p>
+    <w:p>
+      <w:pPr>
+        <w:numPr>
+          <w:ilvl w:val="0"/>
+          <w:numId w:val="23"/>
+        </w:numPr>
+        <w:bidi w:val="0"/>
+        <w:rPr>
+          <w:rFonts w:asciiTheme="majorBidi" w:hAnsiTheme="majorBidi" w:cstheme="majorBidi"/>
+        </w:rPr>
+      </w:pPr>
+      <w:r>
+        <w:rPr>
+          <w:rFonts w:asciiTheme="majorBidi" w:hAnsiTheme="majorBidi" w:cstheme="majorBidi"/>
+        </w:rPr>
+        <w:t>The system changes game scenes based on user progress and interactions.</w:t>
+      </w:r>
+    </w:p>
+    <w:p>
+      <w:pPr>
+        <w:numPr>
+          <w:ilvl w:val="0"/>
+          <w:numId w:val="23"/>
+        </w:numPr>
+        <w:bidi w:val="0"/>
+        <w:rPr>
+          <w:rFonts w:asciiTheme="majorBidi" w:hAnsiTheme="majorBidi" w:cstheme="majorBidi"/>
+        </w:rPr>
+      </w:pPr>
+      <w:r>
+        <w:rPr>
+          <w:rFonts w:asciiTheme="majorBidi" w:hAnsiTheme="majorBidi" w:cstheme="majorBidi"/>
+        </w:rPr>
+        <w:t>The system displays language learning guidance and instructions.</w:t>
+      </w:r>
+    </w:p>
+    <w:p>
+      <w:pPr>
+        <w:bidi w:val="0"/>
+        <w:ind w:left="720"/>
+        <w:rPr>
+          <w:rFonts w:asciiTheme="majorBidi" w:hAnsiTheme="majorBidi" w:cstheme="majorBidi"/>
+        </w:rPr>
+      </w:pPr>
+    </w:p>
+    <w:p>
+      <w:pPr>
+        <w:bidi w:val="0"/>
+        <w:rPr>
+          <w:rFonts w:asciiTheme="majorBidi" w:hAnsiTheme="majorBidi" w:cstheme="majorBidi"/>
+        </w:rPr>
+      </w:pPr>
+      <w:r>
+        <w:rPr>
+          <w:rFonts w:asciiTheme="majorBidi" w:hAnsiTheme="majorBidi" w:cstheme="majorBidi"/>
+        </w:rPr>
+        <w:t>Non-functional:</w:t>
+      </w:r>
+    </w:p>
+    <w:p>
+      <w:pPr>
+        <w:numPr>
+          <w:ilvl w:val="0"/>
+          <w:numId w:val="22"/>
+        </w:numPr>
+        <w:bidi w:val="0"/>
+        <w:rPr>
+          <w:rFonts w:asciiTheme="majorBidi" w:hAnsiTheme="majorBidi" w:cstheme="majorBidi"/>
+        </w:rPr>
+      </w:pPr>
+      <w:r>
+        <w:rPr>
+          <w:rFonts w:asciiTheme="majorBidi" w:hAnsiTheme="majorBidi" w:cstheme="majorBidi"/>
+        </w:rPr>
+        <w:t>Intuitive and user-friendly graphical interface for easy navigation and interaction.</w:t>
+      </w:r>
+    </w:p>
+    <w:p>
+      <w:pPr>
+        <w:numPr>
+          <w:ilvl w:val="0"/>
+          <w:numId w:val="22"/>
+        </w:numPr>
+        <w:bidi w:val="0"/>
+        <w:rPr>
+          <w:rFonts w:asciiTheme="majorBidi" w:hAnsiTheme="majorBidi" w:cstheme="majorBidi"/>
+        </w:rPr>
+      </w:pPr>
+      <w:r>
+        <w:rPr>
+          <w:rFonts w:asciiTheme="majorBidi" w:hAnsiTheme="majorBidi" w:cstheme="majorBidi"/>
+        </w:rPr>
+        <w:t>Consistent and smooth gameplay experience with steady frame rates.</w:t>
+      </w:r>
+    </w:p>
+    <w:p>
+      <w:pPr>
+        <w:numPr>
+          <w:ilvl w:val="0"/>
+          <w:numId w:val="22"/>
+        </w:numPr>
+        <w:bidi w:val="0"/>
+        <w:rPr>
+          <w:rFonts w:asciiTheme="majorBidi" w:hAnsiTheme="majorBidi" w:cstheme="majorBidi"/>
+        </w:rPr>
+      </w:pPr>
+      <w:r>
+        <w:rPr>
+          <w:rFonts w:asciiTheme="majorBidi" w:hAnsiTheme="majorBidi" w:cstheme="majorBidi"/>
+        </w:rPr>
+        <w:t>Supports a wide range of devices, including newer versions of Android and iOS.</w:t>
+      </w:r>
+    </w:p>
+    <w:p>
+      <w:pPr>
+        <w:numPr>
+          <w:ilvl w:val="0"/>
+          <w:numId w:val="22"/>
+        </w:numPr>
+        <w:bidi w:val="0"/>
+        <w:rPr>
+          <w:rFonts w:asciiTheme="majorBidi" w:hAnsiTheme="majorBidi" w:cstheme="majorBidi"/>
+        </w:rPr>
+      </w:pPr>
+      <w:r>
+        <w:rPr>
+          <w:rFonts w:asciiTheme="majorBidi" w:hAnsiTheme="majorBidi" w:cstheme="majorBidi"/>
+        </w:rPr>
+        <w:t>Optimized graphics for enhanced visual experience without compromising performance.</w:t>
+      </w:r>
+    </w:p>
+    <w:p>
+      <w:pPr>
+        <w:numPr>
+          <w:ilvl w:val="0"/>
+          <w:numId w:val="22"/>
+        </w:numPr>
+        <w:bidi w:val="0"/>
+        <w:rPr>
+          <w:rFonts w:asciiTheme="majorBidi" w:hAnsiTheme="majorBidi" w:cstheme="majorBidi"/>
+        </w:rPr>
+      </w:pPr>
+      <w:r>
+        <w:rPr>
+          <w:rFonts w:asciiTheme="majorBidi" w:hAnsiTheme="majorBidi" w:cstheme="majorBidi"/>
+        </w:rPr>
+        <w:t>Realistic and immersive game environments to enhance language learning.</w:t>
+      </w:r>
+    </w:p>
+    <w:p>
+      <w:pPr>
+        <w:numPr>
+          <w:ilvl w:val="0"/>
+          <w:numId w:val="22"/>
+        </w:numPr>
+        <w:bidi w:val="0"/>
+        <w:rPr>
+          <w:rFonts w:asciiTheme="majorBidi" w:hAnsiTheme="majorBidi" w:cstheme="majorBidi"/>
+        </w:rPr>
+      </w:pPr>
+      <w:r>
+        <w:rPr>
+          <w:rFonts w:asciiTheme="majorBidi" w:hAnsiTheme="majorBidi" w:cstheme="majorBidi"/>
+        </w:rPr>
+        <w:t>Simple and intuitive interaction mechanisms, such as voice commands and gestures.</w:t>
+      </w:r>
+    </w:p>
+    <w:p>
+      <w:pPr>
+        <w:numPr>
+          <w:ilvl w:val="0"/>
+          <w:numId w:val="22"/>
+        </w:numPr>
+        <w:bidi w:val="0"/>
+        <w:rPr>
+          <w:rFonts w:asciiTheme="majorBidi" w:hAnsiTheme="majorBidi" w:cstheme="majorBidi"/>
+        </w:rPr>
+      </w:pPr>
+      <w:r>
+        <w:rPr>
+          <w:rFonts w:asciiTheme="majorBidi" w:hAnsiTheme="majorBidi" w:cstheme="majorBidi"/>
+        </w:rPr>
+        <w:t>Support for narration for each text in the game, enhancing the experience for all users</w:t>
+      </w:r>
+      <w:r>
+        <w:rPr>
+          <w:rFonts w:asciiTheme="majorBidi" w:hAnsiTheme="majorBidi" w:cstheme="majorBidi"/>
+        </w:rPr>
+        <w:t>.</w:t>
+      </w:r>
+    </w:p>
+    <w:p>
+      <w:pPr>
+        <w:bidi w:val="0"/>
+        <w:rPr>
+          <w:rFonts w:asciiTheme="majorBidi" w:hAnsiTheme="majorBidi" w:cstheme="majorBidi"/>
+        </w:rPr>
+      </w:pPr>
     </w:p>
     <w:p>
       <w:pPr>
@@ -4493,6 +5545,7 @@
           <w:sz w:val="32"/>
           <w:szCs w:val="32"/>
         </w:rPr>
+        <w:lastRenderedPageBreak/>
         <w:drawing>
           <wp:anchor distT="0" distB="0" distL="114300" distR="114300" simplePos="0" relativeHeight="251676672" behindDoc="0" locked="0" layoutInCell="1" allowOverlap="1" wp14:anchorId="016DE42E" wp14:editId="21FCAA23">
             <wp:simplePos x="0" y="0"/>
@@ -4706,7 +5759,6 @@
         <w:rPr>
           <w:rFonts w:asciiTheme="majorBidi" w:hAnsiTheme="majorBidi" w:cstheme="majorBidi"/>
         </w:rPr>
-        <w:lastRenderedPageBreak/>
         <w:drawing>
           <wp:anchor distT="0" distB="0" distL="114300" distR="114300" simplePos="0" relativeHeight="251678720" behindDoc="0" locked="0" layoutInCell="1" allowOverlap="1" wp14:anchorId="72373F16" wp14:editId="3BB03944">
             <wp:simplePos x="0" y="0"/>
@@ -4887,6 +5939,7 @@
           <w:sz w:val="32"/>
           <w:szCs w:val="32"/>
         </w:rPr>
+        <w:lastRenderedPageBreak/>
         <w:drawing>
           <wp:anchor distT="0" distB="0" distL="114300" distR="114300" simplePos="0" relativeHeight="251680768" behindDoc="0" locked="0" layoutInCell="1" allowOverlap="1" wp14:anchorId="560C6C0B" wp14:editId="583686E4">
             <wp:simplePos x="0" y="0"/>
@@ -4985,6 +6038,7 @@
           <w:bCs/>
           <w:sz w:val="32"/>
           <w:szCs w:val="32"/>
+          <w:rtl/>
         </w:rPr>
       </w:pPr>
     </w:p>
@@ -5788,6 +6842,119 @@
     </w:lvl>
   </w:abstractNum>
   <w:abstractNum w:abstractNumId="1" w15:restartNumberingAfterBreak="0">
+    <w:nsid w:val="050E1926"/>
+    <w:multiLevelType w:val="multilevel"/>
+    <w:tmpl w:val="145A1F0E"/>
+    <w:lvl w:ilvl="0">
+      <w:start w:val="1"/>
+      <w:numFmt w:val="decimal"/>
+      <w:lvlText w:val="%1."/>
+      <w:lvlJc w:val="left"/>
+      <w:pPr>
+        <w:tabs>
+          <w:tab w:val="num" w:pos="720"/>
+        </w:tabs>
+        <w:ind w:left="720" w:hanging="360"/>
+      </w:pPr>
+    </w:lvl>
+    <w:lvl w:ilvl="1" w:tentative="1">
+      <w:start w:val="1"/>
+      <w:numFmt w:val="decimal"/>
+      <w:lvlText w:val="%2."/>
+      <w:lvlJc w:val="left"/>
+      <w:pPr>
+        <w:tabs>
+          <w:tab w:val="num" w:pos="1440"/>
+        </w:tabs>
+        <w:ind w:left="1440" w:hanging="360"/>
+      </w:pPr>
+    </w:lvl>
+    <w:lvl w:ilvl="2" w:tentative="1">
+      <w:start w:val="1"/>
+      <w:numFmt w:val="decimal"/>
+      <w:lvlText w:val="%3."/>
+      <w:lvlJc w:val="left"/>
+      <w:pPr>
+        <w:tabs>
+          <w:tab w:val="num" w:pos="2160"/>
+        </w:tabs>
+        <w:ind w:left="2160" w:hanging="360"/>
+      </w:pPr>
+    </w:lvl>
+    <w:lvl w:ilvl="3" w:tentative="1">
+      <w:start w:val="1"/>
+      <w:numFmt w:val="decimal"/>
+      <w:lvlText w:val="%4."/>
+      <w:lvlJc w:val="left"/>
+      <w:pPr>
+        <w:tabs>
+          <w:tab w:val="num" w:pos="2880"/>
+        </w:tabs>
+        <w:ind w:left="2880" w:hanging="360"/>
+      </w:pPr>
+    </w:lvl>
+    <w:lvl w:ilvl="4" w:tentative="1">
+      <w:start w:val="1"/>
+      <w:numFmt w:val="decimal"/>
+      <w:lvlText w:val="%5."/>
+      <w:lvlJc w:val="left"/>
+      <w:pPr>
+        <w:tabs>
+          <w:tab w:val="num" w:pos="3600"/>
+        </w:tabs>
+        <w:ind w:left="3600" w:hanging="360"/>
+      </w:pPr>
+    </w:lvl>
+    <w:lvl w:ilvl="5" w:tentative="1">
+      <w:start w:val="1"/>
+      <w:numFmt w:val="decimal"/>
+      <w:lvlText w:val="%6."/>
+      <w:lvlJc w:val="left"/>
+      <w:pPr>
+        <w:tabs>
+          <w:tab w:val="num" w:pos="4320"/>
+        </w:tabs>
+        <w:ind w:left="4320" w:hanging="360"/>
+      </w:pPr>
+    </w:lvl>
+    <w:lvl w:ilvl="6" w:tentative="1">
+      <w:start w:val="1"/>
+      <w:numFmt w:val="decimal"/>
+      <w:lvlText w:val="%7."/>
+      <w:lvlJc w:val="left"/>
+      <w:pPr>
+        <w:tabs>
+          <w:tab w:val="num" w:pos="5040"/>
+        </w:tabs>
+        <w:ind w:left="5040" w:hanging="360"/>
+      </w:pPr>
+    </w:lvl>
+    <w:lvl w:ilvl="7" w:tentative="1">
+      <w:start w:val="1"/>
+      <w:numFmt w:val="decimal"/>
+      <w:lvlText w:val="%8."/>
+      <w:lvlJc w:val="left"/>
+      <w:pPr>
+        <w:tabs>
+          <w:tab w:val="num" w:pos="5760"/>
+        </w:tabs>
+        <w:ind w:left="5760" w:hanging="360"/>
+      </w:pPr>
+    </w:lvl>
+    <w:lvl w:ilvl="8" w:tentative="1">
+      <w:start w:val="1"/>
+      <w:numFmt w:val="decimal"/>
+      <w:lvlText w:val="%9."/>
+      <w:lvlJc w:val="left"/>
+      <w:pPr>
+        <w:tabs>
+          <w:tab w:val="num" w:pos="6480"/>
+        </w:tabs>
+        <w:ind w:left="6480" w:hanging="360"/>
+      </w:pPr>
+    </w:lvl>
+  </w:abstractNum>
+  <w:abstractNum w:abstractNumId="2" w15:restartNumberingAfterBreak="0">
     <w:nsid w:val="107A3D60"/>
     <w:multiLevelType w:val="hybridMultilevel"/>
     <w:tmpl w:val="9DAEB580"/>
@@ -5900,7 +7067,7 @@
       </w:rPr>
     </w:lvl>
   </w:abstractNum>
-  <w:abstractNum w:abstractNumId="2" w15:restartNumberingAfterBreak="0">
+  <w:abstractNum w:abstractNumId="3" w15:restartNumberingAfterBreak="0">
     <w:nsid w:val="162426CB"/>
     <w:multiLevelType w:val="multilevel"/>
     <w:tmpl w:val="008C3E0A"/>
@@ -6049,7 +7216,7 @@
       </w:rPr>
     </w:lvl>
   </w:abstractNum>
-  <w:abstractNum w:abstractNumId="3" w15:restartNumberingAfterBreak="0">
+  <w:abstractNum w:abstractNumId="4" w15:restartNumberingAfterBreak="0">
     <w:nsid w:val="182B63DE"/>
     <w:multiLevelType w:val="multilevel"/>
     <w:tmpl w:val="6CD4A3AE"/>
@@ -6165,7 +7332,7 @@
       </w:pPr>
     </w:lvl>
   </w:abstractNum>
-  <w:abstractNum w:abstractNumId="4" w15:restartNumberingAfterBreak="0">
+  <w:abstractNum w:abstractNumId="5" w15:restartNumberingAfterBreak="0">
     <w:nsid w:val="18C043E2"/>
     <w:multiLevelType w:val="multilevel"/>
     <w:tmpl w:val="EB0A8F6A"/>
@@ -6278,7 +7445,7 @@
       </w:pPr>
     </w:lvl>
   </w:abstractNum>
-  <w:abstractNum w:abstractNumId="5" w15:restartNumberingAfterBreak="0">
+  <w:abstractNum w:abstractNumId="6" w15:restartNumberingAfterBreak="0">
     <w:nsid w:val="1E7A7023"/>
     <w:multiLevelType w:val="multilevel"/>
     <w:tmpl w:val="8436758A"/>
@@ -6427,7 +7594,7 @@
       </w:rPr>
     </w:lvl>
   </w:abstractNum>
-  <w:abstractNum w:abstractNumId="6" w15:restartNumberingAfterBreak="0">
+  <w:abstractNum w:abstractNumId="7" w15:restartNumberingAfterBreak="0">
     <w:nsid w:val="22B3586C"/>
     <w:multiLevelType w:val="multilevel"/>
     <w:tmpl w:val="DAEC4A9E"/>
@@ -6540,7 +7707,7 @@
       </w:pPr>
     </w:lvl>
   </w:abstractNum>
-  <w:abstractNum w:abstractNumId="7" w15:restartNumberingAfterBreak="0">
+  <w:abstractNum w:abstractNumId="8" w15:restartNumberingAfterBreak="0">
     <w:nsid w:val="238E3695"/>
     <w:multiLevelType w:val="multilevel"/>
     <w:tmpl w:val="725CD39C"/>
@@ -6689,7 +7856,7 @@
       </w:rPr>
     </w:lvl>
   </w:abstractNum>
-  <w:abstractNum w:abstractNumId="8" w15:restartNumberingAfterBreak="0">
+  <w:abstractNum w:abstractNumId="9" w15:restartNumberingAfterBreak="0">
     <w:nsid w:val="2D2B0E59"/>
     <w:multiLevelType w:val="multilevel"/>
     <w:tmpl w:val="35521D6E"/>
@@ -6838,7 +8005,7 @@
       </w:rPr>
     </w:lvl>
   </w:abstractNum>
-  <w:abstractNum w:abstractNumId="9" w15:restartNumberingAfterBreak="0">
+  <w:abstractNum w:abstractNumId="10" w15:restartNumberingAfterBreak="0">
     <w:nsid w:val="371C7CE6"/>
     <w:multiLevelType w:val="hybridMultilevel"/>
     <w:tmpl w:val="8E90BF3A"/>
@@ -6924,7 +8091,7 @@
       </w:pPr>
     </w:lvl>
   </w:abstractNum>
-  <w:abstractNum w:abstractNumId="10" w15:restartNumberingAfterBreak="0">
+  <w:abstractNum w:abstractNumId="11" w15:restartNumberingAfterBreak="0">
     <w:nsid w:val="448D29A8"/>
     <w:multiLevelType w:val="multilevel"/>
     <w:tmpl w:val="94540828"/>
@@ -7073,7 +8240,7 @@
       </w:rPr>
     </w:lvl>
   </w:abstractNum>
-  <w:abstractNum w:abstractNumId="11" w15:restartNumberingAfterBreak="0">
+  <w:abstractNum w:abstractNumId="12" w15:restartNumberingAfterBreak="0">
     <w:nsid w:val="48CA363D"/>
     <w:multiLevelType w:val="multilevel"/>
     <w:tmpl w:val="0C2AE72A"/>
@@ -7222,7 +8389,7 @@
       </w:rPr>
     </w:lvl>
   </w:abstractNum>
-  <w:abstractNum w:abstractNumId="12" w15:restartNumberingAfterBreak="0">
+  <w:abstractNum w:abstractNumId="13" w15:restartNumberingAfterBreak="0">
     <w:nsid w:val="53510813"/>
     <w:multiLevelType w:val="multilevel"/>
     <w:tmpl w:val="C7D49B96"/>
@@ -7335,7 +8502,7 @@
       </w:rPr>
     </w:lvl>
   </w:abstractNum>
-  <w:abstractNum w:abstractNumId="13" w15:restartNumberingAfterBreak="0">
+  <w:abstractNum w:abstractNumId="14" w15:restartNumberingAfterBreak="0">
     <w:nsid w:val="59E97EEA"/>
     <w:multiLevelType w:val="hybridMultilevel"/>
     <w:tmpl w:val="0D5E1976"/>
@@ -7421,7 +8588,7 @@
       </w:pPr>
     </w:lvl>
   </w:abstractNum>
-  <w:abstractNum w:abstractNumId="14" w15:restartNumberingAfterBreak="0">
+  <w:abstractNum w:abstractNumId="15" w15:restartNumberingAfterBreak="0">
     <w:nsid w:val="5A425043"/>
     <w:multiLevelType w:val="multilevel"/>
     <w:tmpl w:val="D652C4EA"/>
@@ -7534,7 +8701,156 @@
       </w:pPr>
     </w:lvl>
   </w:abstractNum>
-  <w:abstractNum w:abstractNumId="15" w15:restartNumberingAfterBreak="0">
+  <w:abstractNum w:abstractNumId="16" w15:restartNumberingAfterBreak="0">
+    <w:nsid w:val="5C7B3210"/>
+    <w:multiLevelType w:val="multilevel"/>
+    <w:tmpl w:val="93D4DA7C"/>
+    <w:lvl w:ilvl="0">
+      <w:start w:val="1"/>
+      <w:numFmt w:val="bullet"/>
+      <w:lvlText w:val=""/>
+      <w:lvlJc w:val="left"/>
+      <w:pPr>
+        <w:tabs>
+          <w:tab w:val="num" w:pos="720"/>
+        </w:tabs>
+        <w:ind w:left="720" w:hanging="360"/>
+      </w:pPr>
+      <w:rPr>
+        <w:rFonts w:ascii="Symbol" w:hAnsi="Symbol" w:hint="default"/>
+        <w:sz w:val="20"/>
+      </w:rPr>
+    </w:lvl>
+    <w:lvl w:ilvl="1" w:tentative="1">
+      <w:start w:val="1"/>
+      <w:numFmt w:val="bullet"/>
+      <w:lvlText w:val=""/>
+      <w:lvlJc w:val="left"/>
+      <w:pPr>
+        <w:tabs>
+          <w:tab w:val="num" w:pos="1440"/>
+        </w:tabs>
+        <w:ind w:left="1440" w:hanging="360"/>
+      </w:pPr>
+      <w:rPr>
+        <w:rFonts w:ascii="Symbol" w:hAnsi="Symbol" w:hint="default"/>
+        <w:sz w:val="20"/>
+      </w:rPr>
+    </w:lvl>
+    <w:lvl w:ilvl="2" w:tentative="1">
+      <w:start w:val="1"/>
+      <w:numFmt w:val="bullet"/>
+      <w:lvlText w:val=""/>
+      <w:lvlJc w:val="left"/>
+      <w:pPr>
+        <w:tabs>
+          <w:tab w:val="num" w:pos="2160"/>
+        </w:tabs>
+        <w:ind w:left="2160" w:hanging="360"/>
+      </w:pPr>
+      <w:rPr>
+        <w:rFonts w:ascii="Symbol" w:hAnsi="Symbol" w:hint="default"/>
+        <w:sz w:val="20"/>
+      </w:rPr>
+    </w:lvl>
+    <w:lvl w:ilvl="3" w:tentative="1">
+      <w:start w:val="1"/>
+      <w:numFmt w:val="bullet"/>
+      <w:lvlText w:val=""/>
+      <w:lvlJc w:val="left"/>
+      <w:pPr>
+        <w:tabs>
+          <w:tab w:val="num" w:pos="2880"/>
+        </w:tabs>
+        <w:ind w:left="2880" w:hanging="360"/>
+      </w:pPr>
+      <w:rPr>
+        <w:rFonts w:ascii="Symbol" w:hAnsi="Symbol" w:hint="default"/>
+        <w:sz w:val="20"/>
+      </w:rPr>
+    </w:lvl>
+    <w:lvl w:ilvl="4" w:tentative="1">
+      <w:start w:val="1"/>
+      <w:numFmt w:val="bullet"/>
+      <w:lvlText w:val=""/>
+      <w:lvlJc w:val="left"/>
+      <w:pPr>
+        <w:tabs>
+          <w:tab w:val="num" w:pos="3600"/>
+        </w:tabs>
+        <w:ind w:left="3600" w:hanging="360"/>
+      </w:pPr>
+      <w:rPr>
+        <w:rFonts w:ascii="Symbol" w:hAnsi="Symbol" w:hint="default"/>
+        <w:sz w:val="20"/>
+      </w:rPr>
+    </w:lvl>
+    <w:lvl w:ilvl="5" w:tentative="1">
+      <w:start w:val="1"/>
+      <w:numFmt w:val="bullet"/>
+      <w:lvlText w:val=""/>
+      <w:lvlJc w:val="left"/>
+      <w:pPr>
+        <w:tabs>
+          <w:tab w:val="num" w:pos="4320"/>
+        </w:tabs>
+        <w:ind w:left="4320" w:hanging="360"/>
+      </w:pPr>
+      <w:rPr>
+        <w:rFonts w:ascii="Symbol" w:hAnsi="Symbol" w:hint="default"/>
+        <w:sz w:val="20"/>
+      </w:rPr>
+    </w:lvl>
+    <w:lvl w:ilvl="6" w:tentative="1">
+      <w:start w:val="1"/>
+      <w:numFmt w:val="bullet"/>
+      <w:lvlText w:val=""/>
+      <w:lvlJc w:val="left"/>
+      <w:pPr>
+        <w:tabs>
+          <w:tab w:val="num" w:pos="5040"/>
+        </w:tabs>
+        <w:ind w:left="5040" w:hanging="360"/>
+      </w:pPr>
+      <w:rPr>
+        <w:rFonts w:ascii="Symbol" w:hAnsi="Symbol" w:hint="default"/>
+        <w:sz w:val="20"/>
+      </w:rPr>
+    </w:lvl>
+    <w:lvl w:ilvl="7" w:tentative="1">
+      <w:start w:val="1"/>
+      <w:numFmt w:val="bullet"/>
+      <w:lvlText w:val=""/>
+      <w:lvlJc w:val="left"/>
+      <w:pPr>
+        <w:tabs>
+          <w:tab w:val="num" w:pos="5760"/>
+        </w:tabs>
+        <w:ind w:left="5760" w:hanging="360"/>
+      </w:pPr>
+      <w:rPr>
+        <w:rFonts w:ascii="Symbol" w:hAnsi="Symbol" w:hint="default"/>
+        <w:sz w:val="20"/>
+      </w:rPr>
+    </w:lvl>
+    <w:lvl w:ilvl="8" w:tentative="1">
+      <w:start w:val="1"/>
+      <w:numFmt w:val="bullet"/>
+      <w:lvlText w:val=""/>
+      <w:lvlJc w:val="left"/>
+      <w:pPr>
+        <w:tabs>
+          <w:tab w:val="num" w:pos="6480"/>
+        </w:tabs>
+        <w:ind w:left="6480" w:hanging="360"/>
+      </w:pPr>
+      <w:rPr>
+        <w:rFonts w:ascii="Symbol" w:hAnsi="Symbol" w:hint="default"/>
+        <w:sz w:val="20"/>
+      </w:rPr>
+    </w:lvl>
+  </w:abstractNum>
+  <w:abstractNum w:abstractNumId="17" w15:restartNumberingAfterBreak="0">
     <w:nsid w:val="612756D6"/>
     <w:multiLevelType w:val="multilevel"/>
     <w:tmpl w:val="48AA0E48"/>
@@ -7683,7 +8999,233 @@
       </w:rPr>
     </w:lvl>
   </w:abstractNum>
-  <w:abstractNum w:abstractNumId="16" w15:restartNumberingAfterBreak="0">
+  <w:abstractNum w:abstractNumId="18" w15:restartNumberingAfterBreak="0">
+    <w:nsid w:val="654A2142"/>
+    <w:multiLevelType w:val="multilevel"/>
+    <w:tmpl w:val="22627B90"/>
+    <w:lvl w:ilvl="0">
+      <w:start w:val="5"/>
+      <w:numFmt w:val="decimal"/>
+      <w:lvlText w:val="%1."/>
+      <w:lvlJc w:val="left"/>
+      <w:pPr>
+        <w:tabs>
+          <w:tab w:val="num" w:pos="720"/>
+        </w:tabs>
+        <w:ind w:left="720" w:hanging="360"/>
+      </w:pPr>
+    </w:lvl>
+    <w:lvl w:ilvl="1" w:tentative="1">
+      <w:start w:val="1"/>
+      <w:numFmt w:val="decimal"/>
+      <w:lvlText w:val="%2."/>
+      <w:lvlJc w:val="left"/>
+      <w:pPr>
+        <w:tabs>
+          <w:tab w:val="num" w:pos="1440"/>
+        </w:tabs>
+        <w:ind w:left="1440" w:hanging="360"/>
+      </w:pPr>
+    </w:lvl>
+    <w:lvl w:ilvl="2" w:tentative="1">
+      <w:start w:val="1"/>
+      <w:numFmt w:val="decimal"/>
+      <w:lvlText w:val="%3."/>
+      <w:lvlJc w:val="left"/>
+      <w:pPr>
+        <w:tabs>
+          <w:tab w:val="num" w:pos="2160"/>
+        </w:tabs>
+        <w:ind w:left="2160" w:hanging="360"/>
+      </w:pPr>
+    </w:lvl>
+    <w:lvl w:ilvl="3" w:tentative="1">
+      <w:start w:val="1"/>
+      <w:numFmt w:val="decimal"/>
+      <w:lvlText w:val="%4."/>
+      <w:lvlJc w:val="left"/>
+      <w:pPr>
+        <w:tabs>
+          <w:tab w:val="num" w:pos="2880"/>
+        </w:tabs>
+        <w:ind w:left="2880" w:hanging="360"/>
+      </w:pPr>
+    </w:lvl>
+    <w:lvl w:ilvl="4" w:tentative="1">
+      <w:start w:val="1"/>
+      <w:numFmt w:val="decimal"/>
+      <w:lvlText w:val="%5."/>
+      <w:lvlJc w:val="left"/>
+      <w:pPr>
+        <w:tabs>
+          <w:tab w:val="num" w:pos="3600"/>
+        </w:tabs>
+        <w:ind w:left="3600" w:hanging="360"/>
+      </w:pPr>
+    </w:lvl>
+    <w:lvl w:ilvl="5" w:tentative="1">
+      <w:start w:val="1"/>
+      <w:numFmt w:val="decimal"/>
+      <w:lvlText w:val="%6."/>
+      <w:lvlJc w:val="left"/>
+      <w:pPr>
+        <w:tabs>
+          <w:tab w:val="num" w:pos="4320"/>
+        </w:tabs>
+        <w:ind w:left="4320" w:hanging="360"/>
+      </w:pPr>
+    </w:lvl>
+    <w:lvl w:ilvl="6" w:tentative="1">
+      <w:start w:val="1"/>
+      <w:numFmt w:val="decimal"/>
+      <w:lvlText w:val="%7."/>
+      <w:lvlJc w:val="left"/>
+      <w:pPr>
+        <w:tabs>
+          <w:tab w:val="num" w:pos="5040"/>
+        </w:tabs>
+        <w:ind w:left="5040" w:hanging="360"/>
+      </w:pPr>
+    </w:lvl>
+    <w:lvl w:ilvl="7" w:tentative="1">
+      <w:start w:val="1"/>
+      <w:numFmt w:val="decimal"/>
+      <w:lvlText w:val="%8."/>
+      <w:lvlJc w:val="left"/>
+      <w:pPr>
+        <w:tabs>
+          <w:tab w:val="num" w:pos="5760"/>
+        </w:tabs>
+        <w:ind w:left="5760" w:hanging="360"/>
+      </w:pPr>
+    </w:lvl>
+    <w:lvl w:ilvl="8" w:tentative="1">
+      <w:start w:val="1"/>
+      <w:numFmt w:val="decimal"/>
+      <w:lvlText w:val="%9."/>
+      <w:lvlJc w:val="left"/>
+      <w:pPr>
+        <w:tabs>
+          <w:tab w:val="num" w:pos="6480"/>
+        </w:tabs>
+        <w:ind w:left="6480" w:hanging="360"/>
+      </w:pPr>
+    </w:lvl>
+  </w:abstractNum>
+  <w:abstractNum w:abstractNumId="19" w15:restartNumberingAfterBreak="0">
+    <w:nsid w:val="717866FE"/>
+    <w:multiLevelType w:val="multilevel"/>
+    <w:tmpl w:val="C11002DC"/>
+    <w:lvl w:ilvl="0">
+      <w:start w:val="1"/>
+      <w:numFmt w:val="decimal"/>
+      <w:lvlText w:val="%1."/>
+      <w:lvlJc w:val="left"/>
+      <w:pPr>
+        <w:tabs>
+          <w:tab w:val="num" w:pos="720"/>
+        </w:tabs>
+        <w:ind w:left="720" w:hanging="360"/>
+      </w:pPr>
+    </w:lvl>
+    <w:lvl w:ilvl="1" w:tentative="1">
+      <w:start w:val="1"/>
+      <w:numFmt w:val="decimal"/>
+      <w:lvlText w:val="%2."/>
+      <w:lvlJc w:val="left"/>
+      <w:pPr>
+        <w:tabs>
+          <w:tab w:val="num" w:pos="1440"/>
+        </w:tabs>
+        <w:ind w:left="1440" w:hanging="360"/>
+      </w:pPr>
+    </w:lvl>
+    <w:lvl w:ilvl="2" w:tentative="1">
+      <w:start w:val="1"/>
+      <w:numFmt w:val="decimal"/>
+      <w:lvlText w:val="%3."/>
+      <w:lvlJc w:val="left"/>
+      <w:pPr>
+        <w:tabs>
+          <w:tab w:val="num" w:pos="2160"/>
+        </w:tabs>
+        <w:ind w:left="2160" w:hanging="360"/>
+      </w:pPr>
+    </w:lvl>
+    <w:lvl w:ilvl="3" w:tentative="1">
+      <w:start w:val="1"/>
+      <w:numFmt w:val="decimal"/>
+      <w:lvlText w:val="%4."/>
+      <w:lvlJc w:val="left"/>
+      <w:pPr>
+        <w:tabs>
+          <w:tab w:val="num" w:pos="2880"/>
+        </w:tabs>
+        <w:ind w:left="2880" w:hanging="360"/>
+      </w:pPr>
+    </w:lvl>
+    <w:lvl w:ilvl="4" w:tentative="1">
+      <w:start w:val="1"/>
+      <w:numFmt w:val="decimal"/>
+      <w:lvlText w:val="%5."/>
+      <w:lvlJc w:val="left"/>
+      <w:pPr>
+        <w:tabs>
+          <w:tab w:val="num" w:pos="3600"/>
+        </w:tabs>
+        <w:ind w:left="3600" w:hanging="360"/>
+      </w:pPr>
+    </w:lvl>
+    <w:lvl w:ilvl="5" w:tentative="1">
+      <w:start w:val="1"/>
+      <w:numFmt w:val="decimal"/>
+      <w:lvlText w:val="%6."/>
+      <w:lvlJc w:val="left"/>
+      <w:pPr>
+        <w:tabs>
+          <w:tab w:val="num" w:pos="4320"/>
+        </w:tabs>
+        <w:ind w:left="4320" w:hanging="360"/>
+      </w:pPr>
+    </w:lvl>
+    <w:lvl w:ilvl="6" w:tentative="1">
+      <w:start w:val="1"/>
+      <w:numFmt w:val="decimal"/>
+      <w:lvlText w:val="%7."/>
+      <w:lvlJc w:val="left"/>
+      <w:pPr>
+        <w:tabs>
+          <w:tab w:val="num" w:pos="5040"/>
+        </w:tabs>
+        <w:ind w:left="5040" w:hanging="360"/>
+      </w:pPr>
+    </w:lvl>
+    <w:lvl w:ilvl="7" w:tentative="1">
+      <w:start w:val="1"/>
+      <w:numFmt w:val="decimal"/>
+      <w:lvlText w:val="%8."/>
+      <w:lvlJc w:val="left"/>
+      <w:pPr>
+        <w:tabs>
+          <w:tab w:val="num" w:pos="5760"/>
+        </w:tabs>
+        <w:ind w:left="5760" w:hanging="360"/>
+      </w:pPr>
+    </w:lvl>
+    <w:lvl w:ilvl="8" w:tentative="1">
+      <w:start w:val="1"/>
+      <w:numFmt w:val="decimal"/>
+      <w:lvlText w:val="%9."/>
+      <w:lvlJc w:val="left"/>
+      <w:pPr>
+        <w:tabs>
+          <w:tab w:val="num" w:pos="6480"/>
+        </w:tabs>
+        <w:ind w:left="6480" w:hanging="360"/>
+      </w:pPr>
+    </w:lvl>
+  </w:abstractNum>
+  <w:abstractNum w:abstractNumId="20" w15:restartNumberingAfterBreak="0">
     <w:nsid w:val="742321AC"/>
     <w:multiLevelType w:val="hybridMultilevel"/>
     <w:tmpl w:val="E1226A22"/>
@@ -7773,56 +9315,300 @@
       </w:pPr>
     </w:lvl>
   </w:abstractNum>
+  <w:abstractNum w:abstractNumId="21" w15:restartNumberingAfterBreak="0">
+    <w:nsid w:val="798D6260"/>
+    <w:multiLevelType w:val="multilevel"/>
+    <w:tmpl w:val="90DEFE1C"/>
+    <w:lvl w:ilvl="0">
+      <w:start w:val="1"/>
+      <w:numFmt w:val="decimal"/>
+      <w:lvlText w:val="%1."/>
+      <w:lvlJc w:val="left"/>
+      <w:pPr>
+        <w:tabs>
+          <w:tab w:val="num" w:pos="720"/>
+        </w:tabs>
+        <w:ind w:left="720" w:hanging="360"/>
+      </w:pPr>
+    </w:lvl>
+    <w:lvl w:ilvl="1" w:tentative="1">
+      <w:start w:val="1"/>
+      <w:numFmt w:val="decimal"/>
+      <w:lvlText w:val="%2."/>
+      <w:lvlJc w:val="left"/>
+      <w:pPr>
+        <w:tabs>
+          <w:tab w:val="num" w:pos="1440"/>
+        </w:tabs>
+        <w:ind w:left="1440" w:hanging="360"/>
+      </w:pPr>
+    </w:lvl>
+    <w:lvl w:ilvl="2" w:tentative="1">
+      <w:start w:val="1"/>
+      <w:numFmt w:val="decimal"/>
+      <w:lvlText w:val="%3."/>
+      <w:lvlJc w:val="left"/>
+      <w:pPr>
+        <w:tabs>
+          <w:tab w:val="num" w:pos="2160"/>
+        </w:tabs>
+        <w:ind w:left="2160" w:hanging="360"/>
+      </w:pPr>
+    </w:lvl>
+    <w:lvl w:ilvl="3" w:tentative="1">
+      <w:start w:val="1"/>
+      <w:numFmt w:val="decimal"/>
+      <w:lvlText w:val="%4."/>
+      <w:lvlJc w:val="left"/>
+      <w:pPr>
+        <w:tabs>
+          <w:tab w:val="num" w:pos="2880"/>
+        </w:tabs>
+        <w:ind w:left="2880" w:hanging="360"/>
+      </w:pPr>
+    </w:lvl>
+    <w:lvl w:ilvl="4" w:tentative="1">
+      <w:start w:val="1"/>
+      <w:numFmt w:val="decimal"/>
+      <w:lvlText w:val="%5."/>
+      <w:lvlJc w:val="left"/>
+      <w:pPr>
+        <w:tabs>
+          <w:tab w:val="num" w:pos="3600"/>
+        </w:tabs>
+        <w:ind w:left="3600" w:hanging="360"/>
+      </w:pPr>
+    </w:lvl>
+    <w:lvl w:ilvl="5" w:tentative="1">
+      <w:start w:val="1"/>
+      <w:numFmt w:val="decimal"/>
+      <w:lvlText w:val="%6."/>
+      <w:lvlJc w:val="left"/>
+      <w:pPr>
+        <w:tabs>
+          <w:tab w:val="num" w:pos="4320"/>
+        </w:tabs>
+        <w:ind w:left="4320" w:hanging="360"/>
+      </w:pPr>
+    </w:lvl>
+    <w:lvl w:ilvl="6" w:tentative="1">
+      <w:start w:val="1"/>
+      <w:numFmt w:val="decimal"/>
+      <w:lvlText w:val="%7."/>
+      <w:lvlJc w:val="left"/>
+      <w:pPr>
+        <w:tabs>
+          <w:tab w:val="num" w:pos="5040"/>
+        </w:tabs>
+        <w:ind w:left="5040" w:hanging="360"/>
+      </w:pPr>
+    </w:lvl>
+    <w:lvl w:ilvl="7" w:tentative="1">
+      <w:start w:val="1"/>
+      <w:numFmt w:val="decimal"/>
+      <w:lvlText w:val="%8."/>
+      <w:lvlJc w:val="left"/>
+      <w:pPr>
+        <w:tabs>
+          <w:tab w:val="num" w:pos="5760"/>
+        </w:tabs>
+        <w:ind w:left="5760" w:hanging="360"/>
+      </w:pPr>
+    </w:lvl>
+    <w:lvl w:ilvl="8" w:tentative="1">
+      <w:start w:val="1"/>
+      <w:numFmt w:val="decimal"/>
+      <w:lvlText w:val="%9."/>
+      <w:lvlJc w:val="left"/>
+      <w:pPr>
+        <w:tabs>
+          <w:tab w:val="num" w:pos="6480"/>
+        </w:tabs>
+        <w:ind w:left="6480" w:hanging="360"/>
+      </w:pPr>
+    </w:lvl>
+  </w:abstractNum>
+  <w:abstractNum w:abstractNumId="22" w15:restartNumberingAfterBreak="0">
+    <w:nsid w:val="7D201972"/>
+    <w:multiLevelType w:val="multilevel"/>
+    <w:tmpl w:val="B01CC9D8"/>
+    <w:lvl w:ilvl="0">
+      <w:start w:val="1"/>
+      <w:numFmt w:val="decimal"/>
+      <w:lvlText w:val="%1."/>
+      <w:lvlJc w:val="left"/>
+      <w:pPr>
+        <w:tabs>
+          <w:tab w:val="num" w:pos="720"/>
+        </w:tabs>
+        <w:ind w:left="720" w:hanging="360"/>
+      </w:pPr>
+    </w:lvl>
+    <w:lvl w:ilvl="1" w:tentative="1">
+      <w:start w:val="1"/>
+      <w:numFmt w:val="decimal"/>
+      <w:lvlText w:val="%2."/>
+      <w:lvlJc w:val="left"/>
+      <w:pPr>
+        <w:tabs>
+          <w:tab w:val="num" w:pos="1440"/>
+        </w:tabs>
+        <w:ind w:left="1440" w:hanging="360"/>
+      </w:pPr>
+    </w:lvl>
+    <w:lvl w:ilvl="2" w:tentative="1">
+      <w:start w:val="1"/>
+      <w:numFmt w:val="decimal"/>
+      <w:lvlText w:val="%3."/>
+      <w:lvlJc w:val="left"/>
+      <w:pPr>
+        <w:tabs>
+          <w:tab w:val="num" w:pos="2160"/>
+        </w:tabs>
+        <w:ind w:left="2160" w:hanging="360"/>
+      </w:pPr>
+    </w:lvl>
+    <w:lvl w:ilvl="3" w:tentative="1">
+      <w:start w:val="1"/>
+      <w:numFmt w:val="decimal"/>
+      <w:lvlText w:val="%4."/>
+      <w:lvlJc w:val="left"/>
+      <w:pPr>
+        <w:tabs>
+          <w:tab w:val="num" w:pos="2880"/>
+        </w:tabs>
+        <w:ind w:left="2880" w:hanging="360"/>
+      </w:pPr>
+    </w:lvl>
+    <w:lvl w:ilvl="4" w:tentative="1">
+      <w:start w:val="1"/>
+      <w:numFmt w:val="decimal"/>
+      <w:lvlText w:val="%5."/>
+      <w:lvlJc w:val="left"/>
+      <w:pPr>
+        <w:tabs>
+          <w:tab w:val="num" w:pos="3600"/>
+        </w:tabs>
+        <w:ind w:left="3600" w:hanging="360"/>
+      </w:pPr>
+    </w:lvl>
+    <w:lvl w:ilvl="5" w:tentative="1">
+      <w:start w:val="1"/>
+      <w:numFmt w:val="decimal"/>
+      <w:lvlText w:val="%6."/>
+      <w:lvlJc w:val="left"/>
+      <w:pPr>
+        <w:tabs>
+          <w:tab w:val="num" w:pos="4320"/>
+        </w:tabs>
+        <w:ind w:left="4320" w:hanging="360"/>
+      </w:pPr>
+    </w:lvl>
+    <w:lvl w:ilvl="6" w:tentative="1">
+      <w:start w:val="1"/>
+      <w:numFmt w:val="decimal"/>
+      <w:lvlText w:val="%7."/>
+      <w:lvlJc w:val="left"/>
+      <w:pPr>
+        <w:tabs>
+          <w:tab w:val="num" w:pos="5040"/>
+        </w:tabs>
+        <w:ind w:left="5040" w:hanging="360"/>
+      </w:pPr>
+    </w:lvl>
+    <w:lvl w:ilvl="7" w:tentative="1">
+      <w:start w:val="1"/>
+      <w:numFmt w:val="decimal"/>
+      <w:lvlText w:val="%8."/>
+      <w:lvlJc w:val="left"/>
+      <w:pPr>
+        <w:tabs>
+          <w:tab w:val="num" w:pos="5760"/>
+        </w:tabs>
+        <w:ind w:left="5760" w:hanging="360"/>
+      </w:pPr>
+    </w:lvl>
+    <w:lvl w:ilvl="8" w:tentative="1">
+      <w:start w:val="1"/>
+      <w:numFmt w:val="decimal"/>
+      <w:lvlText w:val="%9."/>
+      <w:lvlJc w:val="left"/>
+      <w:pPr>
+        <w:tabs>
+          <w:tab w:val="num" w:pos="6480"/>
+        </w:tabs>
+        <w:ind w:left="6480" w:hanging="360"/>
+      </w:pPr>
+    </w:lvl>
+  </w:abstractNum>
   <w:num w:numId="1" w16cid:durableId="769617322">
+    <w:abstractNumId w:val="5"/>
+  </w:num>
+  <w:num w:numId="2" w16cid:durableId="1416442286">
+    <w:abstractNumId w:val="20"/>
+  </w:num>
+  <w:num w:numId="3" w16cid:durableId="1235748738">
+    <w:abstractNumId w:val="8"/>
+  </w:num>
+  <w:num w:numId="4" w16cid:durableId="893931914">
+    <w:abstractNumId w:val="9"/>
+  </w:num>
+  <w:num w:numId="5" w16cid:durableId="470711062">
+    <w:abstractNumId w:val="13"/>
+  </w:num>
+  <w:num w:numId="6" w16cid:durableId="1676179529">
+    <w:abstractNumId w:val="15"/>
+  </w:num>
+  <w:num w:numId="7" w16cid:durableId="329410398">
+    <w:abstractNumId w:val="11"/>
+  </w:num>
+  <w:num w:numId="8" w16cid:durableId="2069377953">
+    <w:abstractNumId w:val="12"/>
+  </w:num>
+  <w:num w:numId="9" w16cid:durableId="494036178">
+    <w:abstractNumId w:val="17"/>
+  </w:num>
+  <w:num w:numId="10" w16cid:durableId="1299530773">
+    <w:abstractNumId w:val="3"/>
+  </w:num>
+  <w:num w:numId="11" w16cid:durableId="1439257790">
+    <w:abstractNumId w:val="6"/>
+  </w:num>
+  <w:num w:numId="12" w16cid:durableId="716078882">
+    <w:abstractNumId w:val="2"/>
+  </w:num>
+  <w:num w:numId="13" w16cid:durableId="424228448">
     <w:abstractNumId w:val="4"/>
   </w:num>
-  <w:num w:numId="2" w16cid:durableId="1416442286">
-    <w:abstractNumId w:val="16"/>
-  </w:num>
-  <w:num w:numId="3" w16cid:durableId="1235748738">
+  <w:num w:numId="14" w16cid:durableId="120418599">
     <w:abstractNumId w:val="7"/>
   </w:num>
-  <w:num w:numId="4" w16cid:durableId="893931914">
-    <w:abstractNumId w:val="8"/>
-  </w:num>
-  <w:num w:numId="5" w16cid:durableId="470711062">
-    <w:abstractNumId w:val="12"/>
-  </w:num>
-  <w:num w:numId="6" w16cid:durableId="1676179529">
-    <w:abstractNumId w:val="14"/>
-  </w:num>
-  <w:num w:numId="7" w16cid:durableId="329410398">
+  <w:num w:numId="15" w16cid:durableId="612327741">
     <w:abstractNumId w:val="10"/>
   </w:num>
-  <w:num w:numId="8" w16cid:durableId="2069377953">
-    <w:abstractNumId w:val="11"/>
-  </w:num>
-  <w:num w:numId="9" w16cid:durableId="494036178">
-    <w:abstractNumId w:val="15"/>
-  </w:num>
-  <w:num w:numId="10" w16cid:durableId="1299530773">
-    <w:abstractNumId w:val="2"/>
-  </w:num>
-  <w:num w:numId="11" w16cid:durableId="1439257790">
-    <w:abstractNumId w:val="5"/>
-  </w:num>
-  <w:num w:numId="12" w16cid:durableId="716078882">
-    <w:abstractNumId w:val="1"/>
-  </w:num>
-  <w:num w:numId="13" w16cid:durableId="424228448">
-    <w:abstractNumId w:val="3"/>
-  </w:num>
-  <w:num w:numId="14" w16cid:durableId="120418599">
-    <w:abstractNumId w:val="6"/>
-  </w:num>
-  <w:num w:numId="15" w16cid:durableId="612327741">
-    <w:abstractNumId w:val="9"/>
-  </w:num>
   <w:num w:numId="16" w16cid:durableId="542059952">
-    <w:abstractNumId w:val="13"/>
+    <w:abstractNumId w:val="14"/>
   </w:num>
   <w:num w:numId="17" w16cid:durableId="332991878">
     <w:abstractNumId w:val="0"/>
+  </w:num>
+  <w:num w:numId="18" w16cid:durableId="1870288903">
+    <w:abstractNumId w:val="18"/>
+  </w:num>
+  <w:num w:numId="19" w16cid:durableId="1081870233">
+    <w:abstractNumId w:val="16"/>
+  </w:num>
+  <w:num w:numId="20" w16cid:durableId="1617907113">
+    <w:abstractNumId w:val="1"/>
+  </w:num>
+  <w:num w:numId="21" w16cid:durableId="207180061">
+    <w:abstractNumId w:val="19"/>
+  </w:num>
+  <w:num w:numId="22" w16cid:durableId="1961496296">
+    <w:abstractNumId w:val="22"/>
+  </w:num>
+  <w:num w:numId="23" w16cid:durableId="310403555">
+    <w:abstractNumId w:val="21"/>
   </w:num>
 </w:numbering>
 </file>
@@ -8550,6 +10336,19 @@
     <w:rPr>
       <w:color w:val="605E5C"/>
       <w:shd w:val="clear" w:color="auto" w:fill="E1DFDD"/>
+    </w:rPr>
+  </w:style>
+  <w:style w:type="paragraph" w:styleId="NormalWeb">
+    <w:name w:val="Normal (Web)"/>
+    <w:basedOn w:val="a"/>
+    <w:uiPriority w:val="99"/>
+    <w:semiHidden/>
+    <w:unhideWhenUsed/>
+    <w:rsid w:val="000A12E8"/>
+    <w:rPr>
+      <w:rFonts w:ascii="Times New Roman" w:hAnsi="Times New Roman" w:cs="Times New Roman"/>
+      <w:sz w:val="24"/>
+      <w:szCs w:val="24"/>
     </w:rPr>
   </w:style>
 </w:styles>

</xml_diff>

<commit_message>
7.	Verification and Evaluation
Done the 7.1 Evaluation
</commit_message>
<xml_diff>
--- a/ספר פרויקט חלק א.docx
+++ b/ספר פרויקט חלק א.docx
@@ -42,8 +42,20 @@
           <w:sz w:val="28"/>
           <w:szCs w:val="28"/>
         </w:rPr>
-        <w:t xml:space="preserve"> Mario</w:t>
-      </w:r>
+        <w:t xml:space="preserve"> </w:t>
+      </w:r>
+      <w:proofErr w:type="gramStart"/>
+      <w:r>
+        <w:rPr>
+          <w:rFonts w:asciiTheme="majorBidi" w:hAnsiTheme="majorBidi" w:cstheme="majorBidi"/>
+          <w:b/>
+          <w:bCs/>
+          <w:sz w:val="28"/>
+          <w:szCs w:val="28"/>
+        </w:rPr>
+        <w:t>Mario</w:t>
+      </w:r>
+      <w:proofErr w:type="gramEnd"/>
     </w:p>
     <w:p>
       <w:pPr>
@@ -1008,7 +1020,14 @@
           <w:rFonts w:asciiTheme="majorBidi" w:hAnsiTheme="majorBidi" w:cstheme="majorBidi"/>
         </w:rPr>
         <w:lastRenderedPageBreak/>
-        <w:t xml:space="preserve">               3.1.4</w:t>
+        <w:t xml:space="preserve">               </w:t>
+      </w:r>
+      <w:proofErr w:type="gramStart"/>
+      <w:r>
+        <w:rPr>
+          <w:rFonts w:asciiTheme="majorBidi" w:hAnsiTheme="majorBidi" w:cstheme="majorBidi"/>
+        </w:rPr>
+        <w:t>3.1.4</w:t>
       </w:r>
       <w:r>
         <w:rPr>
@@ -1036,6 +1055,7 @@
         <w:t>Translate</w:t>
       </w:r>
       <w:proofErr w:type="spellEnd"/>
+      <w:proofErr w:type="gramEnd"/>
       <w:r>
         <w:rPr>
           <w:rFonts w:asciiTheme="majorBidi" w:hAnsiTheme="majorBidi" w:cstheme="majorBidi"/>
@@ -1082,8 +1102,16 @@
         <w:rPr>
           <w:rFonts w:asciiTheme="majorBidi" w:hAnsiTheme="majorBidi" w:cstheme="majorBidi"/>
         </w:rPr>
-        <w:t xml:space="preserve">               3.1.5 Drop: Vocabulary learning through engaging</w:t>
-      </w:r>
+        <w:t xml:space="preserve">               3.1.5 Drop: Vocabulary learning through </w:t>
+      </w:r>
+      <w:proofErr w:type="gramStart"/>
+      <w:r>
+        <w:rPr>
+          <w:rFonts w:asciiTheme="majorBidi" w:hAnsiTheme="majorBidi" w:cstheme="majorBidi"/>
+        </w:rPr>
+        <w:t>engaging</w:t>
+      </w:r>
+      <w:proofErr w:type="gramEnd"/>
     </w:p>
     <w:p>
       <w:pPr>
@@ -1112,12 +1140,14 @@
         </w:rPr>
         <w:t xml:space="preserve">               3.1.6 Tandem: Facilitates language </w:t>
       </w:r>
+      <w:proofErr w:type="gramStart"/>
       <w:r>
         <w:rPr>
           <w:rFonts w:asciiTheme="majorBidi" w:hAnsiTheme="majorBidi" w:cstheme="majorBidi"/>
         </w:rPr>
         <w:t>exchange</w:t>
       </w:r>
+      <w:proofErr w:type="gramEnd"/>
     </w:p>
     <w:p>
       <w:pPr>
@@ -3659,7 +3689,21 @@
         <w:rPr>
           <w:rFonts w:asciiTheme="majorBidi" w:hAnsiTheme="majorBidi" w:cstheme="majorBidi"/>
         </w:rPr>
-        <w:t>A web-based interface will track and display users' progress. This dashboard will show the user's language development over time and will show the user where he needs to improve and in which subjects he is at a sufficient level. The interplay between front-end user experience and back-end data processing will be critical in providing a clear and proactive overview of achievements and areas for growth.</w:t>
+        <w:t xml:space="preserve">A web-based interface will track and display users' progress. This dashboard will show the user's language development over time and will show the user where he needs to </w:t>
+      </w:r>
+      <w:proofErr w:type="gramStart"/>
+      <w:r>
+        <w:rPr>
+          <w:rFonts w:asciiTheme="majorBidi" w:hAnsiTheme="majorBidi" w:cstheme="majorBidi"/>
+        </w:rPr>
+        <w:t>improve</w:t>
+      </w:r>
+      <w:proofErr w:type="gramEnd"/>
+      <w:r>
+        <w:rPr>
+          <w:rFonts w:asciiTheme="majorBidi" w:hAnsiTheme="majorBidi" w:cstheme="majorBidi"/>
+        </w:rPr>
+        <w:t xml:space="preserve"> and in which subjects he is at a sufficient level. The interplay between front-end user experience and back-end data processing will be critical in providing a clear and proactive overview of achievements and areas for growth.</w:t>
       </w:r>
     </w:p>
     <w:p>
@@ -5663,7 +5707,25 @@
           <w:kern w:val="0"/>
           <w14:ligatures w14:val="none"/>
         </w:rPr>
-        <w:t>In our research, we identified the necessity of using sophisticated voice recognition algorithms that can understand various accents, sounds and tones. This, combined with a strategic approach to feedback and correction mechanisms, is essential to creating an immersive and educational user experience. Ultimately, our research confirmed that despite the obstacles, incorporating voice recognition into language learning games offers a way forward in making language acquisition more interactive, engaging and effective.</w:t>
+        <w:t xml:space="preserve">In our research, we identified the necessity of using sophisticated voice recognition algorithms that can understand various accents, sounds and tones. This, combined with a strategic approach to feedback and correction mechanisms, is essential to creating an immersive and educational user experience. Ultimately, our research confirmed that despite the obstacles, incorporating voice recognition into language learning games offers a way forward in making language acquisition more interactive, </w:t>
+      </w:r>
+      <w:proofErr w:type="gramStart"/>
+      <w:r>
+        <w:rPr>
+          <w:rFonts w:ascii="Times New Roman" w:eastAsia="Yu Mincho" w:hAnsi="Times New Roman" w:cs="Times New Roman"/>
+          <w:kern w:val="0"/>
+          <w14:ligatures w14:val="none"/>
+        </w:rPr>
+        <w:t>engaging</w:t>
+      </w:r>
+      <w:proofErr w:type="gramEnd"/>
+      <w:r>
+        <w:rPr>
+          <w:rFonts w:ascii="Times New Roman" w:eastAsia="Yu Mincho" w:hAnsi="Times New Roman" w:cs="Times New Roman"/>
+          <w:kern w:val="0"/>
+          <w14:ligatures w14:val="none"/>
+        </w:rPr>
+        <w:t xml:space="preserve"> and effective.</w:t>
       </w:r>
     </w:p>
     <w:p>
@@ -7129,12 +7191,12 @@
     </w:p>
     <w:p>
       <w:pPr>
+        <w:pStyle w:val="af3"/>
         <w:numPr>
           <w:ilvl w:val="0"/>
-          <w:numId w:val="24"/>
+          <w:numId w:val="22"/>
         </w:numPr>
         <w:bidi w:val="0"/>
-        <w:contextualSpacing/>
         <w:rPr>
           <w:rFonts w:ascii="Times New Roman" w:eastAsia="Yu Mincho" w:hAnsi="Times New Roman" w:cs="Times New Roman"/>
           <w:b/>
@@ -7162,73 +7224,25 @@
     <w:p>
       <w:pPr>
         <w:bidi w:val="0"/>
-        <w:rPr>
-          <w:rFonts w:ascii="Times New Roman" w:eastAsia="Yu Mincho" w:hAnsi="Times New Roman" w:cs="Times New Roman"/>
-          <w:b/>
-          <w:bCs/>
-          <w:i/>
-          <w:iCs/>
+        <w:ind w:left="360"/>
+        <w:contextualSpacing/>
+        <w:rPr>
+          <w:rFonts w:ascii="Times New Roman" w:eastAsia="Yu Mincho" w:hAnsi="Times New Roman" w:cs="Times New Roman"/>
           <w:kern w:val="0"/>
           <w:sz w:val="24"/>
           <w:szCs w:val="24"/>
           <w14:ligatures w14:val="none"/>
         </w:rPr>
       </w:pPr>
-    </w:p>
-    <w:p>
-      <w:pPr>
-        <w:bidi w:val="0"/>
-        <w:ind w:left="360"/>
-        <w:contextualSpacing/>
-        <w:rPr>
-          <w:rFonts w:ascii="Times New Roman" w:eastAsia="Yu Mincho" w:hAnsi="Times New Roman" w:cs="Times New Roman"/>
-          <w:i/>
-          <w:iCs/>
-          <w:kern w:val="0"/>
-          <w:sz w:val="28"/>
-          <w:szCs w:val="28"/>
-          <w14:ligatures w14:val="none"/>
-        </w:rPr>
-      </w:pPr>
-      <w:r>
-        <w:rPr>
-          <w:rFonts w:ascii="Times New Roman" w:eastAsia="Yu Mincho" w:hAnsi="Times New Roman" w:cs="Times New Roman"/>
-          <w:i/>
-          <w:iCs/>
-          <w:kern w:val="0"/>
-          <w:sz w:val="28"/>
-          <w:szCs w:val="28"/>
-          <w14:ligatures w14:val="none"/>
-        </w:rPr>
-        <w:t>7.1 Evaluation</w:t>
-      </w:r>
-    </w:p>
-    <w:p>
-      <w:pPr>
-        <w:bidi w:val="0"/>
-        <w:ind w:left="360"/>
-        <w:contextualSpacing/>
-        <w:rPr>
-          <w:rFonts w:ascii="Times New Roman" w:eastAsia="Yu Mincho" w:hAnsi="Times New Roman" w:cs="Times New Roman"/>
-          <w:i/>
-          <w:iCs/>
+      <w:r>
+        <w:rPr>
+          <w:rFonts w:ascii="Times New Roman" w:eastAsia="Yu Mincho" w:hAnsi="Times New Roman" w:cs="Times New Roman"/>
           <w:kern w:val="0"/>
           <w:sz w:val="24"/>
           <w:szCs w:val="24"/>
           <w14:ligatures w14:val="none"/>
         </w:rPr>
-      </w:pPr>
-      <w:r>
-        <w:rPr>
-          <w:rFonts w:ascii="Times New Roman" w:eastAsia="Yu Mincho" w:hAnsi="Times New Roman" w:cs="Times New Roman"/>
-          <w:i/>
-          <w:iCs/>
-          <w:kern w:val="0"/>
-          <w:sz w:val="24"/>
-          <w:szCs w:val="24"/>
-          <w14:ligatures w14:val="none"/>
-        </w:rPr>
-        <w:t>Example of VR project the /**/ part need to be changed!</w:t>
+        <w:t>7.1 Evaluation</w:t>
       </w:r>
     </w:p>
     <w:p>
@@ -7240,30 +7254,16 @@
         <w:rPr>
           <w:rFonts w:ascii="Times New Roman" w:eastAsia="Yu Mincho" w:hAnsi="Times New Roman" w:cs="Times New Roman"/>
           <w:kern w:val="0"/>
-          <w:sz w:val="24"/>
-          <w:szCs w:val="24"/>
-          <w14:ligatures w14:val="none"/>
-        </w:rPr>
-      </w:pPr>
-      <w:r>
-        <w:rPr>
-          <w:rFonts w:ascii="Times New Roman" w:eastAsia="Yu Mincho" w:hAnsi="Times New Roman" w:cs="Times New Roman"/>
-          <w:kern w:val="0"/>
-          <w:sz w:val="24"/>
-          <w:szCs w:val="24"/>
-          <w14:ligatures w14:val="none"/>
-        </w:rPr>
-        <w:t>/*</w:t>
-      </w:r>
-      <w:r>
-        <w:rPr>
-          <w:rFonts w:ascii="Times New Roman" w:eastAsia="Yu Mincho" w:hAnsi="Times New Roman" w:cs="Times New Roman"/>
-          <w:kern w:val="0"/>
-          <w:sz w:val="24"/>
-          <w:szCs w:val="24"/>
-          <w14:ligatures w14:val="none"/>
-        </w:rPr>
-        <w:t xml:space="preserve">We will be evaluating our product based on its ability to make a correct classification of the subject into either TD group or ASD group. This classification will be achieved by gathering enough information and using SVM to put that user into one of the above groups. </w:t>
+          <w14:ligatures w14:val="none"/>
+        </w:rPr>
+      </w:pPr>
+      <w:r>
+        <w:rPr>
+          <w:rFonts w:ascii="Times New Roman" w:eastAsia="Yu Mincho" w:hAnsi="Times New Roman" w:cs="Times New Roman"/>
+          <w:kern w:val="0"/>
+          <w14:ligatures w14:val="none"/>
+        </w:rPr>
+        <w:t>Our evaluation criteria are based on key metrics that reflect the game's ability to enhance language learning, engage users, and provide a seamless learning experience.</w:t>
       </w:r>
     </w:p>
     <w:p>
@@ -7275,8 +7275,6 @@
         <w:rPr>
           <w:rFonts w:ascii="Times New Roman" w:eastAsia="Yu Mincho" w:hAnsi="Times New Roman" w:cs="Times New Roman"/>
           <w:kern w:val="0"/>
-          <w:sz w:val="24"/>
-          <w:szCs w:val="24"/>
           <w14:ligatures w14:val="none"/>
         </w:rPr>
       </w:pPr>
@@ -7290,20 +7288,16 @@
         <w:rPr>
           <w:rFonts w:ascii="Times New Roman" w:eastAsia="Yu Mincho" w:hAnsi="Times New Roman" w:cs="Times New Roman"/>
           <w:kern w:val="0"/>
-          <w:sz w:val="24"/>
-          <w:szCs w:val="24"/>
-          <w14:ligatures w14:val="none"/>
-        </w:rPr>
-      </w:pPr>
-      <w:r>
-        <w:rPr>
-          <w:rFonts w:ascii="Times New Roman" w:eastAsia="Yu Mincho" w:hAnsi="Times New Roman" w:cs="Times New Roman"/>
-          <w:kern w:val="0"/>
-          <w:sz w:val="24"/>
-          <w:szCs w:val="24"/>
-          <w14:ligatures w14:val="none"/>
-        </w:rPr>
-        <w:t>Our goal is to provide with a fast and accurate screening tool which can give an assessment to whether the tested subject should seek additional screening and more in-depth diagnosis.</w:t>
+          <w14:ligatures w14:val="none"/>
+        </w:rPr>
+      </w:pPr>
+      <w:r>
+        <w:rPr>
+          <w:rFonts w:ascii="Times New Roman" w:eastAsia="Yu Mincho" w:hAnsi="Times New Roman" w:cs="Times New Roman"/>
+          <w:kern w:val="0"/>
+          <w14:ligatures w14:val="none"/>
+        </w:rPr>
+        <w:t>Firstly, we will measure the game's engagement and retention by analyzing player feedback, session lengths, and return rates. This will help us understand how well the game keeps players motivated and eager to continue learning.</w:t>
       </w:r>
     </w:p>
     <w:p>
@@ -7315,11 +7309,17 @@
         <w:rPr>
           <w:rFonts w:ascii="Times New Roman" w:eastAsia="Yu Mincho" w:hAnsi="Times New Roman" w:cs="Times New Roman"/>
           <w:kern w:val="0"/>
-          <w:sz w:val="24"/>
-          <w:szCs w:val="24"/>
-          <w14:ligatures w14:val="none"/>
-        </w:rPr>
-      </w:pPr>
+          <w14:ligatures w14:val="none"/>
+        </w:rPr>
+      </w:pPr>
+      <w:r>
+        <w:rPr>
+          <w:rFonts w:ascii="Times New Roman" w:eastAsia="Yu Mincho" w:hAnsi="Times New Roman" w:cs="Times New Roman"/>
+          <w:kern w:val="0"/>
+          <w14:ligatures w14:val="none"/>
+        </w:rPr>
+        <w:t xml:space="preserve">Secondly, we will track language learning progress, assessing players' ability to understand and respond to language-teaching questions. </w:t>
+      </w:r>
     </w:p>
     <w:p>
       <w:pPr>
@@ -7330,31 +7330,9 @@
         <w:rPr>
           <w:rFonts w:ascii="Times New Roman" w:eastAsia="Yu Mincho" w:hAnsi="Times New Roman" w:cs="Times New Roman"/>
           <w:kern w:val="0"/>
-          <w:sz w:val="24"/>
-          <w:szCs w:val="24"/>
-          <w14:ligatures w14:val="none"/>
-        </w:rPr>
-      </w:pPr>
-      <w:r>
-        <w:rPr>
-          <w:rFonts w:ascii="Times New Roman" w:eastAsia="Yu Mincho" w:hAnsi="Times New Roman" w:cs="Times New Roman"/>
-          <w:kern w:val="0"/>
-          <w:sz w:val="24"/>
-          <w:szCs w:val="24"/>
-          <w14:ligatures w14:val="none"/>
-        </w:rPr>
-        <w:t>If we find that our product finds a correlation between a higher AQ score and a bigger median interpersonal space distance this will be an indication of us having accurate results which can be investigated further with more questionnaires.</w:t>
-      </w:r>
-      <w:r>
-        <w:rPr>
-          <w:rFonts w:ascii="Times New Roman" w:eastAsia="Yu Mincho" w:hAnsi="Times New Roman" w:cs="Times New Roman"/>
-          <w:kern w:val="0"/>
-          <w:sz w:val="24"/>
-          <w:szCs w:val="24"/>
-          <w14:ligatures w14:val="none"/>
-        </w:rPr>
-        <w:t>*/</w:t>
-      </w:r>
+          <w14:ligatures w14:val="none"/>
+        </w:rPr>
+      </w:pPr>
     </w:p>
     <w:p>
       <w:pPr>
@@ -7365,11 +7343,17 @@
         <w:rPr>
           <w:rFonts w:ascii="Times New Roman" w:eastAsia="Yu Mincho" w:hAnsi="Times New Roman" w:cs="Times New Roman"/>
           <w:kern w:val="0"/>
-          <w:sz w:val="24"/>
-          <w:szCs w:val="24"/>
-          <w14:ligatures w14:val="none"/>
-        </w:rPr>
-      </w:pPr>
+          <w14:ligatures w14:val="none"/>
+        </w:rPr>
+      </w:pPr>
+      <w:r>
+        <w:rPr>
+          <w:rFonts w:ascii="Times New Roman" w:eastAsia="Yu Mincho" w:hAnsi="Times New Roman" w:cs="Times New Roman"/>
+          <w:kern w:val="0"/>
+          <w14:ligatures w14:val="none"/>
+        </w:rPr>
+        <w:t>We will also monitor their overall language proficiency throughout the game.</w:t>
+      </w:r>
     </w:p>
     <w:p>
       <w:pPr>
@@ -7379,25 +7363,17 @@
         <w:jc w:val="both"/>
         <w:rPr>
           <w:rFonts w:ascii="Times New Roman" w:eastAsia="Yu Mincho" w:hAnsi="Times New Roman" w:cs="Times New Roman"/>
-          <w:i/>
-          <w:iCs/>
-          <w:kern w:val="0"/>
-          <w:sz w:val="28"/>
-          <w:szCs w:val="28"/>
-          <w14:ligatures w14:val="none"/>
-        </w:rPr>
-      </w:pPr>
-      <w:r>
-        <w:rPr>
-          <w:rFonts w:ascii="Times New Roman" w:eastAsia="Yu Mincho" w:hAnsi="Times New Roman" w:cs="Times New Roman"/>
-          <w:i/>
-          <w:iCs/>
-          <w:kern w:val="0"/>
-          <w:sz w:val="28"/>
-          <w:szCs w:val="28"/>
-          <w14:ligatures w14:val="none"/>
-        </w:rPr>
-        <w:t>7.2 Verification</w:t>
+          <w:kern w:val="0"/>
+          <w14:ligatures w14:val="none"/>
+        </w:rPr>
+      </w:pPr>
+      <w:r>
+        <w:rPr>
+          <w:rFonts w:ascii="Times New Roman" w:eastAsia="Yu Mincho" w:hAnsi="Times New Roman" w:cs="Times New Roman"/>
+          <w:kern w:val="0"/>
+          <w14:ligatures w14:val="none"/>
+        </w:rPr>
+        <w:t>Furthermore, we will evaluate the accuracy and responsiveness of the voice recognition technology used in the game. This includes analyzing how well the game recognizes and responds to player voice commands, which is crucial for the game's interactive nature.</w:t>
       </w:r>
     </w:p>
     <w:p>
@@ -7412,6 +7388,222 @@
           <w14:ligatures w14:val="none"/>
         </w:rPr>
       </w:pPr>
+    </w:p>
+    <w:p>
+      <w:pPr>
+        <w:bidi w:val="0"/>
+        <w:ind w:left="720"/>
+        <w:contextualSpacing/>
+        <w:jc w:val="both"/>
+        <w:rPr>
+          <w:rFonts w:ascii="Times New Roman" w:eastAsia="Yu Mincho" w:hAnsi="Times New Roman" w:cs="Times New Roman"/>
+          <w:kern w:val="0"/>
+          <w14:ligatures w14:val="none"/>
+        </w:rPr>
+      </w:pPr>
+      <w:r>
+        <w:rPr>
+          <w:rFonts w:ascii="Times New Roman" w:eastAsia="Yu Mincho" w:hAnsi="Times New Roman" w:cs="Times New Roman"/>
+          <w:kern w:val="0"/>
+          <w14:ligatures w14:val="none"/>
+        </w:rPr>
+        <w:t>The</w:t>
+      </w:r>
+      <w:r>
+        <w:rPr>
+          <w:rFonts w:ascii="Times New Roman" w:eastAsia="Yu Mincho" w:hAnsi="Times New Roman" w:cs="Times New Roman"/>
+          <w:kern w:val="0"/>
+          <w14:ligatures w14:val="none"/>
+        </w:rPr>
+        <w:t xml:space="preserve"> quality and relevance of the educational content, particularly the language-teaching </w:t>
+      </w:r>
+      <w:r>
+        <w:rPr>
+          <w:rFonts w:ascii="Times New Roman" w:eastAsia="Yu Mincho" w:hAnsi="Times New Roman" w:cs="Times New Roman"/>
+          <w:kern w:val="0"/>
+          <w14:ligatures w14:val="none"/>
+        </w:rPr>
+        <w:t>s</w:t>
+      </w:r>
+      <w:r>
+        <w:rPr>
+          <w:rFonts w:ascii="Times New Roman" w:eastAsia="Yu Mincho" w:hAnsi="Times New Roman" w:cs="Times New Roman"/>
+          <w:kern w:val="0"/>
+          <w14:ligatures w14:val="none"/>
+        </w:rPr>
+        <w:t xml:space="preserve">imulations of </w:t>
+      </w:r>
+      <w:bookmarkStart w:id="2" w:name="_Hlk166179662"/>
+      <w:r>
+        <w:rPr>
+          <w:rFonts w:ascii="Times New Roman" w:eastAsia="Yu Mincho" w:hAnsi="Times New Roman" w:cs="Times New Roman"/>
+          <w:kern w:val="0"/>
+          <w14:ligatures w14:val="none"/>
+        </w:rPr>
+        <w:t>situations</w:t>
+      </w:r>
+      <w:bookmarkEnd w:id="2"/>
+      <w:r>
+        <w:rPr>
+          <w:rFonts w:ascii="Times New Roman" w:eastAsia="Yu Mincho" w:hAnsi="Times New Roman" w:cs="Times New Roman"/>
+          <w:kern w:val="0"/>
+          <w14:ligatures w14:val="none"/>
+        </w:rPr>
+        <w:t xml:space="preserve">, will be assessed. We aim to ensure that these </w:t>
+      </w:r>
+      <w:r>
+        <w:rPr>
+          <w:rFonts w:ascii="Times New Roman" w:eastAsia="Yu Mincho" w:hAnsi="Times New Roman" w:cs="Times New Roman"/>
+          <w:kern w:val="0"/>
+          <w14:ligatures w14:val="none"/>
+        </w:rPr>
+        <w:t>situations</w:t>
+      </w:r>
+      <w:r>
+        <w:rPr>
+          <w:rFonts w:ascii="Times New Roman" w:eastAsia="Yu Mincho" w:hAnsi="Times New Roman" w:cs="Times New Roman"/>
+          <w:kern w:val="0"/>
+          <w14:ligatures w14:val="none"/>
+        </w:rPr>
+        <w:t xml:space="preserve"> </w:t>
+      </w:r>
+      <w:r>
+        <w:rPr>
+          <w:rFonts w:ascii="Times New Roman" w:eastAsia="Yu Mincho" w:hAnsi="Times New Roman" w:cs="Times New Roman"/>
+          <w:kern w:val="0"/>
+          <w14:ligatures w14:val="none"/>
+        </w:rPr>
+        <w:t>effectively reinforce language concepts and provide practical examples for real-life situations.</w:t>
+      </w:r>
+    </w:p>
+    <w:p>
+      <w:pPr>
+        <w:bidi w:val="0"/>
+        <w:ind w:left="720"/>
+        <w:contextualSpacing/>
+        <w:jc w:val="both"/>
+        <w:rPr>
+          <w:rFonts w:ascii="Times New Roman" w:eastAsia="Yu Mincho" w:hAnsi="Times New Roman" w:cs="Times New Roman"/>
+          <w:kern w:val="0"/>
+          <w14:ligatures w14:val="none"/>
+        </w:rPr>
+      </w:pPr>
+    </w:p>
+    <w:p>
+      <w:pPr>
+        <w:bidi w:val="0"/>
+        <w:ind w:left="720"/>
+        <w:contextualSpacing/>
+        <w:jc w:val="both"/>
+        <w:rPr>
+          <w:rFonts w:ascii="Times New Roman" w:eastAsia="Yu Mincho" w:hAnsi="Times New Roman" w:cs="Times New Roman"/>
+          <w:kern w:val="0"/>
+          <w14:ligatures w14:val="none"/>
+        </w:rPr>
+      </w:pPr>
+      <w:r>
+        <w:rPr>
+          <w:rFonts w:ascii="Times New Roman" w:eastAsia="Yu Mincho" w:hAnsi="Times New Roman" w:cs="Times New Roman"/>
+          <w:kern w:val="0"/>
+          <w14:ligatures w14:val="none"/>
+        </w:rPr>
+        <w:t>Accessibility is another key aspect of our evaluation. We will assess how easy it is for learners of all levels to understand and use the game, ensuring that it caters to both beginners and advanced learners.</w:t>
+      </w:r>
+    </w:p>
+    <w:p>
+      <w:pPr>
+        <w:bidi w:val="0"/>
+        <w:ind w:left="720"/>
+        <w:contextualSpacing/>
+        <w:jc w:val="both"/>
+        <w:rPr>
+          <w:rFonts w:ascii="Times New Roman" w:eastAsia="Yu Mincho" w:hAnsi="Times New Roman" w:cs="Times New Roman"/>
+          <w:kern w:val="0"/>
+          <w14:ligatures w14:val="none"/>
+        </w:rPr>
+      </w:pPr>
+      <w:r>
+        <w:rPr>
+          <w:rFonts w:ascii="Times New Roman" w:eastAsia="Yu Mincho" w:hAnsi="Times New Roman" w:cs="Times New Roman"/>
+          <w:kern w:val="0"/>
+          <w14:ligatures w14:val="none"/>
+        </w:rPr>
+        <w:t>Finally, user feedback will play a vital role in our evaluation process. By gathering feedback from players, we can identify areas for improvement and address any challenges or issues they may have encountered.</w:t>
+      </w:r>
+    </w:p>
+    <w:p>
+      <w:pPr>
+        <w:bidi w:val="0"/>
+        <w:ind w:left="720"/>
+        <w:contextualSpacing/>
+        <w:jc w:val="both"/>
+        <w:rPr>
+          <w:rFonts w:ascii="Times New Roman" w:eastAsia="Yu Mincho" w:hAnsi="Times New Roman" w:cs="Times New Roman"/>
+          <w:kern w:val="0"/>
+          <w14:ligatures w14:val="none"/>
+        </w:rPr>
+      </w:pPr>
+    </w:p>
+    <w:p>
+      <w:pPr>
+        <w:bidi w:val="0"/>
+        <w:ind w:left="720"/>
+        <w:contextualSpacing/>
+        <w:jc w:val="both"/>
+        <w:rPr>
+          <w:rFonts w:ascii="Times New Roman" w:eastAsia="Yu Mincho" w:hAnsi="Times New Roman" w:cs="Times New Roman"/>
+          <w:kern w:val="0"/>
+          <w14:ligatures w14:val="none"/>
+        </w:rPr>
+      </w:pPr>
+      <w:r>
+        <w:rPr>
+          <w:rFonts w:ascii="Times New Roman" w:eastAsia="Yu Mincho" w:hAnsi="Times New Roman" w:cs="Times New Roman"/>
+          <w:kern w:val="0"/>
+          <w14:ligatures w14:val="none"/>
+        </w:rPr>
+        <w:t>our goal is to create a language learning game that not only makes learning fun and interactive but also helps players improve their language skills effectively. Through comprehensive evaluation based on these criteria, we aim to ensure that our game meets the needs of a wide range of language learners and provides a valuable learning experience.</w:t>
+      </w:r>
+    </w:p>
+    <w:p>
+      <w:pPr>
+        <w:bidi w:val="0"/>
+        <w:ind w:left="720"/>
+        <w:contextualSpacing/>
+        <w:jc w:val="both"/>
+        <w:rPr>
+          <w:rFonts w:ascii="Times New Roman" w:eastAsia="Yu Mincho" w:hAnsi="Times New Roman" w:cs="Times New Roman"/>
+          <w:kern w:val="0"/>
+          <w:sz w:val="24"/>
+          <w:szCs w:val="24"/>
+          <w14:ligatures w14:val="none"/>
+        </w:rPr>
+      </w:pPr>
+    </w:p>
+    <w:p>
+      <w:pPr>
+        <w:bidi w:val="0"/>
+        <w:ind w:left="720"/>
+        <w:contextualSpacing/>
+        <w:jc w:val="both"/>
+        <w:rPr>
+          <w:rFonts w:ascii="Times New Roman" w:eastAsia="Yu Mincho" w:hAnsi="Times New Roman" w:cs="Times New Roman"/>
+          <w:kern w:val="0"/>
+          <w:sz w:val="24"/>
+          <w:szCs w:val="24"/>
+          <w14:ligatures w14:val="none"/>
+        </w:rPr>
+      </w:pPr>
+      <w:r>
+        <w:rPr>
+          <w:rFonts w:ascii="Times New Roman" w:eastAsia="Yu Mincho" w:hAnsi="Times New Roman" w:cs="Times New Roman"/>
+          <w:kern w:val="0"/>
+          <w:sz w:val="24"/>
+          <w:szCs w:val="24"/>
+          <w14:ligatures w14:val="none"/>
+        </w:rPr>
+        <w:t>7.2 Verification</w:t>
+      </w:r>
     </w:p>
     <w:p>
       <w:pPr>
@@ -7747,7 +7939,7 @@
                 <w:szCs w:val="20"/>
               </w:rPr>
             </w:pPr>
-            <w:bookmarkStart w:id="2" w:name="_Hlk166173839"/>
+            <w:bookmarkStart w:id="3" w:name="_Hlk166173839"/>
             <w:r>
               <w:rPr>
                 <w:rFonts w:ascii="Times New Roman" w:hAnsi="Times New Roman" w:cs="Times New Roman"/>
@@ -7756,7 +7948,7 @@
               </w:rPr>
               <w:t xml:space="preserve">TravelWithUs </w:t>
             </w:r>
-            <w:bookmarkEnd w:id="2"/>
+            <w:bookmarkEnd w:id="3"/>
             <w:r>
               <w:rPr>
                 <w:rFonts w:ascii="Times New Roman" w:hAnsi="Times New Roman" w:cs="Times New Roman"/>
@@ -8051,6 +8243,7 @@
                 <w:sz w:val="20"/>
                 <w:szCs w:val="20"/>
               </w:rPr>
+              <w:lastRenderedPageBreak/>
               <w:t>4</w:t>
             </w:r>
           </w:p>
@@ -8517,7 +8710,6 @@
                 <w:sz w:val="20"/>
                 <w:szCs w:val="20"/>
               </w:rPr>
-              <w:lastRenderedPageBreak/>
               <w:t>8</w:t>
             </w:r>
           </w:p>
@@ -8670,7 +8862,23 @@
                 <w:sz w:val="20"/>
                 <w:szCs w:val="20"/>
               </w:rPr>
-              <w:t>Progress tracking</w:t>
+              <w:t xml:space="preserve">Get </w:t>
+            </w:r>
+            <w:r>
+              <w:rPr>
+                <w:rFonts w:ascii="Times New Roman" w:hAnsi="Times New Roman" w:cs="Times New Roman"/>
+                <w:sz w:val="20"/>
+                <w:szCs w:val="20"/>
+              </w:rPr>
+              <w:t xml:space="preserve">Correct </w:t>
+            </w:r>
+            <w:r>
+              <w:rPr>
+                <w:rFonts w:ascii="Times New Roman" w:hAnsi="Times New Roman" w:cs="Times New Roman"/>
+                <w:sz w:val="20"/>
+                <w:szCs w:val="20"/>
+              </w:rPr>
+              <w:t>data from the Data base</w:t>
             </w:r>
           </w:p>
         </w:tc>
@@ -8682,9 +8890,10 @@
             <w:pPr>
               <w:bidi w:val="0"/>
               <w:rPr>
-                <w:rFonts w:ascii="Times New Roman" w:hAnsi="Times New Roman" w:cs="Times New Roman"/>
+                <w:rFonts w:ascii="Times New Roman" w:hAnsi="Times New Roman" w:cs="Times New Roman" w:hint="cs"/>
                 <w:sz w:val="20"/>
                 <w:szCs w:val="20"/>
+                <w:rtl/>
               </w:rPr>
             </w:pPr>
             <w:r>
@@ -8693,7 +8902,7 @@
                 <w:sz w:val="20"/>
                 <w:szCs w:val="20"/>
               </w:rPr>
-              <w:t>Object:{Δ-IPS, Median-IPS}</w:t>
+              <w:t>Get data correctly from the database</w:t>
             </w:r>
           </w:p>
         </w:tc>
@@ -9448,6 +9657,7 @@
         </w:rPr>
         <w:t>The Benefits Of Language While Traveling</w:t>
       </w:r>
+      <w:proofErr w:type="gramStart"/>
       <w:r>
         <w:rPr>
           <w:rFonts w:asciiTheme="majorBidi" w:hAnsiTheme="majorBidi" w:cstheme="majorBidi"/>
@@ -9460,6 +9670,7 @@
         </w:rPr>
         <w:t>https://www.redefinerswl.org/post/the-benefits-of-language-while-traveling</w:t>
       </w:r>
+      <w:proofErr w:type="gramEnd"/>
     </w:p>
     <w:sectPr>
       <w:footerReference w:type="default" r:id="rId20"/>
@@ -9806,7 +10017,25 @@
           <w:sz w:val="18"/>
           <w:szCs w:val="18"/>
         </w:rPr>
-        <w:t>Jiang, M.Y.-C., Jong, M.S.-Y., Wu, N., Shen, B., Chai, C.-S., Lau, W.W.-F., &amp; Huang, B. (2022). Integrating Automatic Speech Recognition Technology Into Vocabulary Learning in a Flipped English Class for Chinese College Students.</w:t>
+        <w:t xml:space="preserve">Jiang, M.Y.-C., Jong, M.S.-Y., Wu, N., Shen, B., Chai, C.-S., Lau, W.W.-F., &amp; Huang, B. (2022). Integrating Automatic Speech Recognition Technology </w:t>
+      </w:r>
+      <w:proofErr w:type="gramStart"/>
+      <w:r>
+        <w:rPr>
+          <w:rFonts w:asciiTheme="majorBidi" w:hAnsiTheme="majorBidi" w:cstheme="majorBidi"/>
+          <w:sz w:val="18"/>
+          <w:szCs w:val="18"/>
+        </w:rPr>
+        <w:t>Into</w:t>
+      </w:r>
+      <w:proofErr w:type="gramEnd"/>
+      <w:r>
+        <w:rPr>
+          <w:rFonts w:asciiTheme="majorBidi" w:hAnsiTheme="majorBidi" w:cstheme="majorBidi"/>
+          <w:sz w:val="18"/>
+          <w:szCs w:val="18"/>
+        </w:rPr>
+        <w:t xml:space="preserve"> Vocabulary Learning in a Flipped English Class for Chinese College Students.</w:t>
       </w:r>
     </w:p>
   </w:footnote>
@@ -13443,7 +13672,6 @@
   <w:style w:type="character" w:default="1" w:styleId="a0">
     <w:name w:val="Default Paragraph Font"/>
     <w:uiPriority w:val="1"/>
-    <w:semiHidden/>
     <w:unhideWhenUsed/>
   </w:style>
   <w:style w:type="table" w:default="1" w:styleId="a1">

</xml_diff>

<commit_message>
fix the name of the project
</commit_message>
<xml_diff>
--- a/ספר פרויקט חלק א.docx
+++ b/ספר פרויקט חלק א.docx
@@ -207,7 +207,7 @@
           <w:sz w:val="28"/>
           <w:szCs w:val="28"/>
         </w:rPr>
-        <w:t>Teaching platform for learning languages by voice control</w:t>
+        <w:t>TravelWithUs app</w:t>
       </w:r>
     </w:p>
     <w:p>
@@ -545,18 +545,7 @@
             <w:sz w:val="28"/>
             <w:szCs w:val="28"/>
           </w:rPr>
-          <w:t>https://github</w:t>
-        </w:r>
-        <w:r>
-          <w:rPr>
-            <w:rStyle w:val="Hyperlink"/>
-            <w:rFonts w:asciiTheme="majorBidi" w:hAnsiTheme="majorBidi" w:cstheme="majorBidi"/>
-            <w:b/>
-            <w:bCs/>
-            <w:sz w:val="28"/>
-            <w:szCs w:val="28"/>
-          </w:rPr>
-          <w:t>.com/Peleg2719/FinalProject</w:t>
+          <w:t>https://github.com/Peleg2719/FinalProject</w:t>
         </w:r>
       </w:hyperlink>
     </w:p>
@@ -3858,7 +3847,7 @@
           <w:noProof/>
         </w:rPr>
         <w:drawing>
-          <wp:anchor distT="0" distB="0" distL="114300" distR="114300" simplePos="0" relativeHeight="251661312" behindDoc="0" locked="0" layoutInCell="1" allowOverlap="1" wp14:anchorId="35557BBA" wp14:editId="447592EB">
+          <wp:anchor distT="0" distB="0" distL="114300" distR="114300" simplePos="0" relativeHeight="251661312" behindDoc="0" locked="0" layoutInCell="1" allowOverlap="1" wp14:anchorId="35557BBA" wp14:editId="4E77EA83">
             <wp:simplePos x="0" y="0"/>
             <wp:positionH relativeFrom="column">
               <wp:posOffset>3111500</wp:posOffset>
@@ -9149,7 +9138,6 @@
         </w:rPr>
         <w:tab/>
       </w:r>
-      <w:proofErr w:type="spellStart"/>
       <w:r>
         <w:rPr>
           <w:rFonts w:asciiTheme="majorBidi" w:hAnsiTheme="majorBidi" w:cstheme="majorBidi"/>
@@ -9157,17 +9145,7 @@
           <w:szCs w:val="24"/>
           <w:u w:val="single"/>
         </w:rPr>
-        <w:t>TravelWithUs</w:t>
-      </w:r>
-      <w:proofErr w:type="spellEnd"/>
-      <w:r>
-        <w:rPr>
-          <w:rFonts w:asciiTheme="majorBidi" w:hAnsiTheme="majorBidi" w:cstheme="majorBidi"/>
-          <w:sz w:val="24"/>
-          <w:szCs w:val="24"/>
-          <w:u w:val="single"/>
-        </w:rPr>
-        <w:t xml:space="preserve"> application</w:t>
+        <w:t>TravelWithUs application</w:t>
       </w:r>
     </w:p>
     <w:p>
@@ -9642,7 +9620,6 @@
         </w:rPr>
         <w:t xml:space="preserve"> </w:t>
       </w:r>
-      <w:proofErr w:type="spellStart"/>
       <w:r>
         <w:rPr>
           <w:rFonts w:asciiTheme="majorBidi" w:hAnsiTheme="majorBidi" w:cstheme="majorBidi"/>
@@ -9652,7 +9629,6 @@
         </w:rPr>
         <w:t>TravelWithUs</w:t>
       </w:r>
-      <w:proofErr w:type="spellEnd"/>
       <w:r>
         <w:rPr>
           <w:rFonts w:asciiTheme="majorBidi" w:hAnsiTheme="majorBidi" w:cstheme="majorBidi"/>
@@ -11079,25 +11055,7 @@
           <w:szCs w:val="24"/>
         </w:rPr>
         <w:lastRenderedPageBreak/>
-        <w:t xml:space="preserve">After the user's simulation is complete and we have a dataset corresponding to their experience, our </w:t>
-      </w:r>
-      <w:proofErr w:type="spellStart"/>
-      <w:r>
-        <w:rPr>
-          <w:rFonts w:asciiTheme="majorBidi" w:hAnsiTheme="majorBidi" w:cstheme="majorBidi"/>
-          <w:sz w:val="24"/>
-          <w:szCs w:val="24"/>
-        </w:rPr>
-        <w:t>TravelWithUs</w:t>
-      </w:r>
-      <w:proofErr w:type="spellEnd"/>
-      <w:r>
-        <w:rPr>
-          <w:rFonts w:asciiTheme="majorBidi" w:hAnsiTheme="majorBidi" w:cstheme="majorBidi"/>
-          <w:sz w:val="24"/>
-          <w:szCs w:val="24"/>
-        </w:rPr>
-        <w:t xml:space="preserve"> application will update our database, which will be stored on Google Firebase. This setup will provide us with easy access to the database from anywhere with an internet connection. The database will communicate with our application, which will use the data to track and present the user's progress.</w:t>
+        <w:t>After the user's simulation is complete and we have a dataset corresponding to their experience, our TravelWithUs application will update our database, which will be stored on Google Firebase. This setup will provide us with easy access to the database from anywhere with an internet connection. The database will communicate with our application, which will use the data to track and present the user's progress.</w:t>
       </w:r>
     </w:p>
     <w:p>
@@ -11508,7 +11466,6 @@
         </w:rPr>
         <w:t xml:space="preserve">This sequence diagram shows the logical flow between the </w:t>
       </w:r>
-      <w:proofErr w:type="spellStart"/>
       <w:proofErr w:type="gramStart"/>
       <w:r>
         <w:rPr>
@@ -11518,7 +11475,6 @@
         </w:rPr>
         <w:t>TravelWithUs</w:t>
       </w:r>
-      <w:proofErr w:type="spellEnd"/>
       <w:proofErr w:type="gramEnd"/>
       <w:r>
         <w:rPr>
@@ -11861,25 +11817,7 @@
           <w:sz w:val="24"/>
           <w:szCs w:val="24"/>
         </w:rPr>
-        <w:t xml:space="preserve">the </w:t>
-      </w:r>
-      <w:proofErr w:type="spellStart"/>
-      <w:r>
-        <w:rPr>
-          <w:rFonts w:asciiTheme="majorBidi" w:hAnsiTheme="majorBidi" w:cstheme="majorBidi"/>
-          <w:sz w:val="24"/>
-          <w:szCs w:val="24"/>
-        </w:rPr>
-        <w:t>TravelWithUs</w:t>
-      </w:r>
-      <w:proofErr w:type="spellEnd"/>
-      <w:r>
-        <w:rPr>
-          <w:rFonts w:asciiTheme="majorBidi" w:hAnsiTheme="majorBidi" w:cstheme="majorBidi"/>
-          <w:sz w:val="24"/>
-          <w:szCs w:val="24"/>
-        </w:rPr>
-        <w:t xml:space="preserve"> application and until the game is over and the data </w:t>
+        <w:t xml:space="preserve">the TravelWithUs application and until the game is over and the data </w:t>
       </w:r>
       <w:proofErr w:type="gramStart"/>
       <w:r>
@@ -12735,29 +12673,7 @@
           <w:szCs w:val="24"/>
           <w14:ligatures w14:val="none"/>
         </w:rPr>
-        <w:t xml:space="preserve">module </w:t>
-      </w:r>
-      <w:proofErr w:type="spellStart"/>
-      <w:r>
-        <w:rPr>
-          <w:rFonts w:ascii="Times New Roman" w:eastAsia="Yu Mincho" w:hAnsi="Times New Roman" w:cs="Times New Roman"/>
-          <w:kern w:val="0"/>
-          <w:sz w:val="24"/>
-          <w:szCs w:val="24"/>
-          <w14:ligatures w14:val="none"/>
-        </w:rPr>
-        <w:t>TravelWithUs</w:t>
-      </w:r>
-      <w:proofErr w:type="spellEnd"/>
-      <w:r>
-        <w:rPr>
-          <w:rFonts w:ascii="Times New Roman" w:eastAsia="Yu Mincho" w:hAnsi="Times New Roman" w:cs="Times New Roman"/>
-          <w:kern w:val="0"/>
-          <w:sz w:val="24"/>
-          <w:szCs w:val="24"/>
-          <w14:ligatures w14:val="none"/>
-        </w:rPr>
-        <w:t xml:space="preserve"> Application.</w:t>
+        <w:t>module TravelWithUs Application.</w:t>
       </w:r>
     </w:p>
     <w:p>
@@ -12784,7 +12700,6 @@
         </w:rPr>
         <w:t xml:space="preserve">The unit tests in </w:t>
       </w:r>
-      <w:proofErr w:type="spellStart"/>
       <w:r>
         <w:rPr>
           <w:rFonts w:ascii="Times New Roman" w:eastAsia="Yu Mincho" w:hAnsi="Times New Roman" w:cs="Times New Roman"/>
@@ -12793,18 +12708,7 @@
           <w:szCs w:val="24"/>
           <w14:ligatures w14:val="none"/>
         </w:rPr>
-        <w:t>TravelWithUs</w:t>
-      </w:r>
-      <w:proofErr w:type="spellEnd"/>
-      <w:r>
-        <w:rPr>
-          <w:rFonts w:ascii="Times New Roman" w:eastAsia="Yu Mincho" w:hAnsi="Times New Roman" w:cs="Times New Roman"/>
-          <w:kern w:val="0"/>
-          <w:sz w:val="24"/>
-          <w:szCs w:val="24"/>
-          <w14:ligatures w14:val="none"/>
-        </w:rPr>
-        <w:t xml:space="preserve"> </w:t>
+        <w:t xml:space="preserve">TravelWithUs </w:t>
       </w:r>
       <w:r>
         <w:rPr>
@@ -13043,23 +12947,13 @@
               </w:rPr>
             </w:pPr>
             <w:bookmarkStart w:id="7" w:name="_Hlk166173839"/>
-            <w:proofErr w:type="spellStart"/>
             <w:r>
               <w:rPr>
                 <w:rFonts w:ascii="Times New Roman" w:hAnsi="Times New Roman" w:cs="Times New Roman"/>
                 <w:sz w:val="20"/>
                 <w:szCs w:val="20"/>
               </w:rPr>
-              <w:t>TravelWithUs</w:t>
-            </w:r>
-            <w:proofErr w:type="spellEnd"/>
-            <w:r>
-              <w:rPr>
-                <w:rFonts w:ascii="Times New Roman" w:hAnsi="Times New Roman" w:cs="Times New Roman"/>
-                <w:sz w:val="20"/>
-                <w:szCs w:val="20"/>
-              </w:rPr>
-              <w:t xml:space="preserve"> </w:t>
+              <w:t xml:space="preserve">TravelWithUs </w:t>
             </w:r>
             <w:bookmarkEnd w:id="7"/>
             <w:r>
@@ -13165,23 +13059,13 @@
                 <w:szCs w:val="20"/>
               </w:rPr>
             </w:pPr>
-            <w:proofErr w:type="spellStart"/>
             <w:r>
               <w:rPr>
                 <w:rFonts w:ascii="Times New Roman" w:hAnsi="Times New Roman" w:cs="Times New Roman"/>
                 <w:sz w:val="20"/>
                 <w:szCs w:val="20"/>
               </w:rPr>
-              <w:t>TravelWithUs</w:t>
-            </w:r>
-            <w:proofErr w:type="spellEnd"/>
-            <w:r>
-              <w:rPr>
-                <w:rFonts w:ascii="Times New Roman" w:hAnsi="Times New Roman" w:cs="Times New Roman"/>
-                <w:sz w:val="20"/>
-                <w:szCs w:val="20"/>
-              </w:rPr>
-              <w:t xml:space="preserve"> Application</w:t>
+              <w:t>TravelWithUs Application</w:t>
             </w:r>
           </w:p>
         </w:tc>
@@ -13284,23 +13168,13 @@
                 <w:szCs w:val="20"/>
               </w:rPr>
             </w:pPr>
-            <w:proofErr w:type="spellStart"/>
             <w:r>
               <w:rPr>
                 <w:rFonts w:ascii="Times New Roman" w:hAnsi="Times New Roman" w:cs="Times New Roman"/>
                 <w:sz w:val="20"/>
                 <w:szCs w:val="20"/>
               </w:rPr>
-              <w:t>TravelWithUs</w:t>
-            </w:r>
-            <w:proofErr w:type="spellEnd"/>
-            <w:r>
-              <w:rPr>
-                <w:rFonts w:ascii="Times New Roman" w:hAnsi="Times New Roman" w:cs="Times New Roman"/>
-                <w:sz w:val="20"/>
-                <w:szCs w:val="20"/>
-              </w:rPr>
-              <w:t xml:space="preserve"> Application</w:t>
+              <w:t>TravelWithUs Application</w:t>
             </w:r>
           </w:p>
         </w:tc>
@@ -13396,23 +13270,13 @@
                 <w:szCs w:val="20"/>
               </w:rPr>
             </w:pPr>
-            <w:proofErr w:type="spellStart"/>
             <w:r>
               <w:rPr>
                 <w:rFonts w:ascii="Times New Roman" w:hAnsi="Times New Roman" w:cs="Times New Roman"/>
                 <w:sz w:val="20"/>
                 <w:szCs w:val="20"/>
               </w:rPr>
-              <w:t>TravelWithUs</w:t>
-            </w:r>
-            <w:proofErr w:type="spellEnd"/>
-            <w:r>
-              <w:rPr>
-                <w:rFonts w:ascii="Times New Roman" w:hAnsi="Times New Roman" w:cs="Times New Roman"/>
-                <w:sz w:val="20"/>
-                <w:szCs w:val="20"/>
-              </w:rPr>
-              <w:t xml:space="preserve"> Application</w:t>
+              <w:t>TravelWithUs Application</w:t>
             </w:r>
           </w:p>
         </w:tc>
@@ -13532,23 +13396,13 @@
                 <w:szCs w:val="20"/>
               </w:rPr>
             </w:pPr>
-            <w:proofErr w:type="spellStart"/>
             <w:r>
               <w:rPr>
                 <w:rFonts w:ascii="Times New Roman" w:hAnsi="Times New Roman" w:cs="Times New Roman"/>
                 <w:sz w:val="20"/>
                 <w:szCs w:val="20"/>
               </w:rPr>
-              <w:t>TravelWithUs</w:t>
-            </w:r>
-            <w:proofErr w:type="spellEnd"/>
-            <w:r>
-              <w:rPr>
-                <w:rFonts w:ascii="Times New Roman" w:hAnsi="Times New Roman" w:cs="Times New Roman"/>
-                <w:sz w:val="20"/>
-                <w:szCs w:val="20"/>
-              </w:rPr>
-              <w:t xml:space="preserve"> Application</w:t>
+              <w:t>TravelWithUs Application</w:t>
             </w:r>
           </w:p>
         </w:tc>
@@ -13662,23 +13516,13 @@
                 <w:szCs w:val="20"/>
               </w:rPr>
             </w:pPr>
-            <w:proofErr w:type="spellStart"/>
             <w:r>
               <w:rPr>
                 <w:rFonts w:ascii="Times New Roman" w:hAnsi="Times New Roman" w:cs="Times New Roman"/>
                 <w:sz w:val="20"/>
                 <w:szCs w:val="20"/>
               </w:rPr>
-              <w:t>TravelWithUs</w:t>
-            </w:r>
-            <w:proofErr w:type="spellEnd"/>
-            <w:r>
-              <w:rPr>
-                <w:rFonts w:ascii="Times New Roman" w:hAnsi="Times New Roman" w:cs="Times New Roman"/>
-                <w:sz w:val="20"/>
-                <w:szCs w:val="20"/>
-              </w:rPr>
-              <w:t xml:space="preserve"> Application</w:t>
+              <w:t>TravelWithUs Application</w:t>
             </w:r>
           </w:p>
         </w:tc>
@@ -13774,23 +13618,13 @@
                 <w:szCs w:val="20"/>
               </w:rPr>
             </w:pPr>
-            <w:proofErr w:type="spellStart"/>
             <w:r>
               <w:rPr>
                 <w:rFonts w:ascii="Times New Roman" w:hAnsi="Times New Roman" w:cs="Times New Roman"/>
                 <w:sz w:val="20"/>
                 <w:szCs w:val="20"/>
               </w:rPr>
-              <w:t>TravelWithUs</w:t>
-            </w:r>
-            <w:proofErr w:type="spellEnd"/>
-            <w:r>
-              <w:rPr>
-                <w:rFonts w:ascii="Times New Roman" w:hAnsi="Times New Roman" w:cs="Times New Roman"/>
-                <w:sz w:val="20"/>
-                <w:szCs w:val="20"/>
-              </w:rPr>
-              <w:t xml:space="preserve"> Application</w:t>
+              <w:t>TravelWithUs Application</w:t>
             </w:r>
           </w:p>
         </w:tc>
@@ -13902,23 +13736,13 @@
                 <w:szCs w:val="20"/>
               </w:rPr>
             </w:pPr>
-            <w:proofErr w:type="spellStart"/>
             <w:r>
               <w:rPr>
                 <w:rFonts w:ascii="Times New Roman" w:hAnsi="Times New Roman" w:cs="Times New Roman"/>
                 <w:sz w:val="20"/>
                 <w:szCs w:val="20"/>
               </w:rPr>
-              <w:t>TravelWithUs</w:t>
-            </w:r>
-            <w:proofErr w:type="spellEnd"/>
-            <w:r>
-              <w:rPr>
-                <w:rFonts w:ascii="Times New Roman" w:hAnsi="Times New Roman" w:cs="Times New Roman"/>
-                <w:sz w:val="20"/>
-                <w:szCs w:val="20"/>
-              </w:rPr>
-              <w:t xml:space="preserve"> Application</w:t>
+              <w:t>TravelWithUs Application</w:t>
             </w:r>
           </w:p>
         </w:tc>
@@ -14014,23 +13838,13 @@
                 <w:szCs w:val="20"/>
               </w:rPr>
             </w:pPr>
-            <w:proofErr w:type="spellStart"/>
             <w:r>
               <w:rPr>
                 <w:rFonts w:ascii="Times New Roman" w:hAnsi="Times New Roman" w:cs="Times New Roman"/>
                 <w:sz w:val="20"/>
                 <w:szCs w:val="20"/>
               </w:rPr>
-              <w:t>TravelWithUs</w:t>
-            </w:r>
-            <w:proofErr w:type="spellEnd"/>
-            <w:r>
-              <w:rPr>
-                <w:rFonts w:ascii="Times New Roman" w:hAnsi="Times New Roman" w:cs="Times New Roman"/>
-                <w:sz w:val="20"/>
-                <w:szCs w:val="20"/>
-              </w:rPr>
-              <w:t xml:space="preserve"> Application</w:t>
+              <w:t>TravelWithUs Application</w:t>
             </w:r>
           </w:p>
         </w:tc>
@@ -14141,23 +13955,13 @@
                 <w:szCs w:val="20"/>
               </w:rPr>
             </w:pPr>
-            <w:proofErr w:type="spellStart"/>
             <w:r>
               <w:rPr>
                 <w:rFonts w:ascii="Times New Roman" w:hAnsi="Times New Roman" w:cs="Times New Roman"/>
                 <w:sz w:val="20"/>
                 <w:szCs w:val="20"/>
               </w:rPr>
-              <w:t>TravelWithUs</w:t>
-            </w:r>
-            <w:proofErr w:type="spellEnd"/>
-            <w:r>
-              <w:rPr>
-                <w:rFonts w:ascii="Times New Roman" w:hAnsi="Times New Roman" w:cs="Times New Roman"/>
-                <w:sz w:val="20"/>
-                <w:szCs w:val="20"/>
-              </w:rPr>
-              <w:t xml:space="preserve"> Application</w:t>
+              <w:t>TravelWithUs Application</w:t>
             </w:r>
           </w:p>
         </w:tc>
@@ -14253,23 +14057,13 @@
                 <w:szCs w:val="20"/>
               </w:rPr>
             </w:pPr>
-            <w:proofErr w:type="spellStart"/>
             <w:r>
               <w:rPr>
                 <w:rFonts w:ascii="Times New Roman" w:hAnsi="Times New Roman" w:cs="Times New Roman"/>
                 <w:sz w:val="20"/>
                 <w:szCs w:val="20"/>
               </w:rPr>
-              <w:t>TravelWithUs</w:t>
-            </w:r>
-            <w:proofErr w:type="spellEnd"/>
-            <w:r>
-              <w:rPr>
-                <w:rFonts w:ascii="Times New Roman" w:hAnsi="Times New Roman" w:cs="Times New Roman"/>
-                <w:sz w:val="20"/>
-                <w:szCs w:val="20"/>
-              </w:rPr>
-              <w:t xml:space="preserve"> Application</w:t>
+              <w:t>TravelWithUs Application</w:t>
             </w:r>
           </w:p>
         </w:tc>
@@ -14365,23 +14159,13 @@
                 <w:szCs w:val="20"/>
               </w:rPr>
             </w:pPr>
-            <w:proofErr w:type="spellStart"/>
             <w:r>
               <w:rPr>
                 <w:rFonts w:ascii="Times New Roman" w:hAnsi="Times New Roman" w:cs="Times New Roman"/>
                 <w:sz w:val="20"/>
                 <w:szCs w:val="20"/>
               </w:rPr>
-              <w:t>TravelWithUs</w:t>
-            </w:r>
-            <w:proofErr w:type="spellEnd"/>
-            <w:r>
-              <w:rPr>
-                <w:rFonts w:ascii="Times New Roman" w:hAnsi="Times New Roman" w:cs="Times New Roman"/>
-                <w:sz w:val="20"/>
-                <w:szCs w:val="20"/>
-              </w:rPr>
-              <w:t xml:space="preserve"> Application</w:t>
+              <w:t>TravelWithUs Application</w:t>
             </w:r>
           </w:p>
         </w:tc>
@@ -14477,23 +14261,13 @@
                 <w:szCs w:val="20"/>
               </w:rPr>
             </w:pPr>
-            <w:proofErr w:type="spellStart"/>
             <w:r>
               <w:rPr>
                 <w:rFonts w:ascii="Times New Roman" w:hAnsi="Times New Roman" w:cs="Times New Roman"/>
                 <w:sz w:val="20"/>
                 <w:szCs w:val="20"/>
               </w:rPr>
-              <w:t>TravelWithUs</w:t>
-            </w:r>
-            <w:proofErr w:type="spellEnd"/>
-            <w:r>
-              <w:rPr>
-                <w:rFonts w:ascii="Times New Roman" w:hAnsi="Times New Roman" w:cs="Times New Roman"/>
-                <w:sz w:val="20"/>
-                <w:szCs w:val="20"/>
-              </w:rPr>
-              <w:t xml:space="preserve"> Application</w:t>
+              <w:t>TravelWithUs Application</w:t>
             </w:r>
           </w:p>
         </w:tc>
@@ -15436,14 +15210,7 @@
           <w:sz w:val="18"/>
           <w:szCs w:val="18"/>
         </w:rPr>
-        <w:t xml:space="preserve">Language Travel Supply: The Language Learning </w:t>
-      </w:r>
-      <w:r>
-        <w:rPr>
-          <w:sz w:val="18"/>
-          <w:szCs w:val="18"/>
-        </w:rPr>
-        <w:t>Programm</w:t>
+        <w:t>Language Travel Supply: The Language Learning Programm</w:t>
       </w:r>
       <w:r>
         <w:rPr>
@@ -15504,15 +15271,7 @@
           <w:sz w:val="18"/>
           <w:szCs w:val="18"/>
         </w:rPr>
-        <w:t xml:space="preserve">Jiang, M.Y.-C., Jong, M.S.-Y., Wu, N., Shen, B., Chai, C.-S., Lau, W.W.-F., &amp; Huang, B. (2022). Integrating Automatic Speech Recognition Technology </w:t>
-      </w:r>
-      <w:r>
-        <w:rPr>
-          <w:rFonts w:asciiTheme="majorBidi" w:hAnsiTheme="majorBidi" w:cstheme="majorBidi"/>
-          <w:sz w:val="18"/>
-          <w:szCs w:val="18"/>
-        </w:rPr>
-        <w:t>Into Vocabulary Learning in a Flipped English Class for Chinese College Students.</w:t>
+        <w:t>Jiang, M.Y.-C., Jong, M.S.-Y., Wu, N., Shen, B., Chai, C.-S., Lau, W.W.-F., &amp; Huang, B. (2022). Integrating Automatic Speech Recognition Technology Into Vocabulary Learning in a Flipped English Class for Chinese College Students.</w:t>
       </w:r>
     </w:p>
   </w:footnote>
@@ -15639,7 +15398,7 @@
           <w:sz w:val="18"/>
           <w:szCs w:val="18"/>
         </w:rPr>
-        <w:t xml:space="preserve">Thomas T. Hills a, Josita </w:t>
+        <w:t>Thomas T. Hills a, Josita Maouene b, Brian Riordan c, Linda B. Smith d</w:t>
       </w:r>
       <w:r>
         <w:rPr>
@@ -15647,7 +15406,7 @@
           <w:sz w:val="18"/>
           <w:szCs w:val="18"/>
         </w:rPr>
-        <w:t>Maouene b, Brian Riordan c, Linda B. Smith d</w:t>
+        <w:t>.</w:t>
       </w:r>
       <w:r>
         <w:rPr>
@@ -15655,14 +15414,6 @@
           <w:sz w:val="18"/>
           <w:szCs w:val="18"/>
         </w:rPr>
-        <w:t>.</w:t>
-      </w:r>
-      <w:r>
-        <w:rPr>
-          <w:rFonts w:asciiTheme="majorBidi" w:hAnsiTheme="majorBidi" w:cstheme="majorBidi"/>
-          <w:sz w:val="18"/>
-          <w:szCs w:val="18"/>
-        </w:rPr>
         <w:t>, " The associative structure of language: Contextual diversity in early word learning".</w:t>
       </w:r>
     </w:p>
@@ -15686,10 +15437,7 @@
         <w:t xml:space="preserve"> </w:t>
       </w:r>
       <w:r>
-        <w:t xml:space="preserve">Bertram Opitz, Nicola K. Ferdinand, and Axel </w:t>
-      </w:r>
-      <w:r>
-        <w:t>Mecklinger</w:t>
+        <w:t>Bertram Opitz, Nicola K. Ferdinand, and Axel Mecklinger</w:t>
       </w:r>
       <w:r>
         <w:t>., "</w:t>

</xml_diff>